<commit_message>
Add module 10 case study
</commit_message>
<xml_diff>
--- a/Module10_NeurodegenerationAndQuantitativeBehaviorTests/case_study/Case Study_Neurodegeneration_2.docx
+++ b/Module10_NeurodegenerationAndQuantitativeBehaviorTests/case_study/Case Study_Neurodegeneration_2.docx
@@ -4,17 +4,655 @@
   <w:body>
     <w:p>
       <w:pPr>
+        <w:rPr>
+          <w:rFonts w:ascii="Helvetica" w:hAnsi="Helvetica"/>
+          <w:sz w:val="18"/>
+          <w:szCs w:val="18"/>
+        </w:rPr>
+      </w:pPr>
+      <w:r>
+        <w:rPr>
+          <w:rFonts w:ascii="Helvetica" w:hAnsi="Helvetica"/>
+          <w:sz w:val="18"/>
+          <w:szCs w:val="18"/>
+        </w:rPr>
+        <w:t xml:space="preserve">We saw in the previous </w:t>
+      </w:r>
+      <w:r>
+        <w:rPr>
+          <w:rFonts w:ascii="Helvetica" w:hAnsi="Helvetica"/>
+          <w:sz w:val="18"/>
+          <w:szCs w:val="18"/>
+        </w:rPr>
+        <w:t xml:space="preserve">optogenetic </w:t>
+      </w:r>
+      <w:r>
+        <w:rPr>
+          <w:rFonts w:ascii="Helvetica" w:hAnsi="Helvetica"/>
+          <w:sz w:val="18"/>
+          <w:szCs w:val="18"/>
+        </w:rPr>
+        <w:t xml:space="preserve">experiment </w:t>
+      </w:r>
+      <w:r>
+        <w:rPr>
+          <w:rFonts w:ascii="Helvetica" w:hAnsi="Helvetica"/>
+          <w:sz w:val="18"/>
+          <w:szCs w:val="18"/>
+        </w:rPr>
+        <w:t>about 2</w:t>
+      </w:r>
+      <w:r>
+        <w:rPr>
+          <w:rFonts w:ascii="Helvetica" w:hAnsi="Helvetica"/>
+          <w:sz w:val="18"/>
+          <w:szCs w:val="18"/>
+        </w:rPr>
+        <w:t>5</w:t>
+      </w:r>
+      <w:r>
+        <w:rPr>
+          <w:rFonts w:ascii="Helvetica" w:hAnsi="Helvetica"/>
+          <w:sz w:val="18"/>
+          <w:szCs w:val="18"/>
+        </w:rPr>
+        <w:t>% increase in the hippocampal interstitial fluid of A</w:t>
+      </w:r>
+      <w:r>
+        <w:rPr>
+          <w:rFonts w:ascii="Helvetica" w:hAnsi="Helvetica"/>
+          <w:sz w:val="18"/>
+          <w:szCs w:val="18"/>
+        </w:rPr>
+        <w:sym w:font="Symbol" w:char="F062"/>
+      </w:r>
+      <w:r>
+        <w:rPr>
+          <w:rFonts w:ascii="Helvetica" w:hAnsi="Helvetica"/>
+          <w:sz w:val="18"/>
+          <w:szCs w:val="18"/>
+          <w:vertAlign w:val="subscript"/>
+        </w:rPr>
+        <w:t>42</w:t>
+      </w:r>
+      <w:r>
+        <w:rPr>
+          <w:rFonts w:ascii="Helvetica" w:hAnsi="Helvetica"/>
+          <w:sz w:val="18"/>
+          <w:szCs w:val="18"/>
+        </w:rPr>
+        <w:t xml:space="preserve"> level immediately following </w:t>
+      </w:r>
+      <w:r>
+        <w:rPr>
+          <w:rFonts w:ascii="Helvetica" w:hAnsi="Helvetica"/>
+          <w:sz w:val="18"/>
+          <w:szCs w:val="18"/>
+        </w:rPr>
+        <w:t xml:space="preserve">acute </w:t>
+      </w:r>
+      <w:r>
+        <w:rPr>
+          <w:rFonts w:ascii="Helvetica" w:hAnsi="Helvetica"/>
+          <w:sz w:val="18"/>
+          <w:szCs w:val="18"/>
+        </w:rPr>
+        <w:t>opsin light activation</w:t>
+      </w:r>
+      <w:r>
+        <w:rPr>
+          <w:rFonts w:ascii="Helvetica" w:hAnsi="Helvetica"/>
+          <w:sz w:val="18"/>
+          <w:szCs w:val="18"/>
+        </w:rPr>
+        <w:t xml:space="preserve"> of the LEC</w:t>
+      </w:r>
+      <w:r>
+        <w:rPr>
+          <w:rFonts w:ascii="Helvetica" w:hAnsi="Helvetica"/>
+          <w:sz w:val="18"/>
+          <w:szCs w:val="18"/>
+        </w:rPr>
+        <w:t>.</w:t>
+      </w:r>
+      <w:r>
+        <w:rPr>
+          <w:rFonts w:ascii="Helvetica" w:hAnsi="Helvetica"/>
+          <w:sz w:val="18"/>
+          <w:szCs w:val="18"/>
+        </w:rPr>
+        <w:t xml:space="preserve"> </w:t>
+      </w:r>
+      <w:r>
+        <w:rPr>
+          <w:rFonts w:ascii="Helvetica" w:hAnsi="Helvetica"/>
+          <w:sz w:val="18"/>
+          <w:szCs w:val="18"/>
+        </w:rPr>
+        <w:t>In t</w:t>
+      </w:r>
+      <w:r>
+        <w:rPr>
+          <w:rFonts w:ascii="Helvetica" w:hAnsi="Helvetica"/>
+          <w:sz w:val="18"/>
+          <w:szCs w:val="18"/>
+        </w:rPr>
+        <w:t>his experiment</w:t>
+      </w:r>
+      <w:r>
+        <w:rPr>
+          <w:rFonts w:ascii="Helvetica" w:hAnsi="Helvetica"/>
+          <w:sz w:val="18"/>
+          <w:szCs w:val="18"/>
+        </w:rPr>
+        <w:t xml:space="preserve"> which is a follow-up experiment,</w:t>
+      </w:r>
+      <w:r>
+        <w:rPr>
+          <w:rFonts w:ascii="Helvetica" w:hAnsi="Helvetica"/>
+          <w:sz w:val="18"/>
+          <w:szCs w:val="18"/>
+        </w:rPr>
+        <w:t xml:space="preserve"> </w:t>
+      </w:r>
+      <w:r>
+        <w:rPr>
+          <w:rFonts w:ascii="Helvetica" w:hAnsi="Helvetica"/>
+          <w:sz w:val="18"/>
+          <w:szCs w:val="18"/>
+        </w:rPr>
+        <w:t>w</w:t>
+      </w:r>
+      <w:r>
+        <w:rPr>
+          <w:rFonts w:ascii="Helvetica" w:hAnsi="Helvetica"/>
+          <w:sz w:val="18"/>
+          <w:szCs w:val="18"/>
+        </w:rPr>
+        <w:t xml:space="preserve">e want to show that </w:t>
+      </w:r>
+      <w:r>
+        <w:rPr>
+          <w:rFonts w:ascii="Helvetica" w:hAnsi="Helvetica"/>
+          <w:sz w:val="18"/>
+          <w:szCs w:val="18"/>
+        </w:rPr>
+        <w:t xml:space="preserve">tauopathy in the brain is aggravated by increased accumulation of APP fragments leading to </w:t>
+      </w:r>
+      <w:r>
+        <w:rPr>
+          <w:rFonts w:ascii="Helvetica" w:hAnsi="Helvetica"/>
+          <w:sz w:val="18"/>
+          <w:szCs w:val="18"/>
+        </w:rPr>
+        <w:t xml:space="preserve">an </w:t>
+      </w:r>
+      <w:r>
+        <w:rPr>
+          <w:rFonts w:ascii="Helvetica" w:hAnsi="Helvetica"/>
+          <w:sz w:val="18"/>
+          <w:szCs w:val="18"/>
+        </w:rPr>
+        <w:t xml:space="preserve">increase </w:t>
+      </w:r>
+      <w:r>
+        <w:rPr>
+          <w:rFonts w:ascii="Helvetica" w:hAnsi="Helvetica"/>
+          <w:sz w:val="18"/>
+          <w:szCs w:val="18"/>
+        </w:rPr>
+        <w:t xml:space="preserve">phosphorylation of </w:t>
+      </w:r>
+      <w:r>
+        <w:rPr>
+          <w:rFonts w:ascii="Helvetica" w:hAnsi="Helvetica"/>
+          <w:sz w:val="18"/>
+          <w:szCs w:val="18"/>
+        </w:rPr>
+        <w:t>tau and</w:t>
+      </w:r>
+      <w:r>
+        <w:rPr>
+          <w:rFonts w:ascii="Helvetica" w:hAnsi="Helvetica"/>
+          <w:sz w:val="18"/>
+          <w:szCs w:val="18"/>
+        </w:rPr>
+        <w:t xml:space="preserve"> increase</w:t>
+      </w:r>
+      <w:r>
+        <w:rPr>
+          <w:rFonts w:ascii="Helvetica" w:hAnsi="Helvetica"/>
+          <w:sz w:val="18"/>
+          <w:szCs w:val="18"/>
+        </w:rPr>
+        <w:t>d</w:t>
+      </w:r>
+      <w:r>
+        <w:rPr>
+          <w:rFonts w:ascii="Helvetica" w:hAnsi="Helvetica"/>
+          <w:sz w:val="18"/>
+          <w:szCs w:val="18"/>
+        </w:rPr>
+        <w:t xml:space="preserve"> </w:t>
+      </w:r>
+      <w:r>
+        <w:rPr>
+          <w:rFonts w:ascii="Helvetica" w:hAnsi="Helvetica"/>
+          <w:sz w:val="18"/>
+          <w:szCs w:val="18"/>
+        </w:rPr>
+        <w:t>induction of neurofibrillary tangles (NFTs).</w:t>
+      </w:r>
+      <w:r>
+        <w:rPr>
+          <w:rFonts w:ascii="Helvetica" w:hAnsi="Helvetica"/>
+          <w:sz w:val="18"/>
+          <w:szCs w:val="18"/>
+        </w:rPr>
+        <w:t xml:space="preserve"> Mature tau pathology in turn spreads and could aggravate A</w:t>
+      </w:r>
+      <w:r>
+        <w:rPr>
+          <w:rFonts w:ascii="Helvetica" w:hAnsi="Helvetica"/>
+          <w:sz w:val="18"/>
+          <w:szCs w:val="18"/>
+        </w:rPr>
+        <w:sym w:font="Symbol" w:char="F062"/>
+      </w:r>
+      <w:r>
+        <w:rPr>
+          <w:rFonts w:ascii="Helvetica" w:hAnsi="Helvetica"/>
+          <w:sz w:val="18"/>
+          <w:szCs w:val="18"/>
+        </w:rPr>
+        <w:t>-associated neuronal dysfunction</w:t>
+      </w:r>
+      <w:r>
+        <w:rPr>
+          <w:rFonts w:ascii="Helvetica" w:hAnsi="Helvetica"/>
+          <w:sz w:val="18"/>
+          <w:szCs w:val="18"/>
+        </w:rPr>
+        <w:t xml:space="preserve"> and aberrant </w:t>
+      </w:r>
+      <w:r>
+        <w:rPr>
+          <w:rFonts w:ascii="Helvetica" w:hAnsi="Helvetica"/>
+          <w:sz w:val="18"/>
+          <w:szCs w:val="18"/>
+        </w:rPr>
+        <w:t>signaling,</w:t>
+      </w:r>
+      <w:r>
+        <w:rPr>
+          <w:rFonts w:ascii="Helvetica" w:hAnsi="Helvetica"/>
+          <w:sz w:val="18"/>
+          <w:szCs w:val="18"/>
+        </w:rPr>
+        <w:t xml:space="preserve"> leading to a harmful feedback loop.</w:t>
+      </w:r>
+    </w:p>
+    <w:p>
+      <w:pPr>
+        <w:rPr>
+          <w:rFonts w:ascii="Helvetica" w:hAnsi="Helvetica"/>
+          <w:sz w:val="18"/>
+          <w:szCs w:val="18"/>
+        </w:rPr>
+      </w:pPr>
+    </w:p>
+    <w:p>
+      <w:pPr>
+        <w:rPr>
+          <w:rFonts w:ascii="Helvetica" w:hAnsi="Helvetica"/>
+          <w:b/>
+          <w:bCs/>
+          <w:sz w:val="18"/>
+          <w:szCs w:val="18"/>
+        </w:rPr>
+      </w:pPr>
+      <w:r>
+        <w:rPr>
+          <w:rFonts w:ascii="Helvetica" w:hAnsi="Helvetica"/>
+          <w:b/>
+          <w:bCs/>
+          <w:sz w:val="18"/>
+          <w:szCs w:val="18"/>
+        </w:rPr>
+        <w:t>Aim</w:t>
+      </w:r>
+    </w:p>
+    <w:p>
+      <w:pPr>
+        <w:rPr>
+          <w:rFonts w:ascii="Helvetica" w:hAnsi="Helvetica"/>
+          <w:sz w:val="18"/>
+          <w:szCs w:val="18"/>
+        </w:rPr>
+      </w:pPr>
+      <w:r>
+        <w:rPr>
+          <w:rFonts w:ascii="Helvetica" w:hAnsi="Helvetica"/>
+          <w:sz w:val="18"/>
+          <w:szCs w:val="18"/>
+        </w:rPr>
+        <w:t xml:space="preserve">In </w:t>
+      </w:r>
+      <w:proofErr w:type="spellStart"/>
+      <w:r>
+        <w:rPr>
+          <w:rFonts w:ascii="Helvetica" w:hAnsi="Helvetica"/>
+          <w:sz w:val="18"/>
+          <w:szCs w:val="18"/>
+        </w:rPr>
+        <w:t>optogenetically</w:t>
+      </w:r>
+      <w:proofErr w:type="spellEnd"/>
+      <w:r>
+        <w:rPr>
+          <w:rFonts w:ascii="Helvetica" w:hAnsi="Helvetica"/>
+          <w:sz w:val="18"/>
+          <w:szCs w:val="18"/>
+        </w:rPr>
+        <w:t xml:space="preserve"> induced mice, assess the relationship between amyloid-beta </w:t>
+      </w:r>
+      <w:r>
+        <w:rPr>
+          <w:rFonts w:ascii="Helvetica" w:hAnsi="Helvetica"/>
+          <w:sz w:val="18"/>
+          <w:szCs w:val="18"/>
+        </w:rPr>
+        <w:t>accumulation</w:t>
+      </w:r>
+      <w:r>
+        <w:rPr>
+          <w:rFonts w:ascii="Helvetica" w:hAnsi="Helvetica"/>
+          <w:sz w:val="18"/>
+          <w:szCs w:val="18"/>
+        </w:rPr>
+        <w:t xml:space="preserve"> </w:t>
+      </w:r>
+      <w:r>
+        <w:rPr>
+          <w:rFonts w:ascii="Helvetica" w:hAnsi="Helvetica"/>
+          <w:sz w:val="18"/>
+          <w:szCs w:val="18"/>
+        </w:rPr>
+        <w:t>and tau</w:t>
+      </w:r>
+      <w:r>
+        <w:rPr>
+          <w:rFonts w:ascii="Helvetica" w:hAnsi="Helvetica"/>
+          <w:sz w:val="18"/>
+          <w:szCs w:val="18"/>
+        </w:rPr>
+        <w:t xml:space="preserve"> </w:t>
+      </w:r>
+      <w:r>
+        <w:rPr>
+          <w:rFonts w:ascii="Helvetica" w:hAnsi="Helvetica"/>
+          <w:sz w:val="18"/>
+          <w:szCs w:val="18"/>
+        </w:rPr>
+        <w:t>pathology</w:t>
+      </w:r>
+    </w:p>
+    <w:p>
+      <w:pPr>
+        <w:rPr>
+          <w:rFonts w:ascii="Helvetica" w:hAnsi="Helvetica"/>
+          <w:sz w:val="18"/>
+          <w:szCs w:val="18"/>
+        </w:rPr>
+      </w:pPr>
+      <w:r>
+        <w:rPr>
+          <w:rFonts w:ascii="Helvetica" w:hAnsi="Helvetica"/>
+          <w:sz w:val="18"/>
+          <w:szCs w:val="18"/>
+        </w:rPr>
+        <w:t>a</w:t>
+      </w:r>
+      <w:r>
+        <w:rPr>
+          <w:rFonts w:ascii="Helvetica" w:hAnsi="Helvetica"/>
+          <w:sz w:val="18"/>
+          <w:szCs w:val="18"/>
+        </w:rPr>
+        <w:t>nd its propagation along neuronal circuits</w:t>
+      </w:r>
+      <w:r>
+        <w:rPr>
+          <w:rFonts w:ascii="Helvetica" w:hAnsi="Helvetica"/>
+          <w:sz w:val="18"/>
+          <w:szCs w:val="18"/>
+        </w:rPr>
+        <w:t>, in ISF and CSF.</w:t>
+      </w:r>
+    </w:p>
+    <w:p>
+      <w:pPr>
+        <w:rPr>
+          <w:rFonts w:ascii="Helvetica" w:hAnsi="Helvetica"/>
+          <w:sz w:val="18"/>
+          <w:szCs w:val="18"/>
+        </w:rPr>
+      </w:pPr>
+    </w:p>
+    <w:p>
+      <w:pPr>
+        <w:rPr>
+          <w:rFonts w:ascii="Helvetica" w:hAnsi="Helvetica"/>
+          <w:sz w:val="18"/>
+          <w:szCs w:val="18"/>
+        </w:rPr>
+      </w:pPr>
+      <w:r>
+        <w:rPr>
+          <w:rFonts w:ascii="Helvetica" w:hAnsi="Helvetica"/>
+          <w:sz w:val="18"/>
+          <w:szCs w:val="18"/>
+        </w:rPr>
+        <w:t xml:space="preserve">For the research, we will use the </w:t>
+      </w:r>
+      <w:proofErr w:type="spellStart"/>
+      <w:r>
+        <w:rPr>
+          <w:rFonts w:ascii="Helvetica" w:hAnsi="Helvetica"/>
+          <w:sz w:val="18"/>
+          <w:szCs w:val="18"/>
+        </w:rPr>
+        <w:t>Tg</w:t>
+      </w:r>
+      <w:proofErr w:type="spellEnd"/>
+      <w:r>
+        <w:rPr>
+          <w:rFonts w:ascii="Helvetica" w:hAnsi="Helvetica"/>
+          <w:sz w:val="18"/>
+          <w:szCs w:val="18"/>
+        </w:rPr>
+        <w:t xml:space="preserve"> </w:t>
+      </w:r>
+      <w:r>
+        <w:rPr>
+          <w:rFonts w:ascii="Helvetica" w:hAnsi="Helvetica"/>
+          <w:sz w:val="18"/>
+          <w:szCs w:val="18"/>
+        </w:rPr>
+        <w:t>EC-Tau/</w:t>
+      </w:r>
+      <w:proofErr w:type="spellStart"/>
+      <w:r>
+        <w:rPr>
+          <w:rFonts w:ascii="Helvetica" w:hAnsi="Helvetica"/>
+          <w:sz w:val="18"/>
+          <w:szCs w:val="18"/>
+        </w:rPr>
+        <w:t>hAPP</w:t>
+      </w:r>
+      <w:proofErr w:type="spellEnd"/>
+      <w:r>
+        <w:rPr>
+          <w:rFonts w:ascii="Helvetica" w:hAnsi="Helvetica"/>
+          <w:sz w:val="18"/>
+          <w:szCs w:val="18"/>
+        </w:rPr>
+        <w:t xml:space="preserve"> mice, which overexpress a mutant amyloid precursor protein (</w:t>
+      </w:r>
+      <w:proofErr w:type="spellStart"/>
+      <w:r>
+        <w:rPr>
+          <w:rFonts w:ascii="Helvetica" w:hAnsi="Helvetica"/>
+          <w:sz w:val="18"/>
+          <w:szCs w:val="18"/>
+        </w:rPr>
+        <w:t>hAPP</w:t>
+      </w:r>
+      <w:proofErr w:type="spellEnd"/>
+      <w:r>
+        <w:rPr>
+          <w:rFonts w:ascii="Helvetica" w:hAnsi="Helvetica"/>
+          <w:sz w:val="18"/>
+          <w:szCs w:val="18"/>
+        </w:rPr>
+        <w:t xml:space="preserve">) </w:t>
+      </w:r>
+      <w:r>
+        <w:rPr>
+          <w:rFonts w:ascii="Helvetica" w:hAnsi="Helvetica"/>
+          <w:sz w:val="18"/>
+          <w:szCs w:val="18"/>
+        </w:rPr>
+        <w:t>and entorhinal cortex (EC) tau pathology in the brain.</w:t>
+      </w:r>
+    </w:p>
+    <w:p>
+      <w:pPr>
+        <w:rPr>
+          <w:rFonts w:ascii="Helvetica" w:hAnsi="Helvetica"/>
+          <w:sz w:val="18"/>
+          <w:szCs w:val="18"/>
+        </w:rPr>
+      </w:pPr>
+      <w:r>
+        <w:rPr>
+          <w:rFonts w:ascii="Helvetica" w:hAnsi="Helvetica"/>
+          <w:sz w:val="18"/>
+          <w:szCs w:val="18"/>
+        </w:rPr>
+        <w:t>Initially w</w:t>
+      </w:r>
+      <w:r>
+        <w:rPr>
+          <w:rFonts w:ascii="Helvetica" w:hAnsi="Helvetica"/>
+          <w:sz w:val="18"/>
+          <w:szCs w:val="18"/>
+        </w:rPr>
+        <w:t>e will have two groups of mice</w:t>
+      </w:r>
+      <w:r>
+        <w:rPr>
+          <w:rFonts w:ascii="Helvetica" w:hAnsi="Helvetica"/>
+          <w:sz w:val="18"/>
+          <w:szCs w:val="18"/>
+        </w:rPr>
+        <w:t xml:space="preserve">, one group </w:t>
+      </w:r>
+      <w:r>
+        <w:rPr>
+          <w:rFonts w:ascii="Helvetica" w:hAnsi="Helvetica"/>
+          <w:sz w:val="18"/>
+          <w:szCs w:val="18"/>
+        </w:rPr>
+        <w:t xml:space="preserve">injected with AAV-SSFO and the other </w:t>
+      </w:r>
+      <w:r>
+        <w:rPr>
+          <w:rFonts w:ascii="Helvetica" w:hAnsi="Helvetica"/>
+          <w:sz w:val="18"/>
+          <w:szCs w:val="18"/>
+        </w:rPr>
+        <w:t xml:space="preserve">group </w:t>
+      </w:r>
+      <w:r>
+        <w:rPr>
+          <w:rFonts w:ascii="Helvetica" w:hAnsi="Helvetica"/>
+          <w:sz w:val="18"/>
+          <w:szCs w:val="18"/>
+        </w:rPr>
+        <w:t xml:space="preserve">with AAV-EYFP (for details see last week experiment), these mice will be at least 9 months </w:t>
+      </w:r>
+      <w:r>
+        <w:rPr>
+          <w:rFonts w:ascii="Helvetica" w:hAnsi="Helvetica"/>
+          <w:sz w:val="18"/>
+          <w:szCs w:val="18"/>
+        </w:rPr>
+        <w:t>old.</w:t>
+      </w:r>
+      <w:r>
+        <w:rPr>
+          <w:rFonts w:ascii="Helvetica" w:hAnsi="Helvetica"/>
+          <w:sz w:val="18"/>
+          <w:szCs w:val="18"/>
+        </w:rPr>
+        <w:t xml:space="preserve"> After some period of time following the injection, </w:t>
+      </w:r>
+      <w:r>
+        <w:rPr>
+          <w:rFonts w:ascii="Helvetica" w:hAnsi="Helvetica"/>
+          <w:sz w:val="18"/>
+          <w:szCs w:val="18"/>
+        </w:rPr>
+        <w:t>w</w:t>
+      </w:r>
+      <w:r>
+        <w:rPr>
+          <w:rFonts w:ascii="Helvetica" w:hAnsi="Helvetica"/>
+          <w:sz w:val="18"/>
+          <w:szCs w:val="18"/>
+        </w:rPr>
+        <w:t xml:space="preserve">e will follow the same protocol used in </w:t>
+      </w:r>
+      <w:r>
+        <w:rPr>
+          <w:rFonts w:ascii="Helvetica" w:hAnsi="Helvetica"/>
+          <w:sz w:val="18"/>
+          <w:szCs w:val="18"/>
+        </w:rPr>
+        <w:t>last week</w:t>
+      </w:r>
+      <w:r>
+        <w:rPr>
+          <w:rFonts w:ascii="Helvetica" w:hAnsi="Helvetica"/>
+          <w:sz w:val="18"/>
+          <w:szCs w:val="18"/>
+        </w:rPr>
+        <w:t xml:space="preserve"> experiment: </w:t>
+      </w:r>
+    </w:p>
+    <w:p>
+      <w:pPr>
         <w:pStyle w:val="ListParagraph"/>
         <w:numPr>
           <w:ilvl w:val="0"/>
-          <w:numId w:val="9"/>
+          <w:numId w:val="10"/>
         </w:numPr>
-        <w:rPr>
-          <w:rFonts w:ascii="Helvetica" w:hAnsi="Helvetica"/>
-          <w:sz w:val="18"/>
-          <w:szCs w:val="18"/>
-        </w:rPr>
-      </w:pPr>
+        <w:ind w:left="360"/>
+        <w:rPr>
+          <w:rFonts w:ascii="Helvetica" w:hAnsi="Helvetica"/>
+          <w:sz w:val="18"/>
+          <w:szCs w:val="18"/>
+        </w:rPr>
+      </w:pPr>
+      <w:r>
+        <w:rPr>
+          <w:rFonts w:ascii="Helvetica" w:hAnsi="Helvetica"/>
+          <w:sz w:val="18"/>
+          <w:szCs w:val="18"/>
+        </w:rPr>
+        <w:t>Acute optogenetic stimulation of the LEC</w:t>
+      </w:r>
     </w:p>
     <w:p>
       <w:pPr>
@@ -24,6 +662,777 @@
           <w:szCs w:val="18"/>
         </w:rPr>
       </w:pPr>
+      <w:r>
+        <w:rPr>
+          <w:rFonts w:ascii="Helvetica" w:hAnsi="Helvetica"/>
+          <w:sz w:val="18"/>
+          <w:szCs w:val="18"/>
+        </w:rPr>
+        <w:t>W</w:t>
+      </w:r>
+      <w:r>
+        <w:rPr>
+          <w:rFonts w:ascii="Helvetica" w:hAnsi="Helvetica"/>
+          <w:sz w:val="18"/>
+          <w:szCs w:val="18"/>
+        </w:rPr>
+        <w:t xml:space="preserve">e will </w:t>
+      </w:r>
+      <w:r>
+        <w:rPr>
+          <w:rFonts w:ascii="Helvetica" w:hAnsi="Helvetica"/>
+          <w:sz w:val="18"/>
+          <w:szCs w:val="18"/>
+        </w:rPr>
+        <w:t>optically stimulate</w:t>
+      </w:r>
+      <w:r>
+        <w:rPr>
+          <w:rFonts w:ascii="Helvetica" w:hAnsi="Helvetica"/>
+          <w:sz w:val="18"/>
+          <w:szCs w:val="18"/>
+        </w:rPr>
+        <w:t xml:space="preserve"> </w:t>
+      </w:r>
+      <w:r>
+        <w:rPr>
+          <w:rFonts w:ascii="Helvetica" w:hAnsi="Helvetica"/>
+          <w:sz w:val="18"/>
+          <w:szCs w:val="18"/>
+        </w:rPr>
+        <w:t>neurons in the LEC</w:t>
+      </w:r>
+      <w:r>
+        <w:rPr>
+          <w:rFonts w:ascii="Helvetica" w:hAnsi="Helvetica"/>
+          <w:sz w:val="18"/>
+          <w:szCs w:val="18"/>
+        </w:rPr>
+        <w:t xml:space="preserve"> for 2s every minute for 4 </w:t>
+      </w:r>
+      <w:proofErr w:type="spellStart"/>
+      <w:r>
+        <w:rPr>
+          <w:rFonts w:ascii="Helvetica" w:hAnsi="Helvetica"/>
+          <w:sz w:val="18"/>
+          <w:szCs w:val="18"/>
+        </w:rPr>
+        <w:t>hr</w:t>
+      </w:r>
+      <w:proofErr w:type="spellEnd"/>
+      <w:r>
+        <w:rPr>
+          <w:rFonts w:ascii="Helvetica" w:hAnsi="Helvetica"/>
+          <w:sz w:val="18"/>
+          <w:szCs w:val="18"/>
+        </w:rPr>
+        <w:t xml:space="preserve"> for 24 hours</w:t>
+      </w:r>
+      <w:r>
+        <w:rPr>
+          <w:rFonts w:ascii="Helvetica" w:hAnsi="Helvetica"/>
+          <w:sz w:val="18"/>
+          <w:szCs w:val="18"/>
+        </w:rPr>
+        <w:t>. ISF</w:t>
+      </w:r>
+      <w:r>
+        <w:rPr>
+          <w:rFonts w:ascii="Helvetica" w:hAnsi="Helvetica"/>
+          <w:sz w:val="18"/>
+          <w:szCs w:val="18"/>
+        </w:rPr>
+        <w:t xml:space="preserve"> samples</w:t>
+      </w:r>
+      <w:r>
+        <w:rPr>
+          <w:rFonts w:ascii="Helvetica" w:hAnsi="Helvetica"/>
+          <w:sz w:val="18"/>
+          <w:szCs w:val="18"/>
+        </w:rPr>
+        <w:t xml:space="preserve"> will be then </w:t>
+      </w:r>
+      <w:r>
+        <w:rPr>
+          <w:rFonts w:ascii="Helvetica" w:hAnsi="Helvetica"/>
+          <w:sz w:val="18"/>
+          <w:szCs w:val="18"/>
+        </w:rPr>
+        <w:t xml:space="preserve">collected and tau concentration will be measured using tau </w:t>
+      </w:r>
+      <w:proofErr w:type="spellStart"/>
+      <w:r>
+        <w:rPr>
+          <w:rFonts w:ascii="Helvetica" w:hAnsi="Helvetica"/>
+          <w:sz w:val="18"/>
+          <w:szCs w:val="18"/>
+        </w:rPr>
+        <w:t>microdialisys</w:t>
+      </w:r>
+      <w:proofErr w:type="spellEnd"/>
+      <w:r>
+        <w:rPr>
+          <w:rFonts w:ascii="Helvetica" w:hAnsi="Helvetica"/>
+          <w:sz w:val="18"/>
+          <w:szCs w:val="18"/>
+        </w:rPr>
+        <w:t xml:space="preserve"> </w:t>
+      </w:r>
+      <w:r>
+        <w:rPr>
+          <w:rFonts w:ascii="Helvetica" w:hAnsi="Helvetica"/>
+          <w:sz w:val="18"/>
+          <w:szCs w:val="18"/>
+        </w:rPr>
+        <w:fldChar w:fldCharType="begin"/>
+      </w:r>
+      <w:r>
+        <w:rPr>
+          <w:rFonts w:ascii="Helvetica" w:hAnsi="Helvetica"/>
+          <w:sz w:val="18"/>
+          <w:szCs w:val="18"/>
+        </w:rPr>
+        <w:instrText xml:space="preserve"> ADDIN ZOTERO_ITEM CSL_CITATION {"citationID":"kzOa3m6n","properties":{"formattedCitation":"[1]","plainCitation":"[1]","noteIndex":0},"citationItems":[{"id":391,"uris":["http://zotero.org/users/7286058/items/D4DCQTG7"],"uri":["http://zotero.org/users/7286058/items/D4DCQTG7"],"itemData":{"id":391,"type":"article-journal","abstract":"Although tau is a cytoplasmic protein, it is also found in brain extracellular fluids, e.g., CSF. Recent findings suggest that aggregated tau can be transferred between cells and extracellular tau aggregates might mediate spread of tau pathology. Despite these data, details of whether tau is normally released into the brain interstitial fluid (ISF), its concentration in ISF in relation to CSF, and whether ISF tau is influenced by its aggregation are unknown. To address these issues, we developed a microdialysis technique to analyze monomeric ISF tau levels within the hippocampus of awake, freely moving mice. We detected tau in ISF of wild-type mice, suggesting that tau is released in the absence of neurodegeneration. ISF tau was significantly higher than CSF tau and their concentrations were not significantly correlated. Using P301S human tau transgenic mice (P301S tg mice), we found that ISF tau is fivefold higher than endogenous murine tau, consistent with its elevated levels of expression. However, following the onset of tau aggregation, monomeric ISF tau decreased markedly. Biochemical analysis demonstrated that soluble tau in brain homogenates decreased along with the deposition of insoluble tau. Tau fibrils injected into the hippocampus decreased ISF tau, suggesting that extracellular tau is in equilibrium with extracellular or intracellular tau aggregates. This technique should facilitate further studies of tau secretion, spread of tau pathology, the effects of different disease states on ISF tau, and the efficacy of experimental treatments.","container-title":"The Journal of Neuroscience","DOI":"10.1523/JNEUROSCI.2569-11.2011","ISSN":"0270-6474","issue":"37","journalAbbreviation":"J Neurosci","note":"PMID: 21917794\nPMCID: PMC4299126","page":"13110-13117","source":"PubMed Central","title":"In Vivo Microdialysis Reveals Age-Dependent Decrease of Brain Interstitial Fluid Tau Levels in P301S Human Tau Transgenic Mice","URL":"https://www.ncbi.nlm.nih.gov/pmc/articles/PMC4299126/","volume":"31","author":[{"family":"Yamada","given":"Kaoru"},{"family":"Cirrito","given":"John R."},{"family":"Stewart","given":"Floy R."},{"family":"Jiang","given":"Hong"},{"family":"Finn","given":"Mary Beth"},{"family":"Holmes","given":"Brandon B."},{"family":"Binder","given":"Lester I."},{"family":"Mandelkow","given":"Eva-Maria"},{"family":"Diamond","given":"Marc I."},{"family":"Lee","given":"Virginia M.-Y."},{"family":"Holtzman","given":"David M."}],"accessed":{"date-parts":[["2021",10,29]]},"issued":{"date-parts":[["2011",9,14]]}}}],"schema":"https://github.com/citation-style-language/schema/raw/master/csl-citation.json"} </w:instrText>
+      </w:r>
+      <w:r>
+        <w:rPr>
+          <w:rFonts w:ascii="Helvetica" w:hAnsi="Helvetica"/>
+          <w:sz w:val="18"/>
+          <w:szCs w:val="18"/>
+        </w:rPr>
+        <w:fldChar w:fldCharType="separate"/>
+      </w:r>
+      <w:r>
+        <w:rPr>
+          <w:rFonts w:ascii="Helvetica" w:hAnsi="Helvetica"/>
+          <w:noProof/>
+          <w:sz w:val="18"/>
+          <w:szCs w:val="18"/>
+        </w:rPr>
+        <w:t>[1]</w:t>
+      </w:r>
+      <w:r>
+        <w:rPr>
+          <w:rFonts w:ascii="Helvetica" w:hAnsi="Helvetica"/>
+          <w:sz w:val="18"/>
+          <w:szCs w:val="18"/>
+        </w:rPr>
+        <w:fldChar w:fldCharType="end"/>
+      </w:r>
+      <w:r>
+        <w:rPr>
+          <w:rFonts w:ascii="Helvetica" w:hAnsi="Helvetica"/>
+          <w:sz w:val="18"/>
+          <w:szCs w:val="18"/>
+        </w:rPr>
+        <w:t>.</w:t>
+      </w:r>
+      <w:r>
+        <w:rPr>
+          <w:rFonts w:ascii="Helvetica" w:hAnsi="Helvetica"/>
+          <w:sz w:val="18"/>
+          <w:szCs w:val="18"/>
+        </w:rPr>
+        <w:t xml:space="preserve"> </w:t>
+      </w:r>
+      <w:r>
+        <w:rPr>
+          <w:rFonts w:ascii="Helvetica" w:hAnsi="Helvetica"/>
+          <w:sz w:val="18"/>
+          <w:szCs w:val="18"/>
+        </w:rPr>
+        <w:t xml:space="preserve">In addition, we will sample CSF to measure </w:t>
+      </w:r>
+      <w:r>
+        <w:rPr>
+          <w:rFonts w:ascii="Helvetica" w:hAnsi="Helvetica"/>
+          <w:sz w:val="18"/>
+          <w:szCs w:val="18"/>
+        </w:rPr>
+        <w:t xml:space="preserve">CSF </w:t>
+      </w:r>
+      <w:r>
+        <w:rPr>
+          <w:rFonts w:ascii="Helvetica" w:hAnsi="Helvetica"/>
+          <w:sz w:val="18"/>
+          <w:szCs w:val="18"/>
+        </w:rPr>
+        <w:t>A</w:t>
+      </w:r>
+      <w:r>
+        <w:rPr>
+          <w:rFonts w:ascii="Helvetica" w:hAnsi="Helvetica"/>
+          <w:sz w:val="18"/>
+          <w:szCs w:val="18"/>
+        </w:rPr>
+        <w:sym w:font="Symbol" w:char="F062"/>
+      </w:r>
+      <w:r>
+        <w:rPr>
+          <w:rFonts w:ascii="Helvetica" w:hAnsi="Helvetica"/>
+          <w:sz w:val="18"/>
+          <w:szCs w:val="18"/>
+        </w:rPr>
+        <w:t xml:space="preserve"> with </w:t>
+      </w:r>
+      <w:r>
+        <w:rPr>
+          <w:rFonts w:ascii="Helvetica" w:hAnsi="Helvetica"/>
+          <w:sz w:val="18"/>
+          <w:szCs w:val="18"/>
+        </w:rPr>
+        <w:t>A</w:t>
+      </w:r>
+      <w:r>
+        <w:rPr>
+          <w:rFonts w:ascii="Helvetica" w:hAnsi="Helvetica"/>
+          <w:sz w:val="18"/>
+          <w:szCs w:val="18"/>
+        </w:rPr>
+        <w:sym w:font="Symbol" w:char="F062"/>
+      </w:r>
+      <w:r>
+        <w:rPr>
+          <w:rFonts w:ascii="Helvetica" w:hAnsi="Helvetica"/>
+          <w:sz w:val="18"/>
+          <w:szCs w:val="18"/>
+        </w:rPr>
+        <w:t xml:space="preserve"> </w:t>
+      </w:r>
+      <w:proofErr w:type="spellStart"/>
+      <w:r>
+        <w:rPr>
+          <w:rFonts w:ascii="Helvetica" w:hAnsi="Helvetica"/>
+          <w:sz w:val="18"/>
+          <w:szCs w:val="18"/>
+        </w:rPr>
+        <w:t>microdialysis</w:t>
+      </w:r>
+      <w:proofErr w:type="spellEnd"/>
+      <w:r>
+        <w:rPr>
+          <w:rFonts w:ascii="Helvetica" w:hAnsi="Helvetica"/>
+          <w:sz w:val="18"/>
+          <w:szCs w:val="18"/>
+        </w:rPr>
+        <w:t xml:space="preserve"> and </w:t>
+      </w:r>
+      <w:r>
+        <w:rPr>
+          <w:rFonts w:ascii="Helvetica" w:hAnsi="Helvetica"/>
+          <w:sz w:val="18"/>
+          <w:szCs w:val="18"/>
+        </w:rPr>
+        <w:t xml:space="preserve">CSF tau concentration using </w:t>
+      </w:r>
+      <w:r>
+        <w:rPr>
+          <w:rFonts w:ascii="Helvetica" w:hAnsi="Helvetica"/>
+          <w:sz w:val="18"/>
+          <w:szCs w:val="18"/>
+        </w:rPr>
+        <w:t xml:space="preserve">tau </w:t>
+      </w:r>
+      <w:proofErr w:type="spellStart"/>
+      <w:r>
+        <w:rPr>
+          <w:rFonts w:ascii="Helvetica" w:hAnsi="Helvetica"/>
+          <w:sz w:val="18"/>
+          <w:szCs w:val="18"/>
+        </w:rPr>
+        <w:t>microdialisys</w:t>
+      </w:r>
+      <w:proofErr w:type="spellEnd"/>
+      <w:r>
+        <w:rPr>
+          <w:rFonts w:ascii="Helvetica" w:hAnsi="Helvetica"/>
+          <w:sz w:val="18"/>
+          <w:szCs w:val="18"/>
+        </w:rPr>
+        <w:t xml:space="preserve"> technique.</w:t>
+      </w:r>
+      <w:r>
+        <w:rPr>
+          <w:rFonts w:ascii="Helvetica" w:hAnsi="Helvetica"/>
+          <w:sz w:val="18"/>
+          <w:szCs w:val="18"/>
+        </w:rPr>
+        <w:t xml:space="preserve"> We will then </w:t>
+      </w:r>
+      <w:r>
+        <w:rPr>
+          <w:rFonts w:ascii="Helvetica" w:hAnsi="Helvetica"/>
+          <w:sz w:val="18"/>
+          <w:szCs w:val="18"/>
+        </w:rPr>
+        <w:t>measure</w:t>
+      </w:r>
+      <w:r>
+        <w:rPr>
+          <w:rFonts w:ascii="Helvetica" w:hAnsi="Helvetica"/>
+          <w:sz w:val="18"/>
+          <w:szCs w:val="18"/>
+        </w:rPr>
+        <w:t xml:space="preserve"> relative ISF </w:t>
+      </w:r>
+      <w:r>
+        <w:rPr>
+          <w:rFonts w:ascii="Helvetica" w:hAnsi="Helvetica"/>
+          <w:sz w:val="18"/>
+          <w:szCs w:val="18"/>
+        </w:rPr>
+        <w:t xml:space="preserve">and CSF </w:t>
+      </w:r>
+      <w:r>
+        <w:rPr>
+          <w:rFonts w:ascii="Helvetica" w:hAnsi="Helvetica"/>
+          <w:sz w:val="18"/>
+          <w:szCs w:val="18"/>
+        </w:rPr>
+        <w:t>A</w:t>
+      </w:r>
+      <w:r>
+        <w:rPr>
+          <w:rFonts w:ascii="Helvetica" w:hAnsi="Helvetica"/>
+          <w:sz w:val="18"/>
+          <w:szCs w:val="18"/>
+        </w:rPr>
+        <w:sym w:font="Symbol" w:char="F062"/>
+      </w:r>
+      <w:r>
+        <w:rPr>
+          <w:rFonts w:ascii="Helvetica" w:hAnsi="Helvetica"/>
+          <w:sz w:val="18"/>
+          <w:szCs w:val="18"/>
+        </w:rPr>
+        <w:t xml:space="preserve"> and </w:t>
+      </w:r>
+      <w:r>
+        <w:rPr>
+          <w:rFonts w:ascii="Helvetica" w:hAnsi="Helvetica"/>
+          <w:sz w:val="18"/>
+          <w:szCs w:val="18"/>
+        </w:rPr>
+        <w:t xml:space="preserve">tau </w:t>
+      </w:r>
+      <w:r>
+        <w:rPr>
+          <w:rFonts w:ascii="Helvetica" w:hAnsi="Helvetica"/>
+          <w:sz w:val="18"/>
+          <w:szCs w:val="18"/>
+        </w:rPr>
+        <w:t xml:space="preserve">levels </w:t>
+      </w:r>
+      <w:r>
+        <w:rPr>
+          <w:rFonts w:ascii="Helvetica" w:hAnsi="Helvetica"/>
+          <w:sz w:val="18"/>
+          <w:szCs w:val="18"/>
+        </w:rPr>
+        <w:t>every hour, starting 2 hours before the optical stimulation up to 4 hours after stimulation.</w:t>
+      </w:r>
+      <w:r>
+        <w:rPr>
+          <w:rFonts w:ascii="Helvetica" w:hAnsi="Helvetica"/>
+          <w:sz w:val="18"/>
+          <w:szCs w:val="18"/>
+        </w:rPr>
+        <w:t xml:space="preserve"> </w:t>
+      </w:r>
+      <w:r>
+        <w:rPr>
+          <w:rFonts w:ascii="Helvetica" w:hAnsi="Helvetica"/>
+          <w:sz w:val="18"/>
+          <w:szCs w:val="18"/>
+        </w:rPr>
+        <w:t>These measurements will allow to</w:t>
+      </w:r>
+      <w:r>
+        <w:rPr>
+          <w:rFonts w:ascii="Helvetica" w:hAnsi="Helvetica"/>
+          <w:sz w:val="18"/>
+          <w:szCs w:val="18"/>
+        </w:rPr>
+        <w:t xml:space="preserve"> investigate how ISF and CSF </w:t>
+      </w:r>
+      <w:r>
+        <w:rPr>
+          <w:rFonts w:ascii="Helvetica" w:hAnsi="Helvetica"/>
+          <w:sz w:val="18"/>
+          <w:szCs w:val="18"/>
+        </w:rPr>
+        <w:t>A</w:t>
+      </w:r>
+      <w:r>
+        <w:rPr>
+          <w:rFonts w:ascii="Helvetica" w:hAnsi="Helvetica"/>
+          <w:sz w:val="18"/>
+          <w:szCs w:val="18"/>
+        </w:rPr>
+        <w:sym w:font="Symbol" w:char="F062"/>
+      </w:r>
+      <w:r>
+        <w:rPr>
+          <w:rFonts w:ascii="Helvetica" w:hAnsi="Helvetica"/>
+          <w:sz w:val="18"/>
+          <w:szCs w:val="18"/>
+        </w:rPr>
+        <w:t xml:space="preserve"> and </w:t>
+      </w:r>
+      <w:r>
+        <w:rPr>
+          <w:rFonts w:ascii="Helvetica" w:hAnsi="Helvetica"/>
+          <w:sz w:val="18"/>
+          <w:szCs w:val="18"/>
+        </w:rPr>
+        <w:t>tau levels are related</w:t>
+      </w:r>
+      <w:r>
+        <w:rPr>
+          <w:rFonts w:ascii="Helvetica" w:hAnsi="Helvetica"/>
+          <w:sz w:val="18"/>
+          <w:szCs w:val="18"/>
+        </w:rPr>
+        <w:t xml:space="preserve"> by plotting % ISF and CSF levels every hour.</w:t>
+      </w:r>
+      <w:r>
+        <w:rPr>
+          <w:rFonts w:ascii="Helvetica" w:hAnsi="Helvetica"/>
+          <w:sz w:val="18"/>
+          <w:szCs w:val="18"/>
+        </w:rPr>
+        <w:t xml:space="preserve"> </w:t>
+      </w:r>
+      <w:r>
+        <w:rPr>
+          <w:rFonts w:ascii="Helvetica" w:hAnsi="Helvetica"/>
+          <w:sz w:val="18"/>
+          <w:szCs w:val="18"/>
+        </w:rPr>
+        <w:t>First</w:t>
+      </w:r>
+      <w:r>
+        <w:rPr>
+          <w:rFonts w:ascii="Helvetica" w:hAnsi="Helvetica"/>
+          <w:sz w:val="18"/>
+          <w:szCs w:val="18"/>
+        </w:rPr>
+        <w:t>, to assess the robustness of our experiments, w</w:t>
+      </w:r>
+      <w:r>
+        <w:rPr>
+          <w:rFonts w:ascii="Helvetica" w:hAnsi="Helvetica"/>
+          <w:sz w:val="18"/>
+          <w:szCs w:val="18"/>
+        </w:rPr>
+        <w:t>e will verify previous studies establishing ISF tau is 10-fold higher concentrated in brain interstitial fluid than in CSF, and how these concentrations change over time</w:t>
+      </w:r>
+      <w:r>
+        <w:rPr>
+          <w:rFonts w:ascii="Helvetica" w:hAnsi="Helvetica"/>
+          <w:sz w:val="18"/>
+          <w:szCs w:val="18"/>
+        </w:rPr>
+        <w:t xml:space="preserve"> </w:t>
+      </w:r>
+      <w:r>
+        <w:rPr>
+          <w:rFonts w:ascii="Helvetica" w:hAnsi="Helvetica"/>
+          <w:sz w:val="18"/>
+          <w:szCs w:val="18"/>
+        </w:rPr>
+        <w:fldChar w:fldCharType="begin"/>
+      </w:r>
+      <w:r>
+        <w:rPr>
+          <w:rFonts w:ascii="Helvetica" w:hAnsi="Helvetica"/>
+          <w:sz w:val="18"/>
+          <w:szCs w:val="18"/>
+        </w:rPr>
+        <w:instrText xml:space="preserve"> ADDIN ZOTERO_ITEM CSL_CITATION {"citationID":"2jG0VhQe","properties":{"formattedCitation":"[1]","plainCitation":"[1]","noteIndex":0},"citationItems":[{"id":391,"uris":["http://zotero.org/users/7286058/items/D4DCQTG7"],"uri":["http://zotero.org/users/7286058/items/D4DCQTG7"],"itemData":{"id":391,"type":"article-journal","abstract":"Although tau is a cytoplasmic protein, it is also found in brain extracellular fluids, e.g., CSF. Recent findings suggest that aggregated tau can be transferred between cells and extracellular tau aggregates might mediate spread of tau pathology. Despite these data, details of whether tau is normally released into the brain interstitial fluid (ISF), its concentration in ISF in relation to CSF, and whether ISF tau is influenced by its aggregation are unknown. To address these issues, we developed a microdialysis technique to analyze monomeric ISF tau levels within the hippocampus of awake, freely moving mice. We detected tau in ISF of wild-type mice, suggesting that tau is released in the absence of neurodegeneration. ISF tau was significantly higher than CSF tau and their concentrations were not significantly correlated. Using P301S human tau transgenic mice (P301S tg mice), we found that ISF tau is fivefold higher than endogenous murine tau, consistent with its elevated levels of expression. However, following the onset of tau aggregation, monomeric ISF tau decreased markedly. Biochemical analysis demonstrated that soluble tau in brain homogenates decreased along with the deposition of insoluble tau. Tau fibrils injected into the hippocampus decreased ISF tau, suggesting that extracellular tau is in equilibrium with extracellular or intracellular tau aggregates. This technique should facilitate further studies of tau secretion, spread of tau pathology, the effects of different disease states on ISF tau, and the efficacy of experimental treatments.","container-title":"The Journal of Neuroscience","DOI":"10.1523/JNEUROSCI.2569-11.2011","ISSN":"0270-6474","issue":"37","journalAbbreviation":"J Neurosci","note":"PMID: 21917794\nPMCID: PMC4299126","page":"13110-13117","source":"PubMed Central","title":"In Vivo Microdialysis Reveals Age-Dependent Decrease of Brain Interstitial Fluid Tau Levels in P301S Human Tau Transgenic Mice","URL":"https://www.ncbi.nlm.nih.gov/pmc/articles/PMC4299126/","volume":"31","author":[{"family":"Yamada","given":"Kaoru"},{"family":"Cirrito","given":"John R."},{"family":"Stewart","given":"Floy R."},{"family":"Jiang","given":"Hong"},{"family":"Finn","given":"Mary Beth"},{"family":"Holmes","given":"Brandon B."},{"family":"Binder","given":"Lester I."},{"family":"Mandelkow","given":"Eva-Maria"},{"family":"Diamond","given":"Marc I."},{"family":"Lee","given":"Virginia M.-Y."},{"family":"Holtzman","given":"David M."}],"accessed":{"date-parts":[["2021",10,29]]},"issued":{"date-parts":[["2011",9,14]]}}}],"schema":"https://github.com/citation-style-language/schema/raw/master/csl-citation.json"} </w:instrText>
+      </w:r>
+      <w:r>
+        <w:rPr>
+          <w:rFonts w:ascii="Helvetica" w:hAnsi="Helvetica"/>
+          <w:sz w:val="18"/>
+          <w:szCs w:val="18"/>
+        </w:rPr>
+        <w:fldChar w:fldCharType="separate"/>
+      </w:r>
+      <w:r>
+        <w:rPr>
+          <w:rFonts w:ascii="Helvetica" w:hAnsi="Helvetica"/>
+          <w:noProof/>
+          <w:sz w:val="18"/>
+          <w:szCs w:val="18"/>
+        </w:rPr>
+        <w:t>[1]</w:t>
+      </w:r>
+      <w:r>
+        <w:rPr>
+          <w:rFonts w:ascii="Helvetica" w:hAnsi="Helvetica"/>
+          <w:sz w:val="18"/>
+          <w:szCs w:val="18"/>
+        </w:rPr>
+        <w:fldChar w:fldCharType="end"/>
+      </w:r>
+      <w:r>
+        <w:rPr>
+          <w:rFonts w:ascii="Helvetica" w:hAnsi="Helvetica"/>
+          <w:sz w:val="18"/>
+          <w:szCs w:val="18"/>
+        </w:rPr>
+        <w:fldChar w:fldCharType="begin"/>
+      </w:r>
+      <w:r>
+        <w:rPr>
+          <w:rFonts w:ascii="Helvetica" w:hAnsi="Helvetica"/>
+          <w:sz w:val="18"/>
+          <w:szCs w:val="18"/>
+        </w:rPr>
+        <w:instrText xml:space="preserve"> ADDIN ZOTERO_ITEM CSL_CITATION {"citationID":"3PBuEpEM","properties":{"formattedCitation":"[2]","plainCitation":"[2]","noteIndex":0},"citationItems":[{"id":402,"uris":["http://zotero.org/users/7286058/items/ZR4AS5E7"],"uri":["http://zotero.org/users/7286058/items/ZR4AS5E7"],"itemData":{"id":402,"type":"article-journal","abstract":"In Alzheimer’s disease, neurofibrillary tangle pathology appears to spread along neuronal connections, proposed to be mediated by the release and uptake of abnormal, disease-specific forms of microtubule-binding protein tau MAPT. It is currently unclear whether transfer of tau between neurons is a toxic gain-of-function process in dementia or reflects a constitutive biological process. We report two entry mechanisms for monomeric tau to human neurons: a rapid dynamin-dependent phase typical of endocytosis and a second, slower actin-dependent phase of macropinocytosis. Aggregated tau entry is independent of actin polymerization and largely dynamin dependent, consistent with endocytosis and distinct from macropinocytosis, the major route for aggregated tau entry reported for non-neuronal cells. Anti-tau antibodies abrogate monomeric tau entry into neurons, but less efficiently in the case of aggregated tau, where internalized tau carries antibody with it into neurons. These data suggest that tau entry to human neurons is a physiological process and not a disease-specific phenomenon., \n          \n            \n              •\n              Extracellular tau protein enters human neurons by endocytosis and micropinocytosis\n            \n            \n              •\n              Aggregated tau enters human neurons primarily by endocytosis\n            \n            \n              •\n              Tau antibodies reduce uptake and are carried into neurons by tau\n            \n            \n              •\n              Findings suggest that tau uptake is dependent on carrier proteins or receptors\n            \n          \n        , In contrast with predictions that transfer of the microtubule-associated protein tau between neurons is a toxic gain-of-function process in dementia, Evans et al. show that healthy human neurons efficiently take up both normal and aggregated tau, by distinct but overlapping uptake mechanisms.","container-title":"Cell Reports","DOI":"10.1016/j.celrep.2018.03.021","ISSN":"2211-1247","issue":"13","journalAbbreviation":"Cell Rep","note":"PMID: 29590627\nPMCID: PMC5896171","page":"3612-3624","source":"PubMed Central","title":"Extracellular Monomeric and Aggregated Tau Efficiently Enter Human Neurons through Overlapping but Distinct Pathways","URL":"https://www.ncbi.nlm.nih.gov/pmc/articles/PMC5896171/","volume":"22","author":[{"family":"Evans","given":"Lewis D."},{"family":"Wassmer","given":"Thomas"},{"family":"Fraser","given":"Graham"},{"family":"Smith","given":"James"},{"family":"Perkinton","given":"Michael"},{"family":"Billinton","given":"Andrew"},{"family":"Livesey","given":"Frederick J."}],"accessed":{"date-parts":[["2021",10,30]]},"issued":{"date-parts":[["2018",3,27]]}}}],"schema":"https://github.com/citation-style-language/schema/raw/master/csl-citation.json"} </w:instrText>
+      </w:r>
+      <w:r>
+        <w:rPr>
+          <w:rFonts w:ascii="Helvetica" w:hAnsi="Helvetica"/>
+          <w:sz w:val="18"/>
+          <w:szCs w:val="18"/>
+        </w:rPr>
+        <w:fldChar w:fldCharType="separate"/>
+      </w:r>
+      <w:r>
+        <w:rPr>
+          <w:rFonts w:ascii="Helvetica" w:hAnsi="Helvetica"/>
+          <w:noProof/>
+          <w:sz w:val="18"/>
+          <w:szCs w:val="18"/>
+        </w:rPr>
+        <w:t>[2]</w:t>
+      </w:r>
+      <w:r>
+        <w:rPr>
+          <w:rFonts w:ascii="Helvetica" w:hAnsi="Helvetica"/>
+          <w:sz w:val="18"/>
+          <w:szCs w:val="18"/>
+        </w:rPr>
+        <w:fldChar w:fldCharType="end"/>
+      </w:r>
+      <w:r>
+        <w:rPr>
+          <w:rFonts w:ascii="Helvetica" w:hAnsi="Helvetica"/>
+          <w:sz w:val="18"/>
+          <w:szCs w:val="18"/>
+        </w:rPr>
+        <w:t>.</w:t>
+      </w:r>
+      <w:r>
+        <w:rPr>
+          <w:rFonts w:ascii="Helvetica" w:hAnsi="Helvetica"/>
+          <w:sz w:val="18"/>
+          <w:szCs w:val="18"/>
+        </w:rPr>
+        <w:t xml:space="preserve"> </w:t>
+      </w:r>
+      <w:r>
+        <w:rPr>
+          <w:rFonts w:ascii="Helvetica" w:hAnsi="Helvetica"/>
+          <w:sz w:val="18"/>
+          <w:szCs w:val="18"/>
+        </w:rPr>
+        <w:t xml:space="preserve">Then </w:t>
+      </w:r>
+      <w:r>
+        <w:rPr>
+          <w:rFonts w:ascii="Helvetica" w:hAnsi="Helvetica"/>
+          <w:sz w:val="18"/>
+          <w:szCs w:val="18"/>
+        </w:rPr>
+        <w:t xml:space="preserve">we will analyze potential correlations between ISF and CSF </w:t>
+      </w:r>
+      <w:r>
+        <w:rPr>
+          <w:rFonts w:ascii="Helvetica" w:hAnsi="Helvetica"/>
+          <w:sz w:val="18"/>
+          <w:szCs w:val="18"/>
+        </w:rPr>
+        <w:t>A</w:t>
+      </w:r>
+      <w:r>
+        <w:rPr>
+          <w:rFonts w:ascii="Helvetica" w:hAnsi="Helvetica"/>
+          <w:sz w:val="18"/>
+          <w:szCs w:val="18"/>
+        </w:rPr>
+        <w:sym w:font="Symbol" w:char="F062"/>
+      </w:r>
+      <w:r>
+        <w:rPr>
+          <w:rFonts w:ascii="Helvetica" w:hAnsi="Helvetica"/>
+          <w:sz w:val="18"/>
+          <w:szCs w:val="18"/>
+        </w:rPr>
+        <w:t xml:space="preserve">, ISF and CSF tau, ISF </w:t>
+      </w:r>
+      <w:r>
+        <w:rPr>
+          <w:rFonts w:ascii="Helvetica" w:hAnsi="Helvetica"/>
+          <w:sz w:val="18"/>
+          <w:szCs w:val="18"/>
+        </w:rPr>
+        <w:t>A</w:t>
+      </w:r>
+      <w:r>
+        <w:rPr>
+          <w:rFonts w:ascii="Helvetica" w:hAnsi="Helvetica"/>
+          <w:sz w:val="18"/>
+          <w:szCs w:val="18"/>
+        </w:rPr>
+        <w:sym w:font="Symbol" w:char="F062"/>
+      </w:r>
+      <w:r>
+        <w:rPr>
+          <w:rFonts w:ascii="Helvetica" w:hAnsi="Helvetica"/>
+          <w:sz w:val="18"/>
+          <w:szCs w:val="18"/>
+        </w:rPr>
+        <w:t xml:space="preserve"> and tau, ISF </w:t>
+      </w:r>
+      <w:r>
+        <w:rPr>
+          <w:rFonts w:ascii="Helvetica" w:hAnsi="Helvetica"/>
+          <w:sz w:val="18"/>
+          <w:szCs w:val="18"/>
+        </w:rPr>
+        <w:t>A</w:t>
+      </w:r>
+      <w:r>
+        <w:rPr>
+          <w:rFonts w:ascii="Helvetica" w:hAnsi="Helvetica"/>
+          <w:sz w:val="18"/>
+          <w:szCs w:val="18"/>
+        </w:rPr>
+        <w:sym w:font="Symbol" w:char="F062"/>
+      </w:r>
+      <w:r>
+        <w:rPr>
+          <w:rFonts w:ascii="Helvetica" w:hAnsi="Helvetica"/>
+          <w:sz w:val="18"/>
+          <w:szCs w:val="18"/>
+        </w:rPr>
+        <w:t xml:space="preserve"> and CSF tau, CSF </w:t>
+      </w:r>
+      <w:r>
+        <w:rPr>
+          <w:rFonts w:ascii="Helvetica" w:hAnsi="Helvetica"/>
+          <w:sz w:val="18"/>
+          <w:szCs w:val="18"/>
+        </w:rPr>
+        <w:t>A</w:t>
+      </w:r>
+      <w:r>
+        <w:rPr>
+          <w:rFonts w:ascii="Helvetica" w:hAnsi="Helvetica"/>
+          <w:sz w:val="18"/>
+          <w:szCs w:val="18"/>
+        </w:rPr>
+        <w:sym w:font="Symbol" w:char="F062"/>
+      </w:r>
+      <w:r>
+        <w:rPr>
+          <w:rFonts w:ascii="Helvetica" w:hAnsi="Helvetica"/>
+          <w:sz w:val="18"/>
+          <w:szCs w:val="18"/>
+        </w:rPr>
+        <w:t xml:space="preserve"> and tau. </w:t>
+      </w:r>
+      <w:r>
+        <w:rPr>
+          <w:rFonts w:ascii="Helvetica" w:hAnsi="Helvetica"/>
+          <w:sz w:val="18"/>
+          <w:szCs w:val="18"/>
+        </w:rPr>
+        <w:t xml:space="preserve">We will repeat </w:t>
+      </w:r>
+      <w:r>
+        <w:rPr>
+          <w:rFonts w:ascii="Helvetica" w:hAnsi="Helvetica"/>
+          <w:sz w:val="18"/>
+          <w:szCs w:val="18"/>
+        </w:rPr>
+        <w:t>the same</w:t>
+      </w:r>
+      <w:r>
+        <w:rPr>
+          <w:rFonts w:ascii="Helvetica" w:hAnsi="Helvetica"/>
+          <w:sz w:val="18"/>
+          <w:szCs w:val="18"/>
+        </w:rPr>
+        <w:t xml:space="preserve"> </w:t>
+      </w:r>
+      <w:r>
+        <w:rPr>
+          <w:rFonts w:ascii="Helvetica" w:hAnsi="Helvetica"/>
+          <w:sz w:val="18"/>
+          <w:szCs w:val="18"/>
+        </w:rPr>
+        <w:t>experiments</w:t>
+      </w:r>
+      <w:r>
+        <w:rPr>
+          <w:rFonts w:ascii="Helvetica" w:hAnsi="Helvetica"/>
+          <w:sz w:val="18"/>
+          <w:szCs w:val="18"/>
+        </w:rPr>
+        <w:t xml:space="preserve"> with younger mice</w:t>
+      </w:r>
+      <w:r>
+        <w:rPr>
+          <w:rFonts w:ascii="Helvetica" w:hAnsi="Helvetica"/>
+          <w:sz w:val="18"/>
+          <w:szCs w:val="18"/>
+        </w:rPr>
+        <w:t xml:space="preserve"> and draw conclusions</w:t>
+      </w:r>
+      <w:r>
+        <w:rPr>
+          <w:rFonts w:ascii="Helvetica" w:hAnsi="Helvetica"/>
+          <w:sz w:val="18"/>
+          <w:szCs w:val="18"/>
+        </w:rPr>
+        <w:t xml:space="preserve"> which will show that A</w:t>
+      </w:r>
+      <w:r>
+        <w:rPr>
+          <w:rFonts w:ascii="Helvetica" w:hAnsi="Helvetica"/>
+          <w:sz w:val="18"/>
+          <w:szCs w:val="18"/>
+        </w:rPr>
+        <w:sym w:font="Symbol" w:char="F062"/>
+      </w:r>
+      <w:r>
+        <w:rPr>
+          <w:rFonts w:ascii="Helvetica" w:hAnsi="Helvetica"/>
+          <w:sz w:val="18"/>
+          <w:szCs w:val="18"/>
+        </w:rPr>
+        <w:t xml:space="preserve"> and tau pathologies are age-dependent but </w:t>
+      </w:r>
+      <w:r>
+        <w:rPr>
+          <w:rFonts w:ascii="Helvetica" w:hAnsi="Helvetica"/>
+          <w:sz w:val="18"/>
+          <w:szCs w:val="18"/>
+        </w:rPr>
+        <w:t>also,</w:t>
+      </w:r>
+      <w:r>
+        <w:rPr>
+          <w:rFonts w:ascii="Helvetica" w:hAnsi="Helvetica"/>
+          <w:sz w:val="18"/>
+          <w:szCs w:val="18"/>
+        </w:rPr>
+        <w:t xml:space="preserve"> we will study how they change comparatively with age.</w:t>
+      </w:r>
     </w:p>
     <w:p>
       <w:pPr>
@@ -39,219 +1448,162 @@
           <w:sz w:val="18"/>
           <w:szCs w:val="18"/>
         </w:rPr>
-        <w:t xml:space="preserve">In conclusion, the authors of the paper want to show 1) application of optogenetic techniques in-vivo using APP </w:t>
-      </w:r>
-      <w:proofErr w:type="spellStart"/>
-      <w:r>
-        <w:rPr>
-          <w:rFonts w:ascii="Helvetica" w:hAnsi="Helvetica"/>
-          <w:sz w:val="18"/>
-          <w:szCs w:val="18"/>
-        </w:rPr>
-        <w:t>Tg</w:t>
-      </w:r>
-      <w:proofErr w:type="spellEnd"/>
-      <w:r>
-        <w:rPr>
-          <w:rFonts w:ascii="Helvetica" w:hAnsi="Helvetica"/>
-          <w:sz w:val="18"/>
-          <w:szCs w:val="18"/>
-        </w:rPr>
-        <w:t xml:space="preserve"> mice to study AD and 2) a causal relationship between hyper activation of the neurons in the </w:t>
-      </w:r>
-      <w:proofErr w:type="spellStart"/>
-      <w:r>
-        <w:rPr>
-          <w:rFonts w:ascii="Helvetica" w:hAnsi="Helvetica"/>
-          <w:sz w:val="18"/>
-          <w:szCs w:val="18"/>
-        </w:rPr>
-        <w:t>perforant</w:t>
-      </w:r>
-      <w:proofErr w:type="spellEnd"/>
-      <w:r>
-        <w:rPr>
-          <w:rFonts w:ascii="Helvetica" w:hAnsi="Helvetica"/>
-          <w:sz w:val="18"/>
-          <w:szCs w:val="18"/>
-        </w:rPr>
-        <w:t xml:space="preserve"> pathway and the increase of </w:t>
-      </w:r>
-      <w:r>
-        <w:rPr>
-          <w:rFonts w:ascii="Helvetica" w:hAnsi="Helvetica"/>
-          <w:sz w:val="18"/>
-          <w:szCs w:val="18"/>
-        </w:rPr>
-        <w:t>I</w:t>
-      </w:r>
-      <w:r>
-        <w:rPr>
-          <w:rFonts w:ascii="Helvetica" w:hAnsi="Helvetica"/>
-          <w:sz w:val="18"/>
-          <w:szCs w:val="18"/>
-        </w:rPr>
-        <w:t xml:space="preserve">SF </w:t>
-      </w:r>
-      <w:r>
-        <w:rPr>
-          <w:rFonts w:ascii="Helvetica" w:hAnsi="Helvetica"/>
-          <w:sz w:val="18"/>
-          <w:szCs w:val="18"/>
-        </w:rPr>
-        <w:t>A</w:t>
-      </w:r>
-      <w:r>
-        <w:rPr>
-          <w:rFonts w:ascii="Helvetica" w:hAnsi="Helvetica"/>
-          <w:sz w:val="18"/>
-          <w:szCs w:val="18"/>
-        </w:rPr>
-        <w:sym w:font="Symbol" w:char="F062"/>
-      </w:r>
-      <w:r>
-        <w:rPr>
-          <w:rFonts w:ascii="Helvetica" w:hAnsi="Helvetica"/>
-          <w:sz w:val="18"/>
-          <w:szCs w:val="18"/>
-          <w:vertAlign w:val="subscript"/>
-        </w:rPr>
-        <w:t>42</w:t>
-      </w:r>
-      <w:r>
-        <w:rPr>
-          <w:rFonts w:ascii="Helvetica" w:hAnsi="Helvetica"/>
-          <w:sz w:val="18"/>
-          <w:szCs w:val="18"/>
-          <w:vertAlign w:val="subscript"/>
-        </w:rPr>
-        <w:t xml:space="preserve"> </w:t>
-      </w:r>
-      <w:r>
-        <w:rPr>
-          <w:rFonts w:ascii="Helvetica" w:hAnsi="Helvetica"/>
-          <w:sz w:val="18"/>
-          <w:szCs w:val="18"/>
-        </w:rPr>
-        <w:t>level</w:t>
-      </w:r>
-      <w:r>
-        <w:rPr>
-          <w:rFonts w:ascii="Helvetica" w:hAnsi="Helvetica"/>
-          <w:sz w:val="18"/>
-          <w:szCs w:val="18"/>
-        </w:rPr>
-        <w:t>.</w:t>
+        <w:t xml:space="preserve">Hippocampal and brain extracts will be </w:t>
+      </w:r>
+      <w:r>
+        <w:rPr>
+          <w:rFonts w:ascii="Helvetica" w:hAnsi="Helvetica"/>
+          <w:sz w:val="18"/>
+          <w:szCs w:val="18"/>
+        </w:rPr>
+        <w:t>c</w:t>
+      </w:r>
+      <w:r>
+        <w:rPr>
+          <w:rFonts w:ascii="Helvetica" w:hAnsi="Helvetica"/>
+          <w:sz w:val="18"/>
+          <w:szCs w:val="18"/>
+        </w:rPr>
+        <w:t>ollected so:</w:t>
       </w:r>
     </w:p>
     <w:p>
       <w:pPr>
-        <w:rPr>
-          <w:rFonts w:ascii="Helvetica" w:hAnsi="Helvetica"/>
-          <w:sz w:val="18"/>
-          <w:szCs w:val="18"/>
-        </w:rPr>
-      </w:pPr>
-      <w:r>
-        <w:rPr>
-          <w:rFonts w:ascii="Helvetica" w:hAnsi="Helvetica"/>
-          <w:sz w:val="18"/>
-          <w:szCs w:val="18"/>
-        </w:rPr>
-        <w:br w:type="page"/>
+        <w:pStyle w:val="ListParagraph"/>
+        <w:numPr>
+          <w:ilvl w:val="0"/>
+          <w:numId w:val="11"/>
+        </w:numPr>
+        <w:rPr>
+          <w:rFonts w:ascii="Helvetica" w:hAnsi="Helvetica"/>
+          <w:sz w:val="18"/>
+          <w:szCs w:val="18"/>
+        </w:rPr>
+      </w:pPr>
+      <w:r>
+        <w:rPr>
+          <w:rFonts w:ascii="Helvetica" w:hAnsi="Helvetica"/>
+          <w:sz w:val="18"/>
+          <w:szCs w:val="18"/>
+        </w:rPr>
+        <w:t>We will perform Immunohistochemistry</w:t>
+      </w:r>
+      <w:r>
+        <w:rPr>
+          <w:rFonts w:ascii="Helvetica" w:hAnsi="Helvetica"/>
+          <w:sz w:val="18"/>
+          <w:szCs w:val="18"/>
+        </w:rPr>
+        <w:t xml:space="preserve"> and morphometr</w:t>
+      </w:r>
+      <w:r>
+        <w:rPr>
+          <w:rFonts w:ascii="Helvetica" w:hAnsi="Helvetica"/>
+          <w:sz w:val="18"/>
+          <w:szCs w:val="18"/>
+        </w:rPr>
+        <w:t>ic analyses of</w:t>
+      </w:r>
+      <w:r>
+        <w:rPr>
+          <w:rFonts w:ascii="Helvetica" w:hAnsi="Helvetica"/>
+          <w:sz w:val="18"/>
+          <w:szCs w:val="18"/>
+        </w:rPr>
+        <w:t xml:space="preserve"> </w:t>
+      </w:r>
+      <w:r>
+        <w:rPr>
+          <w:rFonts w:ascii="Helvetica" w:hAnsi="Helvetica"/>
+          <w:sz w:val="18"/>
+          <w:szCs w:val="18"/>
+        </w:rPr>
+        <w:t>A</w:t>
+      </w:r>
+      <w:r>
+        <w:sym w:font="Symbol" w:char="F062"/>
+      </w:r>
+      <w:r>
+        <w:rPr>
+          <w:rFonts w:ascii="Helvetica" w:hAnsi="Helvetica"/>
+          <w:sz w:val="18"/>
+          <w:szCs w:val="18"/>
+        </w:rPr>
+        <w:t xml:space="preserve"> depositions and</w:t>
+      </w:r>
+      <w:r>
+        <w:rPr>
+          <w:rFonts w:ascii="Helvetica" w:hAnsi="Helvetica"/>
+          <w:sz w:val="18"/>
+          <w:szCs w:val="18"/>
+        </w:rPr>
+        <w:t xml:space="preserve"> </w:t>
+      </w:r>
+      <w:r>
+        <w:rPr>
+          <w:rFonts w:ascii="Helvetica" w:hAnsi="Helvetica"/>
+          <w:sz w:val="18"/>
+          <w:szCs w:val="18"/>
+        </w:rPr>
+        <w:t>quantification of</w:t>
+      </w:r>
+      <w:r>
+        <w:rPr>
+          <w:rFonts w:ascii="Helvetica" w:hAnsi="Helvetica"/>
+          <w:sz w:val="18"/>
+          <w:szCs w:val="18"/>
+        </w:rPr>
+        <w:t xml:space="preserve"> </w:t>
+      </w:r>
+      <w:r>
+        <w:rPr>
+          <w:rFonts w:ascii="Helvetica" w:hAnsi="Helvetica"/>
+          <w:sz w:val="18"/>
+          <w:szCs w:val="18"/>
+        </w:rPr>
+        <w:t>A</w:t>
+      </w:r>
+      <w:r>
+        <w:sym w:font="Symbol" w:char="F062"/>
+      </w:r>
+      <w:r>
+        <w:rPr>
+          <w:rFonts w:ascii="Helvetica" w:hAnsi="Helvetica"/>
+          <w:sz w:val="18"/>
+          <w:szCs w:val="18"/>
+        </w:rPr>
+        <w:t xml:space="preserve"> </w:t>
+      </w:r>
+      <w:r>
+        <w:rPr>
+          <w:rFonts w:ascii="Helvetica" w:hAnsi="Helvetica"/>
+          <w:sz w:val="18"/>
+          <w:szCs w:val="18"/>
+        </w:rPr>
+        <w:t>burden</w:t>
+      </w:r>
+      <w:r>
+        <w:rPr>
+          <w:rFonts w:ascii="Helvetica" w:hAnsi="Helvetica"/>
+          <w:sz w:val="18"/>
+          <w:szCs w:val="18"/>
+        </w:rPr>
+        <w:t xml:space="preserve"> </w:t>
       </w:r>
     </w:p>
     <w:p>
       <w:pPr>
-        <w:rPr>
-          <w:rFonts w:ascii="Helvetica" w:hAnsi="Helvetica"/>
-          <w:sz w:val="18"/>
-          <w:szCs w:val="18"/>
-        </w:rPr>
-      </w:pPr>
-      <w:r>
-        <w:rPr>
-          <w:rFonts w:ascii="Helvetica" w:hAnsi="Helvetica"/>
-          <w:sz w:val="18"/>
-          <w:szCs w:val="18"/>
-        </w:rPr>
-        <w:lastRenderedPageBreak/>
-        <w:t xml:space="preserve">We saw in the previous </w:t>
-      </w:r>
-      <w:r>
-        <w:rPr>
-          <w:rFonts w:ascii="Helvetica" w:hAnsi="Helvetica"/>
-          <w:sz w:val="18"/>
-          <w:szCs w:val="18"/>
-        </w:rPr>
-        <w:t xml:space="preserve">optogenetic </w:t>
-      </w:r>
-      <w:r>
-        <w:rPr>
-          <w:rFonts w:ascii="Helvetica" w:hAnsi="Helvetica"/>
-          <w:sz w:val="18"/>
-          <w:szCs w:val="18"/>
-        </w:rPr>
-        <w:t xml:space="preserve">experiment that </w:t>
-      </w:r>
-      <w:r>
-        <w:rPr>
-          <w:rFonts w:ascii="Helvetica" w:hAnsi="Helvetica"/>
-          <w:sz w:val="18"/>
-          <w:szCs w:val="18"/>
-        </w:rPr>
-        <w:t>about 20% increase in the hippocampal interstitial fluid of A</w:t>
-      </w:r>
-      <w:r>
-        <w:rPr>
-          <w:rFonts w:ascii="Helvetica" w:hAnsi="Helvetica"/>
-          <w:sz w:val="18"/>
-          <w:szCs w:val="18"/>
-        </w:rPr>
-        <w:sym w:font="Symbol" w:char="F062"/>
-      </w:r>
-      <w:r>
-        <w:rPr>
-          <w:rFonts w:ascii="Helvetica" w:hAnsi="Helvetica"/>
-          <w:sz w:val="18"/>
-          <w:szCs w:val="18"/>
-          <w:vertAlign w:val="subscript"/>
-        </w:rPr>
-        <w:t>42</w:t>
-      </w:r>
-      <w:r>
-        <w:rPr>
-          <w:rFonts w:ascii="Helvetica" w:hAnsi="Helvetica"/>
-          <w:sz w:val="18"/>
-          <w:szCs w:val="18"/>
-        </w:rPr>
-        <w:t xml:space="preserve"> level immediately following opsin light activation.</w:t>
-      </w:r>
-      <w:r>
-        <w:rPr>
-          <w:rFonts w:ascii="Helvetica" w:hAnsi="Helvetica"/>
-          <w:sz w:val="18"/>
-          <w:szCs w:val="18"/>
-        </w:rPr>
-        <w:t xml:space="preserve"> In this experiment we want to show a </w:t>
-      </w:r>
-      <w:r>
-        <w:rPr>
-          <w:rFonts w:ascii="Helvetica" w:hAnsi="Helvetica"/>
-          <w:sz w:val="18"/>
-          <w:szCs w:val="18"/>
-        </w:rPr>
-        <w:t>pathophysiological</w:t>
-      </w:r>
-      <w:r>
-        <w:rPr>
-          <w:rFonts w:ascii="Helvetica" w:hAnsi="Helvetica"/>
-          <w:sz w:val="18"/>
-          <w:szCs w:val="18"/>
-        </w:rPr>
-        <w:t xml:space="preserve"> relationship between </w:t>
-      </w:r>
-      <w:proofErr w:type="spellStart"/>
+        <w:pStyle w:val="ListParagraph"/>
+        <w:numPr>
+          <w:ilvl w:val="0"/>
+          <w:numId w:val="11"/>
+        </w:numPr>
+        <w:rPr>
+          <w:rFonts w:ascii="Helvetica" w:hAnsi="Helvetica"/>
+          <w:sz w:val="18"/>
+          <w:szCs w:val="18"/>
+        </w:rPr>
+      </w:pPr>
       <w:r>
         <w:rPr>
           <w:rFonts w:ascii="Helvetica" w:hAnsi="Helvetica"/>
@@ -260,122 +1612,29 @@
         </w:rPr>
         <w:t>A</w:t>
       </w:r>
-      <w:proofErr w:type="spellEnd"/>
-      <w:r>
-        <w:rPr>
-          <w:rFonts w:ascii="Helvetica" w:hAnsi="Helvetica"/>
-          <w:sz w:val="18"/>
-          <w:szCs w:val="18"/>
-        </w:rPr>
-        <w:sym w:font="Symbol" w:char="F062"/>
-      </w:r>
-      <w:r>
-        <w:rPr>
-          <w:rFonts w:ascii="Helvetica" w:hAnsi="Helvetica"/>
-          <w:sz w:val="18"/>
-          <w:szCs w:val="18"/>
-        </w:rPr>
-        <w:t xml:space="preserve"> accumulation and increase </w:t>
-      </w:r>
-      <w:r>
-        <w:rPr>
-          <w:rFonts w:ascii="Helvetica" w:hAnsi="Helvetica"/>
-          <w:sz w:val="18"/>
-          <w:szCs w:val="18"/>
-        </w:rPr>
-        <w:t>phosphorylation</w:t>
-      </w:r>
-      <w:r>
-        <w:rPr>
-          <w:rFonts w:ascii="Helvetica" w:hAnsi="Helvetica"/>
-          <w:sz w:val="18"/>
-          <w:szCs w:val="18"/>
-        </w:rPr>
-        <w:t xml:space="preserve"> of tau. </w:t>
-      </w:r>
-      <w:r>
-        <w:rPr>
-          <w:rFonts w:ascii="Helvetica" w:hAnsi="Helvetica"/>
-          <w:sz w:val="18"/>
-          <w:szCs w:val="18"/>
-        </w:rPr>
-        <w:t xml:space="preserve">We want to show that </w:t>
-      </w:r>
-      <w:r>
-        <w:rPr>
-          <w:rFonts w:ascii="Helvetica" w:hAnsi="Helvetica"/>
-          <w:sz w:val="18"/>
-          <w:szCs w:val="18"/>
-        </w:rPr>
-        <w:t>tauopathy in the brain is aggravated by increased accumulation of APP fragments leading to increase induction of neurofibrillary tangles (NFTs).</w:t>
-      </w:r>
-      <w:r>
-        <w:rPr>
-          <w:rFonts w:ascii="Helvetica" w:hAnsi="Helvetica"/>
-          <w:sz w:val="18"/>
-          <w:szCs w:val="18"/>
-        </w:rPr>
-        <w:t xml:space="preserve"> Mature tau pathology in turn spreads and could aggravate A</w:t>
-      </w:r>
-      <w:r>
-        <w:rPr>
-          <w:rFonts w:ascii="Helvetica" w:hAnsi="Helvetica"/>
-          <w:sz w:val="18"/>
-          <w:szCs w:val="18"/>
-        </w:rPr>
-        <w:sym w:font="Symbol" w:char="F062"/>
-      </w:r>
-      <w:r>
-        <w:rPr>
-          <w:rFonts w:ascii="Helvetica" w:hAnsi="Helvetica"/>
-          <w:sz w:val="18"/>
-          <w:szCs w:val="18"/>
-        </w:rPr>
-        <w:t>-associated neuronal dysfunction</w:t>
-      </w:r>
-      <w:r>
-        <w:rPr>
-          <w:rFonts w:ascii="Helvetica" w:hAnsi="Helvetica"/>
-          <w:sz w:val="18"/>
-          <w:szCs w:val="18"/>
-        </w:rPr>
-        <w:t xml:space="preserve"> and aberrant </w:t>
-      </w:r>
-      <w:proofErr w:type="spellStart"/>
-      <w:proofErr w:type="gramStart"/>
-      <w:r>
-        <w:rPr>
-          <w:rFonts w:ascii="Helvetica" w:hAnsi="Helvetica"/>
-          <w:sz w:val="18"/>
-          <w:szCs w:val="18"/>
-        </w:rPr>
-        <w:t>signalling</w:t>
-      </w:r>
-      <w:proofErr w:type="spellEnd"/>
-      <w:r>
-        <w:rPr>
-          <w:rFonts w:ascii="Helvetica" w:hAnsi="Helvetica"/>
-          <w:sz w:val="18"/>
-          <w:szCs w:val="18"/>
-        </w:rPr>
-        <w:t xml:space="preserve"> </w:t>
-      </w:r>
-      <w:r>
-        <w:rPr>
-          <w:rFonts w:ascii="Helvetica" w:hAnsi="Helvetica"/>
-          <w:sz w:val="18"/>
-          <w:szCs w:val="18"/>
-        </w:rPr>
-        <w:t>,</w:t>
-      </w:r>
-      <w:proofErr w:type="gramEnd"/>
-      <w:r>
-        <w:rPr>
-          <w:rFonts w:ascii="Helvetica" w:hAnsi="Helvetica"/>
-          <w:sz w:val="18"/>
-          <w:szCs w:val="18"/>
-        </w:rPr>
-        <w:t xml:space="preserve"> leading to a harmful feedback loop.</w:t>
+      <w:r>
+        <w:rPr>
+          <w:rFonts w:ascii="Helvetica" w:hAnsi="Helvetica"/>
+          <w:sz w:val="18"/>
+          <w:szCs w:val="18"/>
+        </w:rPr>
+        <w:t xml:space="preserve">nd </w:t>
+      </w:r>
+      <w:r>
+        <w:rPr>
+          <w:rFonts w:ascii="Helvetica" w:hAnsi="Helvetica"/>
+          <w:sz w:val="18"/>
+          <w:szCs w:val="18"/>
+        </w:rPr>
+        <w:t xml:space="preserve">fractions of brain extracts will be used to be able to visual bands of tau and quantify </w:t>
+      </w:r>
+      <w:r>
+        <w:rPr>
+          <w:rFonts w:ascii="Helvetica" w:hAnsi="Helvetica"/>
+          <w:sz w:val="18"/>
+          <w:szCs w:val="18"/>
+        </w:rPr>
+        <w:t>tau aggregates</w:t>
       </w:r>
     </w:p>
     <w:p>
@@ -389,19 +1648,50 @@
     </w:p>
     <w:p>
       <w:pPr>
-        <w:rPr>
-          <w:rFonts w:ascii="Helvetica" w:hAnsi="Helvetica"/>
-          <w:sz w:val="18"/>
-          <w:szCs w:val="18"/>
-        </w:rPr>
-      </w:pPr>
-      <w:r>
-        <w:rPr>
-          <w:rFonts w:ascii="Helvetica" w:hAnsi="Helvetica"/>
-          <w:sz w:val="18"/>
-          <w:szCs w:val="18"/>
-        </w:rPr>
-        <w:t xml:space="preserve">For the research, we will use the </w:t>
+        <w:pStyle w:val="ListParagraph"/>
+        <w:numPr>
+          <w:ilvl w:val="0"/>
+          <w:numId w:val="10"/>
+        </w:numPr>
+        <w:ind w:left="360"/>
+        <w:rPr>
+          <w:rFonts w:ascii="Helvetica" w:hAnsi="Helvetica"/>
+          <w:sz w:val="18"/>
+          <w:szCs w:val="18"/>
+        </w:rPr>
+      </w:pPr>
+      <w:r>
+        <w:rPr>
+          <w:rFonts w:ascii="Helvetica" w:hAnsi="Helvetica"/>
+          <w:sz w:val="18"/>
+          <w:szCs w:val="18"/>
+        </w:rPr>
+        <w:t>Chronic</w:t>
+      </w:r>
+      <w:r>
+        <w:rPr>
+          <w:rFonts w:ascii="Helvetica" w:hAnsi="Helvetica"/>
+          <w:sz w:val="18"/>
+          <w:szCs w:val="18"/>
+        </w:rPr>
+        <w:t xml:space="preserve"> optogenetic stimulation</w:t>
+      </w:r>
+    </w:p>
+    <w:p>
+      <w:pPr>
+        <w:rPr>
+          <w:rFonts w:ascii="Helvetica" w:hAnsi="Helvetica"/>
+          <w:sz w:val="18"/>
+          <w:szCs w:val="18"/>
+        </w:rPr>
+      </w:pPr>
+      <w:r>
+        <w:rPr>
+          <w:rFonts w:ascii="Helvetica" w:hAnsi="Helvetica"/>
+          <w:sz w:val="18"/>
+          <w:szCs w:val="18"/>
+        </w:rPr>
+        <w:t xml:space="preserve">Instead of applying an acute optical stimulation, we will stimulate the LEC of older mice once for 2 every 24 </w:t>
       </w:r>
       <w:proofErr w:type="spellStart"/>
       <w:r>
@@ -410,7 +1700,7 @@
           <w:sz w:val="18"/>
           <w:szCs w:val="18"/>
         </w:rPr>
-        <w:t>Tg</w:t>
+        <w:t>Hr</w:t>
       </w:r>
       <w:proofErr w:type="spellEnd"/>
       <w:r>
@@ -419,15 +1709,33 @@
           <w:sz w:val="18"/>
           <w:szCs w:val="18"/>
         </w:rPr>
-        <w:t xml:space="preserve"> mice </w:t>
-      </w:r>
-      <w:r>
-        <w:rPr>
-          <w:rFonts w:ascii="Helvetica" w:hAnsi="Helvetica"/>
-          <w:sz w:val="18"/>
-          <w:szCs w:val="18"/>
-        </w:rPr>
-        <w:t>EC-Tau/</w:t>
+        <w:t xml:space="preserve"> for at least 5 months and we will run the same analyses detailed above.</w:t>
+      </w:r>
+    </w:p>
+    <w:p>
+      <w:pPr>
+        <w:rPr>
+          <w:rFonts w:ascii="Helvetica" w:hAnsi="Helvetica"/>
+          <w:sz w:val="18"/>
+          <w:szCs w:val="18"/>
+        </w:rPr>
+      </w:pPr>
+    </w:p>
+    <w:p>
+      <w:pPr>
+        <w:rPr>
+          <w:rFonts w:ascii="Helvetica" w:hAnsi="Helvetica"/>
+          <w:sz w:val="18"/>
+          <w:szCs w:val="18"/>
+        </w:rPr>
+      </w:pPr>
+      <w:r>
+        <w:rPr>
+          <w:rFonts w:ascii="Helvetica" w:hAnsi="Helvetica"/>
+          <w:sz w:val="18"/>
+          <w:szCs w:val="18"/>
+        </w:rPr>
+        <w:t xml:space="preserve">We will use </w:t>
       </w:r>
       <w:proofErr w:type="spellStart"/>
       <w:r>
@@ -436,7 +1744,7 @@
           <w:sz w:val="18"/>
           <w:szCs w:val="18"/>
         </w:rPr>
-        <w:t>hAPP</w:t>
+        <w:t>ECrTgTau</w:t>
       </w:r>
       <w:proofErr w:type="spellEnd"/>
       <w:r>
@@ -445,7 +1753,7 @@
           <w:sz w:val="18"/>
           <w:szCs w:val="18"/>
         </w:rPr>
-        <w:t xml:space="preserve"> mice, which overexpress a mutant amyloid precursor protein (</w:t>
+        <w:t xml:space="preserve"> mice for which tau propagation along the hippocampal </w:t>
       </w:r>
       <w:proofErr w:type="spellStart"/>
       <w:r>
@@ -454,26 +1762,16 @@
           <w:sz w:val="18"/>
           <w:szCs w:val="18"/>
         </w:rPr>
-        <w:t>hAPP</w:t>
+        <w:t>perforant</w:t>
       </w:r>
       <w:proofErr w:type="spellEnd"/>
-      <w:proofErr w:type="gramStart"/>
-      <w:r>
-        <w:rPr>
-          <w:rFonts w:ascii="Helvetica" w:hAnsi="Helvetica"/>
-          <w:sz w:val="18"/>
-          <w:szCs w:val="18"/>
-        </w:rPr>
-        <w:t>).They</w:t>
-      </w:r>
-      <w:proofErr w:type="gramEnd"/>
-      <w:r>
-        <w:rPr>
-          <w:rFonts w:ascii="Helvetica" w:hAnsi="Helvetica"/>
-          <w:sz w:val="18"/>
-          <w:szCs w:val="18"/>
-        </w:rPr>
-        <w:t xml:space="preserve"> generate both </w:t>
+      <w:r>
+        <w:rPr>
+          <w:rFonts w:ascii="Helvetica" w:hAnsi="Helvetica"/>
+          <w:sz w:val="18"/>
+          <w:szCs w:val="18"/>
+        </w:rPr>
+        <w:t xml:space="preserve"> pathway from transgene-expressing neurons in the dentate gyrus (DG) has been previously observed in aged </w:t>
       </w:r>
       <w:proofErr w:type="spellStart"/>
       <w:r>
@@ -482,7 +1780,7 @@
           <w:sz w:val="18"/>
           <w:szCs w:val="18"/>
         </w:rPr>
-        <w:t>hAPP</w:t>
+        <w:t>ECrTgTau</w:t>
       </w:r>
       <w:proofErr w:type="spellEnd"/>
       <w:r>
@@ -491,24 +1789,17 @@
           <w:sz w:val="18"/>
           <w:szCs w:val="18"/>
         </w:rPr>
-        <w:t>/A</w:t>
-      </w:r>
-      <w:r>
-        <w:rPr>
-          <w:rFonts w:ascii="Helvetica" w:hAnsi="Helvetica"/>
-          <w:sz w:val="18"/>
-          <w:szCs w:val="18"/>
-        </w:rPr>
-        <w:sym w:font="Symbol" w:char="F062"/>
-      </w:r>
-      <w:r>
-        <w:rPr>
-          <w:rFonts w:ascii="Helvetica" w:hAnsi="Helvetica"/>
-          <w:sz w:val="18"/>
-          <w:szCs w:val="18"/>
-        </w:rPr>
-        <w:t xml:space="preserve"> and specific entorhinal cortex (EC) tau pathology in the brain.</w:t>
-      </w:r>
+        <w:t xml:space="preserve"> mice.</w:t>
+      </w:r>
+    </w:p>
+    <w:p>
+      <w:pPr>
+        <w:rPr>
+          <w:rFonts w:ascii="Helvetica" w:hAnsi="Helvetica"/>
+          <w:sz w:val="18"/>
+          <w:szCs w:val="18"/>
+        </w:rPr>
+      </w:pPr>
     </w:p>
     <w:p>
       <w:pPr>
@@ -814,6 +2105,119 @@
 <file path=word/numbering.xml><?xml version="1.0" encoding="utf-8"?>
 <w:numbering xmlns:wpc="http://schemas.microsoft.com/office/word/2010/wordprocessingCanvas" xmlns:cx="http://schemas.microsoft.com/office/drawing/2014/chartex" xmlns:cx1="http://schemas.microsoft.com/office/drawing/2015/9/8/chartex" xmlns:cx2="http://schemas.microsoft.com/office/drawing/2015/10/21/chartex" xmlns:cx3="http://schemas.microsoft.com/office/drawing/2016/5/9/chartex" xmlns:cx4="http://schemas.microsoft.com/office/drawing/2016/5/10/chartex" xmlns:cx5="http://schemas.microsoft.com/office/drawing/2016/5/11/chartex" xmlns:cx6="http://schemas.microsoft.com/office/drawing/2016/5/12/chartex" xmlns:cx7="http://schemas.microsoft.com/office/drawing/2016/5/13/chartex" xmlns:cx8="http://schemas.microsoft.com/office/drawing/2016/5/14/chartex" xmlns:mc="http://schemas.openxmlformats.org/markup-compatibility/2006" xmlns:aink="http://schemas.microsoft.com/office/drawing/2016/ink" xmlns:am3d="http://schemas.microsoft.com/office/drawing/2017/model3d" xmlns:o="urn:schemas-microsoft-com:office:office" xmlns:r="http://schemas.openxmlformats.org/officeDocument/2006/relationships" xmlns:m="http://schemas.openxmlformats.org/officeDocument/2006/math" xmlns:v="urn:schemas-microsoft-com:vml" xmlns:wp14="http://schemas.microsoft.com/office/word/2010/wordprocessingDrawing" xmlns:wp="http://schemas.openxmlformats.org/drawingml/2006/wordprocessingDrawing" xmlns:w10="urn:schemas-microsoft-com:office:word" xmlns:w="http://schemas.openxmlformats.org/wordprocessingml/2006/main" xmlns:w14="http://schemas.microsoft.com/office/word/2010/wordml" xmlns:w15="http://schemas.microsoft.com/office/word/2012/wordml" xmlns:w16cex="http://schemas.microsoft.com/office/word/2018/wordml/cex" xmlns:w16cid="http://schemas.microsoft.com/office/word/2016/wordml/cid" xmlns:w16="http://schemas.microsoft.com/office/word/2018/wordml" xmlns:w16sdtdh="http://schemas.microsoft.com/office/word/2020/wordml/sdtdatahash" xmlns:w16se="http://schemas.microsoft.com/office/word/2015/wordml/symex" xmlns:wpg="http://schemas.microsoft.com/office/word/2010/wordprocessingGroup" xmlns:wpi="http://schemas.microsoft.com/office/word/2010/wordprocessingInk" xmlns:wne="http://schemas.microsoft.com/office/word/2006/wordml" xmlns:wps="http://schemas.microsoft.com/office/word/2010/wordprocessingShape" mc:Ignorable="w14 w15 w16se w16cid w16 w16cex w16sdtdh wp14">
   <w:abstractNum w:abstractNumId="0" w15:restartNumberingAfterBreak="0">
+    <w:nsid w:val="04294632"/>
+    <w:multiLevelType w:val="hybridMultilevel"/>
+    <w:tmpl w:val="40686338"/>
+    <w:lvl w:ilvl="0" w:tplc="04090001">
+      <w:start w:val="1"/>
+      <w:numFmt w:val="bullet"/>
+      <w:lvlText w:val=""/>
+      <w:lvlJc w:val="left"/>
+      <w:pPr>
+        <w:ind w:left="360" w:hanging="360"/>
+      </w:pPr>
+      <w:rPr>
+        <w:rFonts w:ascii="Symbol" w:hAnsi="Symbol" w:hint="default"/>
+      </w:rPr>
+    </w:lvl>
+    <w:lvl w:ilvl="1" w:tplc="FFFFFFFF" w:tentative="1">
+      <w:start w:val="1"/>
+      <w:numFmt w:val="bullet"/>
+      <w:lvlText w:val="o"/>
+      <w:lvlJc w:val="left"/>
+      <w:pPr>
+        <w:ind w:left="1080" w:hanging="360"/>
+      </w:pPr>
+      <w:rPr>
+        <w:rFonts w:ascii="Courier New" w:hAnsi="Courier New" w:cs="Courier New" w:hint="default"/>
+      </w:rPr>
+    </w:lvl>
+    <w:lvl w:ilvl="2" w:tplc="FFFFFFFF" w:tentative="1">
+      <w:start w:val="1"/>
+      <w:numFmt w:val="bullet"/>
+      <w:lvlText w:val=""/>
+      <w:lvlJc w:val="left"/>
+      <w:pPr>
+        <w:ind w:left="1800" w:hanging="360"/>
+      </w:pPr>
+      <w:rPr>
+        <w:rFonts w:ascii="Wingdings" w:hAnsi="Wingdings" w:hint="default"/>
+      </w:rPr>
+    </w:lvl>
+    <w:lvl w:ilvl="3" w:tplc="FFFFFFFF" w:tentative="1">
+      <w:start w:val="1"/>
+      <w:numFmt w:val="bullet"/>
+      <w:lvlText w:val=""/>
+      <w:lvlJc w:val="left"/>
+      <w:pPr>
+        <w:ind w:left="2520" w:hanging="360"/>
+      </w:pPr>
+      <w:rPr>
+        <w:rFonts w:ascii="Symbol" w:hAnsi="Symbol" w:hint="default"/>
+      </w:rPr>
+    </w:lvl>
+    <w:lvl w:ilvl="4" w:tplc="FFFFFFFF" w:tentative="1">
+      <w:start w:val="1"/>
+      <w:numFmt w:val="bullet"/>
+      <w:lvlText w:val="o"/>
+      <w:lvlJc w:val="left"/>
+      <w:pPr>
+        <w:ind w:left="3240" w:hanging="360"/>
+      </w:pPr>
+      <w:rPr>
+        <w:rFonts w:ascii="Courier New" w:hAnsi="Courier New" w:cs="Courier New" w:hint="default"/>
+      </w:rPr>
+    </w:lvl>
+    <w:lvl w:ilvl="5" w:tplc="FFFFFFFF" w:tentative="1">
+      <w:start w:val="1"/>
+      <w:numFmt w:val="bullet"/>
+      <w:lvlText w:val=""/>
+      <w:lvlJc w:val="left"/>
+      <w:pPr>
+        <w:ind w:left="3960" w:hanging="360"/>
+      </w:pPr>
+      <w:rPr>
+        <w:rFonts w:ascii="Wingdings" w:hAnsi="Wingdings" w:hint="default"/>
+      </w:rPr>
+    </w:lvl>
+    <w:lvl w:ilvl="6" w:tplc="FFFFFFFF" w:tentative="1">
+      <w:start w:val="1"/>
+      <w:numFmt w:val="bullet"/>
+      <w:lvlText w:val=""/>
+      <w:lvlJc w:val="left"/>
+      <w:pPr>
+        <w:ind w:left="4680" w:hanging="360"/>
+      </w:pPr>
+      <w:rPr>
+        <w:rFonts w:ascii="Symbol" w:hAnsi="Symbol" w:hint="default"/>
+      </w:rPr>
+    </w:lvl>
+    <w:lvl w:ilvl="7" w:tplc="FFFFFFFF" w:tentative="1">
+      <w:start w:val="1"/>
+      <w:numFmt w:val="bullet"/>
+      <w:lvlText w:val="o"/>
+      <w:lvlJc w:val="left"/>
+      <w:pPr>
+        <w:ind w:left="5400" w:hanging="360"/>
+      </w:pPr>
+      <w:rPr>
+        <w:rFonts w:ascii="Courier New" w:hAnsi="Courier New" w:cs="Courier New" w:hint="default"/>
+      </w:rPr>
+    </w:lvl>
+    <w:lvl w:ilvl="8" w:tplc="FFFFFFFF" w:tentative="1">
+      <w:start w:val="1"/>
+      <w:numFmt w:val="bullet"/>
+      <w:lvlText w:val=""/>
+      <w:lvlJc w:val="left"/>
+      <w:pPr>
+        <w:ind w:left="6120" w:hanging="360"/>
+      </w:pPr>
+      <w:rPr>
+        <w:rFonts w:ascii="Wingdings" w:hAnsi="Wingdings" w:hint="default"/>
+      </w:rPr>
+    </w:lvl>
+  </w:abstractNum>
+  <w:abstractNum w:abstractNumId="1" w15:restartNumberingAfterBreak="0">
     <w:nsid w:val="0B8B7EA7"/>
     <w:multiLevelType w:val="hybridMultilevel"/>
     <w:tmpl w:val="1958C85A"/>
@@ -926,7 +2330,7 @@
       </w:rPr>
     </w:lvl>
   </w:abstractNum>
-  <w:abstractNum w:abstractNumId="1" w15:restartNumberingAfterBreak="0">
+  <w:abstractNum w:abstractNumId="2" w15:restartNumberingAfterBreak="0">
     <w:nsid w:val="1A9B6E28"/>
     <w:multiLevelType w:val="hybridMultilevel"/>
     <w:tmpl w:val="820EED1E"/>
@@ -1039,7 +2443,7 @@
       </w:rPr>
     </w:lvl>
   </w:abstractNum>
-  <w:abstractNum w:abstractNumId="2" w15:restartNumberingAfterBreak="0">
+  <w:abstractNum w:abstractNumId="3" w15:restartNumberingAfterBreak="0">
     <w:nsid w:val="1B76426F"/>
     <w:multiLevelType w:val="hybridMultilevel"/>
     <w:tmpl w:val="9D740F40"/>
@@ -1125,7 +2529,7 @@
       </w:pPr>
     </w:lvl>
   </w:abstractNum>
-  <w:abstractNum w:abstractNumId="3" w15:restartNumberingAfterBreak="0">
+  <w:abstractNum w:abstractNumId="4" w15:restartNumberingAfterBreak="0">
     <w:nsid w:val="28FB595C"/>
     <w:multiLevelType w:val="hybridMultilevel"/>
     <w:tmpl w:val="7E94674C"/>
@@ -1238,7 +2642,119 @@
       </w:rPr>
     </w:lvl>
   </w:abstractNum>
-  <w:abstractNum w:abstractNumId="4" w15:restartNumberingAfterBreak="0">
+  <w:abstractNum w:abstractNumId="5" w15:restartNumberingAfterBreak="0">
+    <w:nsid w:val="55740A23"/>
+    <w:multiLevelType w:val="hybridMultilevel"/>
+    <w:tmpl w:val="A906CF4E"/>
+    <w:lvl w:ilvl="0" w:tplc="F922385A">
+      <w:numFmt w:val="bullet"/>
+      <w:lvlText w:val="-"/>
+      <w:lvlJc w:val="left"/>
+      <w:pPr>
+        <w:ind w:left="720" w:hanging="360"/>
+      </w:pPr>
+      <w:rPr>
+        <w:rFonts w:ascii="Helvetica" w:eastAsia="Times New Roman" w:hAnsi="Helvetica" w:cs="Times New Roman" w:hint="default"/>
+      </w:rPr>
+    </w:lvl>
+    <w:lvl w:ilvl="1" w:tplc="04090003" w:tentative="1">
+      <w:start w:val="1"/>
+      <w:numFmt w:val="bullet"/>
+      <w:lvlText w:val="o"/>
+      <w:lvlJc w:val="left"/>
+      <w:pPr>
+        <w:ind w:left="1440" w:hanging="360"/>
+      </w:pPr>
+      <w:rPr>
+        <w:rFonts w:ascii="Courier New" w:hAnsi="Courier New" w:cs="Courier New" w:hint="default"/>
+      </w:rPr>
+    </w:lvl>
+    <w:lvl w:ilvl="2" w:tplc="04090005" w:tentative="1">
+      <w:start w:val="1"/>
+      <w:numFmt w:val="bullet"/>
+      <w:lvlText w:val=""/>
+      <w:lvlJc w:val="left"/>
+      <w:pPr>
+        <w:ind w:left="2160" w:hanging="360"/>
+      </w:pPr>
+      <w:rPr>
+        <w:rFonts w:ascii="Wingdings" w:hAnsi="Wingdings" w:hint="default"/>
+      </w:rPr>
+    </w:lvl>
+    <w:lvl w:ilvl="3" w:tplc="04090001" w:tentative="1">
+      <w:start w:val="1"/>
+      <w:numFmt w:val="bullet"/>
+      <w:lvlText w:val=""/>
+      <w:lvlJc w:val="left"/>
+      <w:pPr>
+        <w:ind w:left="2880" w:hanging="360"/>
+      </w:pPr>
+      <w:rPr>
+        <w:rFonts w:ascii="Symbol" w:hAnsi="Symbol" w:hint="default"/>
+      </w:rPr>
+    </w:lvl>
+    <w:lvl w:ilvl="4" w:tplc="04090003" w:tentative="1">
+      <w:start w:val="1"/>
+      <w:numFmt w:val="bullet"/>
+      <w:lvlText w:val="o"/>
+      <w:lvlJc w:val="left"/>
+      <w:pPr>
+        <w:ind w:left="3600" w:hanging="360"/>
+      </w:pPr>
+      <w:rPr>
+        <w:rFonts w:ascii="Courier New" w:hAnsi="Courier New" w:cs="Courier New" w:hint="default"/>
+      </w:rPr>
+    </w:lvl>
+    <w:lvl w:ilvl="5" w:tplc="04090005" w:tentative="1">
+      <w:start w:val="1"/>
+      <w:numFmt w:val="bullet"/>
+      <w:lvlText w:val=""/>
+      <w:lvlJc w:val="left"/>
+      <w:pPr>
+        <w:ind w:left="4320" w:hanging="360"/>
+      </w:pPr>
+      <w:rPr>
+        <w:rFonts w:ascii="Wingdings" w:hAnsi="Wingdings" w:hint="default"/>
+      </w:rPr>
+    </w:lvl>
+    <w:lvl w:ilvl="6" w:tplc="04090001" w:tentative="1">
+      <w:start w:val="1"/>
+      <w:numFmt w:val="bullet"/>
+      <w:lvlText w:val=""/>
+      <w:lvlJc w:val="left"/>
+      <w:pPr>
+        <w:ind w:left="5040" w:hanging="360"/>
+      </w:pPr>
+      <w:rPr>
+        <w:rFonts w:ascii="Symbol" w:hAnsi="Symbol" w:hint="default"/>
+      </w:rPr>
+    </w:lvl>
+    <w:lvl w:ilvl="7" w:tplc="04090003" w:tentative="1">
+      <w:start w:val="1"/>
+      <w:numFmt w:val="bullet"/>
+      <w:lvlText w:val="o"/>
+      <w:lvlJc w:val="left"/>
+      <w:pPr>
+        <w:ind w:left="5760" w:hanging="360"/>
+      </w:pPr>
+      <w:rPr>
+        <w:rFonts w:ascii="Courier New" w:hAnsi="Courier New" w:cs="Courier New" w:hint="default"/>
+      </w:rPr>
+    </w:lvl>
+    <w:lvl w:ilvl="8" w:tplc="04090005" w:tentative="1">
+      <w:start w:val="1"/>
+      <w:numFmt w:val="bullet"/>
+      <w:lvlText w:val=""/>
+      <w:lvlJc w:val="left"/>
+      <w:pPr>
+        <w:ind w:left="6480" w:hanging="360"/>
+      </w:pPr>
+      <w:rPr>
+        <w:rFonts w:ascii="Wingdings" w:hAnsi="Wingdings" w:hint="default"/>
+      </w:rPr>
+    </w:lvl>
+  </w:abstractNum>
+  <w:abstractNum w:abstractNumId="6" w15:restartNumberingAfterBreak="0">
     <w:nsid w:val="647B0C5E"/>
     <w:multiLevelType w:val="hybridMultilevel"/>
     <w:tmpl w:val="49A00D86"/>
@@ -1351,7 +2867,7 @@
       </w:rPr>
     </w:lvl>
   </w:abstractNum>
-  <w:abstractNum w:abstractNumId="5" w15:restartNumberingAfterBreak="0">
+  <w:abstractNum w:abstractNumId="7" w15:restartNumberingAfterBreak="0">
     <w:nsid w:val="671B55FC"/>
     <w:multiLevelType w:val="hybridMultilevel"/>
     <w:tmpl w:val="644C19AE"/>
@@ -1464,7 +2980,7 @@
       </w:rPr>
     </w:lvl>
   </w:abstractNum>
-  <w:abstractNum w:abstractNumId="6" w15:restartNumberingAfterBreak="0">
+  <w:abstractNum w:abstractNumId="8" w15:restartNumberingAfterBreak="0">
     <w:nsid w:val="6EDA5FF3"/>
     <w:multiLevelType w:val="hybridMultilevel"/>
     <w:tmpl w:val="869467D0"/>
@@ -1553,7 +3069,7 @@
       </w:pPr>
     </w:lvl>
   </w:abstractNum>
-  <w:abstractNum w:abstractNumId="7" w15:restartNumberingAfterBreak="0">
+  <w:abstractNum w:abstractNumId="9" w15:restartNumberingAfterBreak="0">
     <w:nsid w:val="708025E8"/>
     <w:multiLevelType w:val="hybridMultilevel"/>
     <w:tmpl w:val="E688A15E"/>
@@ -1639,7 +3155,7 @@
       </w:pPr>
     </w:lvl>
   </w:abstractNum>
-  <w:abstractNum w:abstractNumId="8" w15:restartNumberingAfterBreak="0">
+  <w:abstractNum w:abstractNumId="10" w15:restartNumberingAfterBreak="0">
     <w:nsid w:val="799D4613"/>
     <w:multiLevelType w:val="hybridMultilevel"/>
     <w:tmpl w:val="259C150C"/>
@@ -1753,31 +3269,37 @@
     </w:lvl>
   </w:abstractNum>
   <w:num w:numId="1">
+    <w:abstractNumId w:val="7"/>
+  </w:num>
+  <w:num w:numId="2">
+    <w:abstractNumId w:val="3"/>
+  </w:num>
+  <w:num w:numId="3">
+    <w:abstractNumId w:val="8"/>
+  </w:num>
+  <w:num w:numId="4">
+    <w:abstractNumId w:val="9"/>
+  </w:num>
+  <w:num w:numId="5">
+    <w:abstractNumId w:val="6"/>
+  </w:num>
+  <w:num w:numId="6">
+    <w:abstractNumId w:val="2"/>
+  </w:num>
+  <w:num w:numId="7">
+    <w:abstractNumId w:val="1"/>
+  </w:num>
+  <w:num w:numId="8">
+    <w:abstractNumId w:val="4"/>
+  </w:num>
+  <w:num w:numId="9">
+    <w:abstractNumId w:val="10"/>
+  </w:num>
+  <w:num w:numId="10">
     <w:abstractNumId w:val="5"/>
   </w:num>
-  <w:num w:numId="2">
-    <w:abstractNumId w:val="2"/>
-  </w:num>
-  <w:num w:numId="3">
-    <w:abstractNumId w:val="6"/>
-  </w:num>
-  <w:num w:numId="4">
-    <w:abstractNumId w:val="7"/>
-  </w:num>
-  <w:num w:numId="5">
-    <w:abstractNumId w:val="4"/>
-  </w:num>
-  <w:num w:numId="6">
-    <w:abstractNumId w:val="1"/>
-  </w:num>
-  <w:num w:numId="7">
+  <w:num w:numId="11">
     <w:abstractNumId w:val="0"/>
-  </w:num>
-  <w:num w:numId="8">
-    <w:abstractNumId w:val="3"/>
-  </w:num>
-  <w:num w:numId="9">
-    <w:abstractNumId w:val="8"/>
   </w:num>
   <w:numIdMacAtCleanup w:val="1"/>
 </w:numbering>

</xml_diff>

<commit_message>
Add case study 10
</commit_message>
<xml_diff>
--- a/Module10_NeurodegenerationAndQuantitativeBehaviorTests/case_study/Case Study_Neurodegeneration_2.docx
+++ b/Module10_NeurodegenerationAndQuantitativeBehaviorTests/case_study/Case Study_Neurodegeneration_2.docx
@@ -354,7 +354,39 @@
           <w:sz w:val="18"/>
           <w:szCs w:val="18"/>
         </w:rPr>
-        <w:t xml:space="preserve"> induced mice, assess the relationship between amyloid-beta </w:t>
+        <w:t xml:space="preserve"> induced mice, </w:t>
+      </w:r>
+      <w:r>
+        <w:rPr>
+          <w:rFonts w:ascii="Helvetica" w:hAnsi="Helvetica"/>
+          <w:sz w:val="18"/>
+          <w:szCs w:val="18"/>
+        </w:rPr>
+        <w:t xml:space="preserve">investigate implications of aberrant functional specific neuronal circuitry </w:t>
+      </w:r>
+      <w:r>
+        <w:rPr>
+          <w:rFonts w:ascii="Helvetica" w:hAnsi="Helvetica"/>
+          <w:sz w:val="18"/>
+          <w:szCs w:val="18"/>
+        </w:rPr>
+        <w:t>on tau</w:t>
+      </w:r>
+      <w:r>
+        <w:rPr>
+          <w:rFonts w:ascii="Helvetica" w:hAnsi="Helvetica"/>
+          <w:sz w:val="18"/>
+          <w:szCs w:val="18"/>
+        </w:rPr>
+        <w:t xml:space="preserve"> pathology, and </w:t>
+      </w:r>
+      <w:r>
+        <w:rPr>
+          <w:rFonts w:ascii="Helvetica" w:hAnsi="Helvetica"/>
+          <w:sz w:val="18"/>
+          <w:szCs w:val="18"/>
+        </w:rPr>
+        <w:t xml:space="preserve">assess the relationship between amyloid-beta </w:t>
       </w:r>
       <w:r>
         <w:rPr>
@@ -396,15 +428,14 @@
         </w:rPr>
         <w:t>pathology</w:t>
       </w:r>
-    </w:p>
-    <w:p>
-      <w:pPr>
-        <w:rPr>
-          <w:rFonts w:ascii="Helvetica" w:hAnsi="Helvetica"/>
-          <w:sz w:val="18"/>
-          <w:szCs w:val="18"/>
-        </w:rPr>
-      </w:pPr>
+      <w:r>
+        <w:rPr>
+          <w:rFonts w:ascii="Helvetica" w:hAnsi="Helvetica"/>
+          <w:sz w:val="18"/>
+          <w:szCs w:val="18"/>
+        </w:rPr>
+        <w:t xml:space="preserve"> </w:t>
+      </w:r>
       <w:r>
         <w:rPr>
           <w:rFonts w:ascii="Helvetica" w:hAnsi="Helvetica"/>
@@ -419,15 +450,15 @@
           <w:sz w:val="18"/>
           <w:szCs w:val="18"/>
         </w:rPr>
-        <w:t>nd its propagation along neuronal circuits</w:t>
-      </w:r>
-      <w:r>
-        <w:rPr>
-          <w:rFonts w:ascii="Helvetica" w:hAnsi="Helvetica"/>
-          <w:sz w:val="18"/>
-          <w:szCs w:val="18"/>
-        </w:rPr>
-        <w:t>, in ISF and CSF.</w:t>
+        <w:t xml:space="preserve">nd its propagation </w:t>
+      </w:r>
+      <w:r>
+        <w:rPr>
+          <w:rFonts w:ascii="Helvetica" w:hAnsi="Helvetica"/>
+          <w:sz w:val="18"/>
+          <w:szCs w:val="18"/>
+        </w:rPr>
+        <w:t>in ISF and CSF.</w:t>
       </w:r>
     </w:p>
     <w:p>
@@ -1521,6 +1552,11 @@
         <w:t>A</w:t>
       </w:r>
       <w:r>
+        <w:rPr>
+          <w:rFonts w:ascii="Helvetica" w:hAnsi="Helvetica"/>
+          <w:sz w:val="18"/>
+          <w:szCs w:val="18"/>
+        </w:rPr>
         <w:sym w:font="Symbol" w:char="F062"/>
       </w:r>
       <w:r>
@@ -1564,6 +1600,11 @@
         <w:t>A</w:t>
       </w:r>
       <w:r>
+        <w:rPr>
+          <w:rFonts w:ascii="Helvetica" w:hAnsi="Helvetica"/>
+          <w:sz w:val="18"/>
+          <w:szCs w:val="18"/>
+        </w:rPr>
         <w:sym w:font="Symbol" w:char="F062"/>
       </w:r>
       <w:r>
@@ -1636,15 +1677,6 @@
         </w:rPr>
         <w:t>tau aggregates</w:t>
       </w:r>
-    </w:p>
-    <w:p>
-      <w:pPr>
-        <w:rPr>
-          <w:rFonts w:ascii="Helvetica" w:hAnsi="Helvetica"/>
-          <w:sz w:val="18"/>
-          <w:szCs w:val="18"/>
-        </w:rPr>
-      </w:pPr>
     </w:p>
     <w:p>
       <w:pPr>
@@ -1735,7 +1767,7 @@
           <w:sz w:val="18"/>
           <w:szCs w:val="18"/>
         </w:rPr>
-        <w:t xml:space="preserve">We will use </w:t>
+        <w:t xml:space="preserve">We will then study the clearance pathway in wild-type mice and the </w:t>
       </w:r>
       <w:proofErr w:type="spellStart"/>
       <w:r>
@@ -1744,7 +1776,7 @@
           <w:sz w:val="18"/>
           <w:szCs w:val="18"/>
         </w:rPr>
-        <w:t>ECrTgTau</w:t>
+        <w:t>Tg</w:t>
       </w:r>
       <w:proofErr w:type="spellEnd"/>
       <w:r>
@@ -1753,7 +1785,7 @@
           <w:sz w:val="18"/>
           <w:szCs w:val="18"/>
         </w:rPr>
-        <w:t xml:space="preserve"> mice for which tau propagation along the hippocampal </w:t>
+        <w:t xml:space="preserve"> EC-Tau/</w:t>
       </w:r>
       <w:proofErr w:type="spellStart"/>
       <w:r>
@@ -1762,7 +1794,7 @@
           <w:sz w:val="18"/>
           <w:szCs w:val="18"/>
         </w:rPr>
-        <w:t>perforant</w:t>
+        <w:t>hAPP</w:t>
       </w:r>
       <w:proofErr w:type="spellEnd"/>
       <w:r>
@@ -1771,25 +1803,120 @@
           <w:sz w:val="18"/>
           <w:szCs w:val="18"/>
         </w:rPr>
-        <w:t xml:space="preserve"> pathway from transgene-expressing neurons in the dentate gyrus (DG) has been previously observed in aged </w:t>
-      </w:r>
-      <w:proofErr w:type="spellStart"/>
-      <w:r>
-        <w:rPr>
-          <w:rFonts w:ascii="Helvetica" w:hAnsi="Helvetica"/>
-          <w:sz w:val="18"/>
-          <w:szCs w:val="18"/>
-        </w:rPr>
-        <w:t>ECrTgTau</w:t>
-      </w:r>
-      <w:proofErr w:type="spellEnd"/>
-      <w:r>
-        <w:rPr>
-          <w:rFonts w:ascii="Helvetica" w:hAnsi="Helvetica"/>
-          <w:sz w:val="18"/>
-          <w:szCs w:val="18"/>
-        </w:rPr>
-        <w:t xml:space="preserve"> mice.</w:t>
+        <w:t xml:space="preserve"> mice. Results in previous studies have shown that increased brain </w:t>
+      </w:r>
+      <w:r>
+        <w:rPr>
+          <w:rFonts w:ascii="Helvetica" w:hAnsi="Helvetica"/>
+          <w:sz w:val="18"/>
+          <w:szCs w:val="18"/>
+        </w:rPr>
+        <w:t>A</w:t>
+      </w:r>
+      <w:r>
+        <w:rPr>
+          <w:rFonts w:ascii="Helvetica" w:hAnsi="Helvetica"/>
+          <w:sz w:val="18"/>
+          <w:szCs w:val="18"/>
+        </w:rPr>
+        <w:sym w:font="Symbol" w:char="F062"/>
+      </w:r>
+      <w:r>
+        <w:rPr>
+          <w:rFonts w:ascii="Helvetica" w:hAnsi="Helvetica"/>
+          <w:sz w:val="18"/>
+          <w:szCs w:val="18"/>
+        </w:rPr>
+        <w:t xml:space="preserve"> plaque burden in AD patients, is accompanied by a reduction in the amount of soluble A</w:t>
+      </w:r>
+      <w:r>
+        <w:rPr>
+          <w:rFonts w:ascii="Helvetica" w:hAnsi="Helvetica"/>
+          <w:sz w:val="18"/>
+          <w:szCs w:val="18"/>
+        </w:rPr>
+        <w:sym w:font="Symbol" w:char="F062"/>
+      </w:r>
+      <w:r>
+        <w:rPr>
+          <w:rFonts w:ascii="Helvetica" w:hAnsi="Helvetica"/>
+          <w:sz w:val="18"/>
+          <w:szCs w:val="18"/>
+        </w:rPr>
+        <w:t xml:space="preserve"> exchanging between the brain ISF and the CSF leading to a decrease of </w:t>
+      </w:r>
+      <w:r>
+        <w:rPr>
+          <w:rFonts w:ascii="Helvetica" w:hAnsi="Helvetica"/>
+          <w:sz w:val="18"/>
+          <w:szCs w:val="18"/>
+        </w:rPr>
+        <w:t>A</w:t>
+      </w:r>
+      <w:r>
+        <w:rPr>
+          <w:rFonts w:ascii="Helvetica" w:hAnsi="Helvetica"/>
+          <w:sz w:val="18"/>
+          <w:szCs w:val="18"/>
+        </w:rPr>
+        <w:sym w:font="Symbol" w:char="F062"/>
+      </w:r>
+      <w:r>
+        <w:rPr>
+          <w:rFonts w:ascii="Helvetica" w:hAnsi="Helvetica"/>
+          <w:sz w:val="18"/>
+          <w:szCs w:val="18"/>
+        </w:rPr>
+        <w:t xml:space="preserve"> rate clearance </w:t>
+      </w:r>
+      <w:r>
+        <w:rPr>
+          <w:rFonts w:ascii="Helvetica" w:hAnsi="Helvetica"/>
+          <w:sz w:val="18"/>
+          <w:szCs w:val="18"/>
+        </w:rPr>
+        <w:fldChar w:fldCharType="begin"/>
+      </w:r>
+      <w:r>
+        <w:rPr>
+          <w:rFonts w:ascii="Helvetica" w:hAnsi="Helvetica"/>
+          <w:sz w:val="18"/>
+          <w:szCs w:val="18"/>
+        </w:rPr>
+        <w:instrText xml:space="preserve"> ADDIN ZOTERO_ITEM CSL_CITATION {"citationID":"urqnw9aW","properties":{"formattedCitation":"[3]","plainCitation":"[3]","noteIndex":0},"citationItems":[{"id":405,"uris":["http://zotero.org/users/7286058/items/ML5HSI8U"],"uri":["http://zotero.org/users/7286058/items/ML5HSI8U"],"itemData":{"id":405,"type":"article-journal","abstract":"Amyloid β (Aβ) plaques are a key histopathological hallmark of Alzheimer’s disease (AD) and soluble Aβ species are believed to play an important role in the clinical development of this disease. Emerging biomarker data demonstrates that Aβ plaque deposition begins decades before the onset of clinical symptoms, suggesting that understanding the biological determinants of the earliest steps in the development of AD pathology may provide key opportunities for AD treatment and prevention. Although a clinical association between sleep disruption and AD has long been appreciated, emerging clinical studies and insights from the basic neurosciences has shed important new light on how sleep and Aβ homeostasis may be connected in the setting of AD. Aβ, like many interstitial solutes, is cleared in part through the exchange of brain interstitial fluid and cerebrospinal fluid (CSF) along a brain-wide network of perivascular pathways recently termed the ‘glymphatic’ system. Glymphatic function is primarily a feature of the sleeping, rather than the waking brain, and is slowed in the aging and post-traumatic brain. These changes may underlie the diurnal fluctuations in interstitial and CSF Aβ levels observed in both the rodent and human. These and other emerging studies suggest that age-related sleep disruption may be one key factor rendering the aging brain vulnerable to Aβ deposition and the development of AD. If true, sleep may represent a key modifiable risk factor or therapeutic target in the pre-clinical phases of AD.","container-title":"Biological psychiatry","DOI":"10.1016/j.biopsych.2017.11.031","ISSN":"0006-3223","issue":"4","journalAbbreviation":"Biol Psychiatry","note":"PMID: 29279202\nPMCID: PMC5767516","page":"328-336","source":"PubMed Central","title":"The emerging relationship between interstitial fluid-cerebrospinal fluid exchange, amyloid β and sleep","URL":"https://www.ncbi.nlm.nih.gov/pmc/articles/PMC5767516/","volume":"83","author":[{"family":"Boespflug","given":"Erin L."},{"family":"Iliff","given":"Jeffrey J."}],"accessed":{"date-parts":[["2021",10,30]]},"issued":{"date-parts":[["2018",2,15]]}}}],"schema":"https://github.com/citation-style-language/schema/raw/master/csl-citation.json"} </w:instrText>
+      </w:r>
+      <w:r>
+        <w:rPr>
+          <w:rFonts w:ascii="Helvetica" w:hAnsi="Helvetica"/>
+          <w:sz w:val="18"/>
+          <w:szCs w:val="18"/>
+        </w:rPr>
+        <w:fldChar w:fldCharType="separate"/>
+      </w:r>
+      <w:r>
+        <w:rPr>
+          <w:rFonts w:ascii="Helvetica" w:hAnsi="Helvetica"/>
+          <w:noProof/>
+          <w:sz w:val="18"/>
+          <w:szCs w:val="18"/>
+        </w:rPr>
+        <w:t>[3]</w:t>
+      </w:r>
+      <w:r>
+        <w:rPr>
+          <w:rFonts w:ascii="Helvetica" w:hAnsi="Helvetica"/>
+          <w:sz w:val="18"/>
+          <w:szCs w:val="18"/>
+        </w:rPr>
+        <w:fldChar w:fldCharType="end"/>
+      </w:r>
+      <w:r>
+        <w:rPr>
+          <w:rFonts w:ascii="Helvetica" w:hAnsi="Helvetica"/>
+          <w:sz w:val="18"/>
+          <w:szCs w:val="18"/>
+        </w:rPr>
+        <w:t>.</w:t>
       </w:r>
     </w:p>
     <w:p>
@@ -1800,6 +1927,118 @@
           <w:szCs w:val="18"/>
         </w:rPr>
       </w:pPr>
+      <w:r>
+        <w:rPr>
+          <w:rFonts w:ascii="Helvetica" w:hAnsi="Helvetica"/>
+          <w:sz w:val="18"/>
+          <w:szCs w:val="18"/>
+        </w:rPr>
+        <w:t xml:space="preserve">We will repeat the measurements described above with optical stimulation of the </w:t>
+      </w:r>
+      <w:proofErr w:type="spellStart"/>
+      <w:r>
+        <w:rPr>
+          <w:rFonts w:ascii="Helvetica" w:hAnsi="Helvetica"/>
+          <w:sz w:val="18"/>
+          <w:szCs w:val="18"/>
+        </w:rPr>
+        <w:t>Tg</w:t>
+      </w:r>
+      <w:proofErr w:type="spellEnd"/>
+      <w:r>
+        <w:rPr>
+          <w:rFonts w:ascii="Helvetica" w:hAnsi="Helvetica"/>
+          <w:sz w:val="18"/>
+          <w:szCs w:val="18"/>
+        </w:rPr>
+        <w:t xml:space="preserve"> EC-Tau/</w:t>
+      </w:r>
+      <w:proofErr w:type="spellStart"/>
+      <w:r>
+        <w:rPr>
+          <w:rFonts w:ascii="Helvetica" w:hAnsi="Helvetica"/>
+          <w:sz w:val="18"/>
+          <w:szCs w:val="18"/>
+        </w:rPr>
+        <w:t>hAPP</w:t>
+      </w:r>
+      <w:proofErr w:type="spellEnd"/>
+      <w:r>
+        <w:rPr>
+          <w:rFonts w:ascii="Helvetica" w:hAnsi="Helvetica"/>
+          <w:sz w:val="18"/>
+          <w:szCs w:val="18"/>
+        </w:rPr>
+        <w:t xml:space="preserve"> mice and will measure ICF and CSF </w:t>
+      </w:r>
+      <w:r>
+        <w:rPr>
+          <w:rFonts w:ascii="Helvetica" w:hAnsi="Helvetica"/>
+          <w:sz w:val="18"/>
+          <w:szCs w:val="18"/>
+        </w:rPr>
+        <w:t>A</w:t>
+      </w:r>
+      <w:r>
+        <w:rPr>
+          <w:rFonts w:ascii="Helvetica" w:hAnsi="Helvetica"/>
+          <w:sz w:val="18"/>
+          <w:szCs w:val="18"/>
+        </w:rPr>
+        <w:sym w:font="Symbol" w:char="F062"/>
+      </w:r>
+      <w:r>
+        <w:rPr>
+          <w:rFonts w:ascii="Helvetica" w:hAnsi="Helvetica"/>
+          <w:sz w:val="18"/>
+          <w:szCs w:val="18"/>
+        </w:rPr>
+        <w:t xml:space="preserve"> and tau in a control group of W-T mice and an experimental group of </w:t>
+      </w:r>
+      <w:proofErr w:type="spellStart"/>
+      <w:r>
+        <w:rPr>
+          <w:rFonts w:ascii="Helvetica" w:hAnsi="Helvetica"/>
+          <w:sz w:val="18"/>
+          <w:szCs w:val="18"/>
+        </w:rPr>
+        <w:t>Tg</w:t>
+      </w:r>
+      <w:proofErr w:type="spellEnd"/>
+      <w:r>
+        <w:rPr>
+          <w:rFonts w:ascii="Helvetica" w:hAnsi="Helvetica"/>
+          <w:sz w:val="18"/>
+          <w:szCs w:val="18"/>
+        </w:rPr>
+        <w:t xml:space="preserve"> EC-Tau/</w:t>
+      </w:r>
+      <w:proofErr w:type="spellStart"/>
+      <w:r>
+        <w:rPr>
+          <w:rFonts w:ascii="Helvetica" w:hAnsi="Helvetica"/>
+          <w:sz w:val="18"/>
+          <w:szCs w:val="18"/>
+        </w:rPr>
+        <w:t>hAPP</w:t>
+      </w:r>
+      <w:proofErr w:type="spellEnd"/>
+      <w:r>
+        <w:rPr>
+          <w:rFonts w:ascii="Helvetica" w:hAnsi="Helvetica"/>
+          <w:sz w:val="18"/>
+          <w:szCs w:val="18"/>
+        </w:rPr>
+        <w:t xml:space="preserve"> mice</w:t>
+      </w:r>
+      <w:r>
+        <w:rPr>
+          <w:rFonts w:ascii="Helvetica" w:hAnsi="Helvetica"/>
+          <w:sz w:val="18"/>
+          <w:szCs w:val="18"/>
+        </w:rPr>
+        <w:t>.</w:t>
+      </w:r>
     </w:p>
     <w:p>
       <w:pPr>
@@ -1809,6 +2048,350 @@
           <w:szCs w:val="18"/>
         </w:rPr>
       </w:pPr>
+    </w:p>
+    <w:p>
+      <w:pPr>
+        <w:rPr>
+          <w:rFonts w:ascii="Helvetica" w:hAnsi="Helvetica"/>
+          <w:sz w:val="18"/>
+          <w:szCs w:val="18"/>
+        </w:rPr>
+      </w:pPr>
+    </w:p>
+    <w:p>
+      <w:pPr>
+        <w:rPr>
+          <w:rFonts w:ascii="Helvetica" w:hAnsi="Helvetica"/>
+          <w:sz w:val="18"/>
+          <w:szCs w:val="18"/>
+        </w:rPr>
+      </w:pPr>
+      <w:r>
+        <w:rPr>
+          <w:rFonts w:ascii="Helvetica" w:hAnsi="Helvetica"/>
+          <w:sz w:val="18"/>
+          <w:szCs w:val="18"/>
+        </w:rPr>
+        <w:t>Reference:</w:t>
+      </w:r>
+    </w:p>
+    <w:p>
+      <w:pPr>
+        <w:rPr>
+          <w:rFonts w:ascii="Helvetica" w:hAnsi="Helvetica"/>
+          <w:sz w:val="18"/>
+          <w:szCs w:val="18"/>
+        </w:rPr>
+      </w:pPr>
+    </w:p>
+    <w:p>
+      <w:pPr>
+        <w:pStyle w:val="Bibliography"/>
+        <w:rPr>
+          <w:rFonts w:ascii="Helvetica" w:hAnsi="Helvetica"/>
+          <w:sz w:val="18"/>
+        </w:rPr>
+      </w:pPr>
+      <w:r>
+        <w:rPr>
+          <w:rFonts w:ascii="Helvetica" w:hAnsi="Helvetica"/>
+          <w:sz w:val="18"/>
+          <w:szCs w:val="18"/>
+        </w:rPr>
+        <w:fldChar w:fldCharType="begin"/>
+      </w:r>
+      <w:r>
+        <w:rPr>
+          <w:rFonts w:ascii="Helvetica" w:hAnsi="Helvetica"/>
+          <w:sz w:val="18"/>
+          <w:szCs w:val="18"/>
+        </w:rPr>
+        <w:instrText xml:space="preserve"> ADDIN ZOTERO_BIBL {"uncited":[],"omitted":[],"custom":[]} CSL_BIBLIOGRAPHY </w:instrText>
+      </w:r>
+      <w:r>
+        <w:rPr>
+          <w:rFonts w:ascii="Helvetica" w:hAnsi="Helvetica"/>
+          <w:sz w:val="18"/>
+          <w:szCs w:val="18"/>
+        </w:rPr>
+        <w:fldChar w:fldCharType="separate"/>
+      </w:r>
+      <w:r>
+        <w:rPr>
+          <w:rFonts w:ascii="Helvetica" w:hAnsi="Helvetica"/>
+          <w:sz w:val="18"/>
+        </w:rPr>
+        <w:t>[1]</w:t>
+      </w:r>
+      <w:r>
+        <w:rPr>
+          <w:rFonts w:ascii="Helvetica" w:hAnsi="Helvetica"/>
+          <w:sz w:val="18"/>
+        </w:rPr>
+        <w:tab/>
+        <w:t xml:space="preserve">K. Yamada </w:t>
+      </w:r>
+      <w:r>
+        <w:rPr>
+          <w:rFonts w:ascii="Helvetica" w:hAnsi="Helvetica"/>
+          <w:i/>
+          <w:iCs/>
+          <w:sz w:val="18"/>
+        </w:rPr>
+        <w:t>et al.</w:t>
+      </w:r>
+      <w:r>
+        <w:rPr>
+          <w:rFonts w:ascii="Helvetica" w:hAnsi="Helvetica"/>
+          <w:sz w:val="18"/>
+        </w:rPr>
+        <w:t xml:space="preserve">, “In Vivo </w:t>
+      </w:r>
+      <w:proofErr w:type="spellStart"/>
+      <w:r>
+        <w:rPr>
+          <w:rFonts w:ascii="Helvetica" w:hAnsi="Helvetica"/>
+          <w:sz w:val="18"/>
+        </w:rPr>
+        <w:t>Microdialysis</w:t>
+      </w:r>
+      <w:proofErr w:type="spellEnd"/>
+      <w:r>
+        <w:rPr>
+          <w:rFonts w:ascii="Helvetica" w:hAnsi="Helvetica"/>
+          <w:sz w:val="18"/>
+        </w:rPr>
+        <w:t xml:space="preserve"> Reveals Age-Dependent Decrease of Brain Interstitial Fluid Tau Levels in P301S Human Tau Transgenic Mice,” </w:t>
+      </w:r>
+      <w:r>
+        <w:rPr>
+          <w:rFonts w:ascii="Helvetica" w:hAnsi="Helvetica"/>
+          <w:i/>
+          <w:iCs/>
+          <w:sz w:val="18"/>
+        </w:rPr>
+        <w:t xml:space="preserve">J. </w:t>
+      </w:r>
+      <w:proofErr w:type="spellStart"/>
+      <w:r>
+        <w:rPr>
+          <w:rFonts w:ascii="Helvetica" w:hAnsi="Helvetica"/>
+          <w:i/>
+          <w:iCs/>
+          <w:sz w:val="18"/>
+        </w:rPr>
+        <w:t>Neurosci</w:t>
+      </w:r>
+      <w:proofErr w:type="spellEnd"/>
+      <w:r>
+        <w:rPr>
+          <w:rFonts w:ascii="Helvetica" w:hAnsi="Helvetica"/>
+          <w:i/>
+          <w:iCs/>
+          <w:sz w:val="18"/>
+        </w:rPr>
+        <w:t>.</w:t>
+      </w:r>
+      <w:r>
+        <w:rPr>
+          <w:rFonts w:ascii="Helvetica" w:hAnsi="Helvetica"/>
+          <w:sz w:val="18"/>
+        </w:rPr>
+        <w:t xml:space="preserve">, vol. 31, no. 37, pp. 13110–13117, Sep. 2011, </w:t>
+      </w:r>
+      <w:proofErr w:type="spellStart"/>
+      <w:r>
+        <w:rPr>
+          <w:rFonts w:ascii="Helvetica" w:hAnsi="Helvetica"/>
+          <w:sz w:val="18"/>
+        </w:rPr>
+        <w:t>doi</w:t>
+      </w:r>
+      <w:proofErr w:type="spellEnd"/>
+      <w:r>
+        <w:rPr>
+          <w:rFonts w:ascii="Helvetica" w:hAnsi="Helvetica"/>
+          <w:sz w:val="18"/>
+        </w:rPr>
+        <w:t>: 10.1523/JNEUROSCI.2569-11.2011.</w:t>
+      </w:r>
+    </w:p>
+    <w:p>
+      <w:pPr>
+        <w:pStyle w:val="Bibliography"/>
+        <w:rPr>
+          <w:rFonts w:ascii="Helvetica" w:hAnsi="Helvetica"/>
+          <w:sz w:val="18"/>
+        </w:rPr>
+      </w:pPr>
+      <w:r>
+        <w:rPr>
+          <w:rFonts w:ascii="Helvetica" w:hAnsi="Helvetica"/>
+          <w:sz w:val="18"/>
+        </w:rPr>
+        <w:t>[2]</w:t>
+      </w:r>
+      <w:r>
+        <w:rPr>
+          <w:rFonts w:ascii="Helvetica" w:hAnsi="Helvetica"/>
+          <w:sz w:val="18"/>
+        </w:rPr>
+        <w:tab/>
+        <w:t xml:space="preserve">L. D. Evans </w:t>
+      </w:r>
+      <w:r>
+        <w:rPr>
+          <w:rFonts w:ascii="Helvetica" w:hAnsi="Helvetica"/>
+          <w:i/>
+          <w:iCs/>
+          <w:sz w:val="18"/>
+        </w:rPr>
+        <w:t>et al.</w:t>
+      </w:r>
+      <w:r>
+        <w:rPr>
+          <w:rFonts w:ascii="Helvetica" w:hAnsi="Helvetica"/>
+          <w:sz w:val="18"/>
+        </w:rPr>
+        <w:t xml:space="preserve">, “Extracellular Monomeric and Aggregated Tau Efficiently Enter Human Neurons through Overlapping but Distinct Pathways,” </w:t>
+      </w:r>
+      <w:r>
+        <w:rPr>
+          <w:rFonts w:ascii="Helvetica" w:hAnsi="Helvetica"/>
+          <w:i/>
+          <w:iCs/>
+          <w:sz w:val="18"/>
+        </w:rPr>
+        <w:t>Cell Rep.</w:t>
+      </w:r>
+      <w:r>
+        <w:rPr>
+          <w:rFonts w:ascii="Helvetica" w:hAnsi="Helvetica"/>
+          <w:sz w:val="18"/>
+        </w:rPr>
+        <w:t xml:space="preserve">, vol. 22, no. 13, pp. 3612–3624, Mar. 2018, </w:t>
+      </w:r>
+      <w:proofErr w:type="spellStart"/>
+      <w:r>
+        <w:rPr>
+          <w:rFonts w:ascii="Helvetica" w:hAnsi="Helvetica"/>
+          <w:sz w:val="18"/>
+        </w:rPr>
+        <w:t>doi</w:t>
+      </w:r>
+      <w:proofErr w:type="spellEnd"/>
+      <w:r>
+        <w:rPr>
+          <w:rFonts w:ascii="Helvetica" w:hAnsi="Helvetica"/>
+          <w:sz w:val="18"/>
+        </w:rPr>
+        <w:t>: 10.1016/j.celrep.2018.03.021.</w:t>
+      </w:r>
+    </w:p>
+    <w:p>
+      <w:pPr>
+        <w:pStyle w:val="Bibliography"/>
+        <w:rPr>
+          <w:rFonts w:ascii="Helvetica" w:hAnsi="Helvetica"/>
+          <w:sz w:val="18"/>
+        </w:rPr>
+      </w:pPr>
+      <w:r>
+        <w:rPr>
+          <w:rFonts w:ascii="Helvetica" w:hAnsi="Helvetica"/>
+          <w:sz w:val="18"/>
+        </w:rPr>
+        <w:t>[3]</w:t>
+      </w:r>
+      <w:r>
+        <w:rPr>
+          <w:rFonts w:ascii="Helvetica" w:hAnsi="Helvetica"/>
+          <w:sz w:val="18"/>
+        </w:rPr>
+        <w:tab/>
+        <w:t xml:space="preserve">E. L. </w:t>
+      </w:r>
+      <w:proofErr w:type="spellStart"/>
+      <w:r>
+        <w:rPr>
+          <w:rFonts w:ascii="Helvetica" w:hAnsi="Helvetica"/>
+          <w:sz w:val="18"/>
+        </w:rPr>
+        <w:t>Boespflug</w:t>
+      </w:r>
+      <w:proofErr w:type="spellEnd"/>
+      <w:r>
+        <w:rPr>
+          <w:rFonts w:ascii="Helvetica" w:hAnsi="Helvetica"/>
+          <w:sz w:val="18"/>
+        </w:rPr>
+        <w:t xml:space="preserve"> and J. J. </w:t>
+      </w:r>
+      <w:proofErr w:type="spellStart"/>
+      <w:r>
+        <w:rPr>
+          <w:rFonts w:ascii="Helvetica" w:hAnsi="Helvetica"/>
+          <w:sz w:val="18"/>
+        </w:rPr>
+        <w:t>Iliff</w:t>
+      </w:r>
+      <w:proofErr w:type="spellEnd"/>
+      <w:r>
+        <w:rPr>
+          <w:rFonts w:ascii="Helvetica" w:hAnsi="Helvetica"/>
+          <w:sz w:val="18"/>
+        </w:rPr>
+        <w:t xml:space="preserve">, “The emerging relationship between interstitial fluid-cerebrospinal fluid exchange, amyloid β and sleep,” </w:t>
+      </w:r>
+      <w:r>
+        <w:rPr>
+          <w:rFonts w:ascii="Helvetica" w:hAnsi="Helvetica"/>
+          <w:i/>
+          <w:iCs/>
+          <w:sz w:val="18"/>
+        </w:rPr>
+        <w:t>Biol. Psychiatry</w:t>
+      </w:r>
+      <w:r>
+        <w:rPr>
+          <w:rFonts w:ascii="Helvetica" w:hAnsi="Helvetica"/>
+          <w:sz w:val="18"/>
+        </w:rPr>
+        <w:t xml:space="preserve">, vol. 83, no. 4, pp. 328–336, Feb. 2018, </w:t>
+      </w:r>
+      <w:proofErr w:type="spellStart"/>
+      <w:r>
+        <w:rPr>
+          <w:rFonts w:ascii="Helvetica" w:hAnsi="Helvetica"/>
+          <w:sz w:val="18"/>
+        </w:rPr>
+        <w:t>doi</w:t>
+      </w:r>
+      <w:proofErr w:type="spellEnd"/>
+      <w:r>
+        <w:rPr>
+          <w:rFonts w:ascii="Helvetica" w:hAnsi="Helvetica"/>
+          <w:sz w:val="18"/>
+        </w:rPr>
+        <w:t>: 10.1016/j.biopsych.2017.11.031.</w:t>
+      </w:r>
+    </w:p>
+    <w:p>
+      <w:pPr>
+        <w:rPr>
+          <w:rFonts w:ascii="Helvetica" w:hAnsi="Helvetica"/>
+          <w:sz w:val="18"/>
+          <w:szCs w:val="18"/>
+        </w:rPr>
+      </w:pPr>
+      <w:r>
+        <w:rPr>
+          <w:rFonts w:ascii="Helvetica" w:hAnsi="Helvetica"/>
+          <w:sz w:val="18"/>
+          <w:szCs w:val="18"/>
+        </w:rPr>
+        <w:fldChar w:fldCharType="end"/>
+      </w:r>
     </w:p>
     <w:sectPr>
       <w:footerReference w:type="even" r:id="rId8"/>

</xml_diff>

<commit_message>
Complete unit 10 assessment
</commit_message>
<xml_diff>
--- a/Module10_NeurodegenerationAndQuantitativeBehaviorTests/case_study/Case Study_Neurodegeneration_2.docx
+++ b/Module10_NeurodegenerationAndQuantitativeBehaviorTests/case_study/Case Study_Neurodegeneration_2.docx
@@ -309,6 +309,7 @@
           <w:bCs/>
           <w:sz w:val="18"/>
           <w:szCs w:val="18"/>
+          <w:u w:val="single"/>
         </w:rPr>
       </w:pPr>
       <w:r>
@@ -318,6 +319,7 @@
           <w:bCs/>
           <w:sz w:val="18"/>
           <w:szCs w:val="18"/>
+          <w:u w:val="single"/>
         </w:rPr>
         <w:t>Aim</w:t>
       </w:r>
@@ -336,33 +338,47 @@
           <w:sz w:val="18"/>
           <w:szCs w:val="18"/>
         </w:rPr>
-        <w:t xml:space="preserve">In </w:t>
-      </w:r>
-      <w:proofErr w:type="spellStart"/>
-      <w:r>
-        <w:rPr>
-          <w:rFonts w:ascii="Helvetica" w:hAnsi="Helvetica"/>
-          <w:sz w:val="18"/>
-          <w:szCs w:val="18"/>
-        </w:rPr>
-        <w:t>optogenetically</w:t>
-      </w:r>
-      <w:proofErr w:type="spellEnd"/>
-      <w:r>
-        <w:rPr>
-          <w:rFonts w:ascii="Helvetica" w:hAnsi="Helvetica"/>
-          <w:sz w:val="18"/>
-          <w:szCs w:val="18"/>
-        </w:rPr>
-        <w:t xml:space="preserve"> induced mice, </w:t>
-      </w:r>
-      <w:r>
-        <w:rPr>
-          <w:rFonts w:ascii="Helvetica" w:hAnsi="Helvetica"/>
-          <w:sz w:val="18"/>
-          <w:szCs w:val="18"/>
-        </w:rPr>
-        <w:t xml:space="preserve">investigate implications of aberrant functional specific neuronal circuitry </w:t>
+        <w:t xml:space="preserve">In optogenetically induced mice, </w:t>
+      </w:r>
+      <w:r>
+        <w:rPr>
+          <w:rFonts w:ascii="Helvetica" w:hAnsi="Helvetica"/>
+          <w:sz w:val="18"/>
+          <w:szCs w:val="18"/>
+        </w:rPr>
+        <w:t xml:space="preserve">investigate implications of </w:t>
+      </w:r>
+      <w:r>
+        <w:rPr>
+          <w:rFonts w:ascii="Helvetica" w:hAnsi="Helvetica"/>
+          <w:sz w:val="18"/>
+          <w:szCs w:val="18"/>
+        </w:rPr>
+        <w:t>enhanced</w:t>
+      </w:r>
+      <w:r>
+        <w:rPr>
+          <w:rFonts w:ascii="Helvetica" w:hAnsi="Helvetica"/>
+          <w:sz w:val="18"/>
+          <w:szCs w:val="18"/>
+        </w:rPr>
+        <w:t xml:space="preserve"> neuronal </w:t>
+      </w:r>
+      <w:r>
+        <w:rPr>
+          <w:rFonts w:ascii="Helvetica" w:hAnsi="Helvetica"/>
+          <w:sz w:val="18"/>
+          <w:szCs w:val="18"/>
+        </w:rPr>
+        <w:t>activity</w:t>
+      </w:r>
+      <w:r>
+        <w:rPr>
+          <w:rFonts w:ascii="Helvetica" w:hAnsi="Helvetica"/>
+          <w:sz w:val="18"/>
+          <w:szCs w:val="18"/>
+        </w:rPr>
+        <w:t xml:space="preserve"> </w:t>
       </w:r>
       <w:r>
         <w:rPr>
@@ -386,7 +402,23 @@
           <w:sz w:val="18"/>
           <w:szCs w:val="18"/>
         </w:rPr>
-        <w:t xml:space="preserve">assess the relationship between amyloid-beta </w:t>
+        <w:t xml:space="preserve">assess </w:t>
+      </w:r>
+      <w:r>
+        <w:rPr>
+          <w:rFonts w:ascii="Helvetica" w:hAnsi="Helvetica"/>
+          <w:sz w:val="18"/>
+          <w:szCs w:val="18"/>
+        </w:rPr>
+        <w:t xml:space="preserve">connections </w:t>
+      </w:r>
+      <w:r>
+        <w:rPr>
+          <w:rFonts w:ascii="Helvetica" w:hAnsi="Helvetica"/>
+          <w:sz w:val="18"/>
+          <w:szCs w:val="18"/>
+        </w:rPr>
+        <w:t xml:space="preserve">between amyloid-beta </w:t>
       </w:r>
       <w:r>
         <w:rPr>
@@ -435,22 +467,6 @@
           <w:szCs w:val="18"/>
         </w:rPr>
         <w:t xml:space="preserve"> </w:t>
-      </w:r>
-      <w:r>
-        <w:rPr>
-          <w:rFonts w:ascii="Helvetica" w:hAnsi="Helvetica"/>
-          <w:sz w:val="18"/>
-          <w:szCs w:val="18"/>
-        </w:rPr>
-        <w:t>a</w:t>
-      </w:r>
-      <w:r>
-        <w:rPr>
-          <w:rFonts w:ascii="Helvetica" w:hAnsi="Helvetica"/>
-          <w:sz w:val="18"/>
-          <w:szCs w:val="18"/>
-        </w:rPr>
-        <w:t xml:space="preserve">nd its propagation </w:t>
       </w:r>
       <w:r>
         <w:rPr>
@@ -484,62 +500,16 @@
           <w:sz w:val="18"/>
           <w:szCs w:val="18"/>
         </w:rPr>
-        <w:t xml:space="preserve">For the research, we will use the </w:t>
-      </w:r>
-      <w:proofErr w:type="spellStart"/>
-      <w:r>
-        <w:rPr>
-          <w:rFonts w:ascii="Helvetica" w:hAnsi="Helvetica"/>
-          <w:sz w:val="18"/>
-          <w:szCs w:val="18"/>
-        </w:rPr>
-        <w:t>Tg</w:t>
-      </w:r>
-      <w:proofErr w:type="spellEnd"/>
-      <w:r>
-        <w:rPr>
-          <w:rFonts w:ascii="Helvetica" w:hAnsi="Helvetica"/>
-          <w:sz w:val="18"/>
-          <w:szCs w:val="18"/>
-        </w:rPr>
-        <w:t xml:space="preserve"> </w:t>
-      </w:r>
-      <w:r>
-        <w:rPr>
-          <w:rFonts w:ascii="Helvetica" w:hAnsi="Helvetica"/>
-          <w:sz w:val="18"/>
-          <w:szCs w:val="18"/>
-        </w:rPr>
-        <w:t>EC-Tau/</w:t>
-      </w:r>
-      <w:proofErr w:type="spellStart"/>
-      <w:r>
-        <w:rPr>
-          <w:rFonts w:ascii="Helvetica" w:hAnsi="Helvetica"/>
-          <w:sz w:val="18"/>
-          <w:szCs w:val="18"/>
-        </w:rPr>
-        <w:t>hAPP</w:t>
-      </w:r>
-      <w:proofErr w:type="spellEnd"/>
-      <w:r>
-        <w:rPr>
-          <w:rFonts w:ascii="Helvetica" w:hAnsi="Helvetica"/>
-          <w:sz w:val="18"/>
-          <w:szCs w:val="18"/>
-        </w:rPr>
-        <w:t xml:space="preserve"> mice, which overexpress a mutant amyloid precursor protein (</w:t>
-      </w:r>
-      <w:proofErr w:type="spellStart"/>
-      <w:r>
-        <w:rPr>
-          <w:rFonts w:ascii="Helvetica" w:hAnsi="Helvetica"/>
-          <w:sz w:val="18"/>
-          <w:szCs w:val="18"/>
-        </w:rPr>
-        <w:t>hAPP</w:t>
-      </w:r>
-      <w:proofErr w:type="spellEnd"/>
+        <w:t xml:space="preserve">For the research, we will use the Tg </w:t>
+      </w:r>
+      <w:r>
+        <w:rPr>
+          <w:rFonts w:ascii="Helvetica" w:hAnsi="Helvetica"/>
+          <w:sz w:val="18"/>
+          <w:szCs w:val="18"/>
+        </w:rPr>
+        <w:t>EC-Tau/hAPP mice, which overexpress a mutant amyloid precursor protein (hAPP</w:t>
+      </w:r>
       <w:r>
         <w:rPr>
           <w:rFonts w:ascii="Helvetica" w:hAnsi="Helvetica"/>
@@ -611,7 +581,31 @@
           <w:sz w:val="18"/>
           <w:szCs w:val="18"/>
         </w:rPr>
-        <w:t xml:space="preserve">with AAV-EYFP (for details see last week experiment), these mice will be at least 9 months </w:t>
+        <w:t xml:space="preserve">with AAV-EYFP (for </w:t>
+      </w:r>
+      <w:r>
+        <w:rPr>
+          <w:rFonts w:ascii="Helvetica" w:hAnsi="Helvetica"/>
+          <w:sz w:val="18"/>
+          <w:szCs w:val="18"/>
+        </w:rPr>
+        <w:t>details on</w:t>
+      </w:r>
+      <w:r>
+        <w:rPr>
+          <w:rFonts w:ascii="Helvetica" w:hAnsi="Helvetica"/>
+          <w:sz w:val="18"/>
+          <w:szCs w:val="18"/>
+        </w:rPr>
+        <w:t xml:space="preserve"> these constructs, please refer to </w:t>
+      </w:r>
+      <w:r>
+        <w:rPr>
+          <w:rFonts w:ascii="Helvetica" w:hAnsi="Helvetica"/>
+          <w:sz w:val="18"/>
+          <w:szCs w:val="18"/>
+        </w:rPr>
+        <w:t xml:space="preserve">last week experiment), these mice will be at least 9 months </w:t>
       </w:r>
       <w:r>
         <w:rPr>
@@ -635,15 +629,7 @@
           <w:sz w:val="18"/>
           <w:szCs w:val="18"/>
         </w:rPr>
-        <w:t>w</w:t>
-      </w:r>
-      <w:r>
-        <w:rPr>
-          <w:rFonts w:ascii="Helvetica" w:hAnsi="Helvetica"/>
-          <w:sz w:val="18"/>
-          <w:szCs w:val="18"/>
-        </w:rPr>
-        <w:t xml:space="preserve">e will follow the same protocol used in </w:t>
+        <w:t xml:space="preserve">we will follow the same protocol used in </w:t>
       </w:r>
       <w:r>
         <w:rPr>
@@ -661,15 +647,23 @@
         </w:rPr>
         <w:t xml:space="preserve"> experiment: </w:t>
       </w:r>
+    </w:p>
+    <w:p>
+      <w:pPr>
+        <w:rPr>
+          <w:rFonts w:ascii="Helvetica" w:hAnsi="Helvetica"/>
+          <w:sz w:val="18"/>
+          <w:szCs w:val="18"/>
+        </w:rPr>
+      </w:pPr>
     </w:p>
     <w:p>
       <w:pPr>
         <w:pStyle w:val="ListParagraph"/>
         <w:numPr>
           <w:ilvl w:val="0"/>
-          <w:numId w:val="10"/>
+          <w:numId w:val="12"/>
         </w:numPr>
-        <w:ind w:left="360"/>
         <w:rPr>
           <w:rFonts w:ascii="Helvetica" w:hAnsi="Helvetica"/>
           <w:sz w:val="18"/>
@@ -739,18 +733,8 @@
           <w:sz w:val="18"/>
           <w:szCs w:val="18"/>
         </w:rPr>
-        <w:t xml:space="preserve"> for 2s every minute for 4 </w:t>
-      </w:r>
-      <w:proofErr w:type="spellStart"/>
-      <w:r>
-        <w:rPr>
-          <w:rFonts w:ascii="Helvetica" w:hAnsi="Helvetica"/>
-          <w:sz w:val="18"/>
-          <w:szCs w:val="18"/>
-        </w:rPr>
-        <w:t>hr</w:t>
-      </w:r>
-      <w:proofErr w:type="spellEnd"/>
+        <w:t xml:space="preserve"> for 2s every minute for 4 hr</w:t>
+      </w:r>
       <w:r>
         <w:rPr>
           <w:rFonts w:ascii="Helvetica" w:hAnsi="Helvetica"/>
@@ -765,7 +749,23 @@
           <w:sz w:val="18"/>
           <w:szCs w:val="18"/>
         </w:rPr>
-        <w:t>. ISF</w:t>
+        <w:t xml:space="preserve">. </w:t>
+      </w:r>
+      <w:r>
+        <w:rPr>
+          <w:rFonts w:ascii="Helvetica" w:hAnsi="Helvetica"/>
+          <w:sz w:val="18"/>
+          <w:szCs w:val="18"/>
+        </w:rPr>
+        <w:t xml:space="preserve">We will collect </w:t>
+      </w:r>
+      <w:r>
+        <w:rPr>
+          <w:rFonts w:ascii="Helvetica" w:hAnsi="Helvetica"/>
+          <w:sz w:val="18"/>
+          <w:szCs w:val="18"/>
+        </w:rPr>
+        <w:t>ISF</w:t>
       </w:r>
       <w:r>
         <w:rPr>
@@ -781,26 +781,16 @@
           <w:sz w:val="18"/>
           <w:szCs w:val="18"/>
         </w:rPr>
-        <w:t xml:space="preserve"> will be then </w:t>
-      </w:r>
-      <w:r>
-        <w:rPr>
-          <w:rFonts w:ascii="Helvetica" w:hAnsi="Helvetica"/>
-          <w:sz w:val="18"/>
-          <w:szCs w:val="18"/>
-        </w:rPr>
-        <w:t xml:space="preserve">collected and tau concentration will be measured using tau </w:t>
-      </w:r>
-      <w:proofErr w:type="spellStart"/>
-      <w:r>
-        <w:rPr>
-          <w:rFonts w:ascii="Helvetica" w:hAnsi="Helvetica"/>
-          <w:sz w:val="18"/>
-          <w:szCs w:val="18"/>
-        </w:rPr>
-        <w:t>microdialisys</w:t>
-      </w:r>
-      <w:proofErr w:type="spellEnd"/>
+        <w:t xml:space="preserve">. Using </w:t>
+      </w:r>
+      <w:r>
+        <w:rPr>
+          <w:rFonts w:ascii="Helvetica" w:hAnsi="Helvetica"/>
+          <w:sz w:val="18"/>
+          <w:szCs w:val="18"/>
+        </w:rPr>
+        <w:t>microdialisys techniques</w:t>
+      </w:r>
       <w:r>
         <w:rPr>
           <w:rFonts w:ascii="Helvetica" w:hAnsi="Helvetica"/>
@@ -815,6 +805,46 @@
           <w:sz w:val="18"/>
           <w:szCs w:val="18"/>
         </w:rPr>
+        <w:t xml:space="preserve"> we will measure </w:t>
+      </w:r>
+      <w:r>
+        <w:rPr>
+          <w:rFonts w:ascii="Helvetica" w:hAnsi="Helvetica"/>
+          <w:sz w:val="18"/>
+          <w:szCs w:val="18"/>
+        </w:rPr>
+        <w:t>A</w:t>
+      </w:r>
+      <w:r>
+        <w:rPr>
+          <w:rFonts w:ascii="Helvetica" w:hAnsi="Helvetica"/>
+          <w:sz w:val="18"/>
+          <w:szCs w:val="18"/>
+        </w:rPr>
+        <w:sym w:font="Symbol" w:char="F062"/>
+      </w:r>
+      <w:r>
+        <w:rPr>
+          <w:rFonts w:ascii="Helvetica" w:hAnsi="Helvetica"/>
+          <w:sz w:val="18"/>
+          <w:szCs w:val="18"/>
+        </w:rPr>
+        <w:t xml:space="preserve"> and </w:t>
+      </w:r>
+      <w:r>
+        <w:rPr>
+          <w:rFonts w:ascii="Helvetica" w:hAnsi="Helvetica"/>
+          <w:sz w:val="18"/>
+          <w:szCs w:val="18"/>
+        </w:rPr>
+        <w:t xml:space="preserve">tau </w:t>
+      </w:r>
+      <w:r>
+        <w:rPr>
+          <w:rFonts w:ascii="Helvetica" w:hAnsi="Helvetica"/>
+          <w:sz w:val="18"/>
+          <w:szCs w:val="18"/>
+        </w:rPr>
         <w:fldChar w:fldCharType="begin"/>
       </w:r>
       <w:r>
@@ -904,565 +934,15 @@
           <w:sz w:val="18"/>
           <w:szCs w:val="18"/>
         </w:rPr>
-        <w:t xml:space="preserve"> with </w:t>
-      </w:r>
-      <w:r>
-        <w:rPr>
-          <w:rFonts w:ascii="Helvetica" w:hAnsi="Helvetica"/>
-          <w:sz w:val="18"/>
-          <w:szCs w:val="18"/>
-        </w:rPr>
-        <w:t>A</w:t>
-      </w:r>
-      <w:r>
-        <w:rPr>
-          <w:rFonts w:ascii="Helvetica" w:hAnsi="Helvetica"/>
-          <w:sz w:val="18"/>
-          <w:szCs w:val="18"/>
-        </w:rPr>
-        <w:sym w:font="Symbol" w:char="F062"/>
-      </w:r>
-      <w:r>
-        <w:rPr>
-          <w:rFonts w:ascii="Helvetica" w:hAnsi="Helvetica"/>
-          <w:sz w:val="18"/>
-          <w:szCs w:val="18"/>
-        </w:rPr>
         <w:t xml:space="preserve"> </w:t>
       </w:r>
-      <w:proofErr w:type="spellStart"/>
-      <w:r>
-        <w:rPr>
-          <w:rFonts w:ascii="Helvetica" w:hAnsi="Helvetica"/>
-          <w:sz w:val="18"/>
-          <w:szCs w:val="18"/>
-        </w:rPr>
-        <w:t>microdialysis</w:t>
-      </w:r>
-      <w:proofErr w:type="spellEnd"/>
-      <w:r>
-        <w:rPr>
-          <w:rFonts w:ascii="Helvetica" w:hAnsi="Helvetica"/>
-          <w:sz w:val="18"/>
-          <w:szCs w:val="18"/>
-        </w:rPr>
-        <w:t xml:space="preserve"> and </w:t>
-      </w:r>
-      <w:r>
-        <w:rPr>
-          <w:rFonts w:ascii="Helvetica" w:hAnsi="Helvetica"/>
-          <w:sz w:val="18"/>
-          <w:szCs w:val="18"/>
-        </w:rPr>
-        <w:t xml:space="preserve">CSF tau concentration using </w:t>
-      </w:r>
-      <w:r>
-        <w:rPr>
-          <w:rFonts w:ascii="Helvetica" w:hAnsi="Helvetica"/>
-          <w:sz w:val="18"/>
-          <w:szCs w:val="18"/>
-        </w:rPr>
-        <w:t xml:space="preserve">tau </w:t>
-      </w:r>
-      <w:proofErr w:type="spellStart"/>
-      <w:r>
-        <w:rPr>
-          <w:rFonts w:ascii="Helvetica" w:hAnsi="Helvetica"/>
-          <w:sz w:val="18"/>
-          <w:szCs w:val="18"/>
-        </w:rPr>
-        <w:t>microdialisys</w:t>
-      </w:r>
-      <w:proofErr w:type="spellEnd"/>
-      <w:r>
-        <w:rPr>
-          <w:rFonts w:ascii="Helvetica" w:hAnsi="Helvetica"/>
-          <w:sz w:val="18"/>
-          <w:szCs w:val="18"/>
-        </w:rPr>
-        <w:t xml:space="preserve"> technique.</w:t>
-      </w:r>
-      <w:r>
-        <w:rPr>
-          <w:rFonts w:ascii="Helvetica" w:hAnsi="Helvetica"/>
-          <w:sz w:val="18"/>
-          <w:szCs w:val="18"/>
-        </w:rPr>
-        <w:t xml:space="preserve"> We will then </w:t>
-      </w:r>
-      <w:r>
-        <w:rPr>
-          <w:rFonts w:ascii="Helvetica" w:hAnsi="Helvetica"/>
-          <w:sz w:val="18"/>
-          <w:szCs w:val="18"/>
-        </w:rPr>
-        <w:t>measure</w:t>
-      </w:r>
-      <w:r>
-        <w:rPr>
-          <w:rFonts w:ascii="Helvetica" w:hAnsi="Helvetica"/>
-          <w:sz w:val="18"/>
-          <w:szCs w:val="18"/>
-        </w:rPr>
-        <w:t xml:space="preserve"> relative ISF </w:t>
-      </w:r>
-      <w:r>
-        <w:rPr>
-          <w:rFonts w:ascii="Helvetica" w:hAnsi="Helvetica"/>
-          <w:sz w:val="18"/>
-          <w:szCs w:val="18"/>
-        </w:rPr>
-        <w:t xml:space="preserve">and CSF </w:t>
-      </w:r>
-      <w:r>
-        <w:rPr>
-          <w:rFonts w:ascii="Helvetica" w:hAnsi="Helvetica"/>
-          <w:sz w:val="18"/>
-          <w:szCs w:val="18"/>
-        </w:rPr>
-        <w:t>A</w:t>
-      </w:r>
-      <w:r>
-        <w:rPr>
-          <w:rFonts w:ascii="Helvetica" w:hAnsi="Helvetica"/>
-          <w:sz w:val="18"/>
-          <w:szCs w:val="18"/>
-        </w:rPr>
-        <w:sym w:font="Symbol" w:char="F062"/>
-      </w:r>
-      <w:r>
-        <w:rPr>
-          <w:rFonts w:ascii="Helvetica" w:hAnsi="Helvetica"/>
-          <w:sz w:val="18"/>
-          <w:szCs w:val="18"/>
-        </w:rPr>
-        <w:t xml:space="preserve"> and </w:t>
-      </w:r>
-      <w:r>
-        <w:rPr>
-          <w:rFonts w:ascii="Helvetica" w:hAnsi="Helvetica"/>
-          <w:sz w:val="18"/>
-          <w:szCs w:val="18"/>
-        </w:rPr>
-        <w:t xml:space="preserve">tau </w:t>
-      </w:r>
-      <w:r>
-        <w:rPr>
-          <w:rFonts w:ascii="Helvetica" w:hAnsi="Helvetica"/>
-          <w:sz w:val="18"/>
-          <w:szCs w:val="18"/>
-        </w:rPr>
-        <w:t xml:space="preserve">levels </w:t>
-      </w:r>
-      <w:r>
-        <w:rPr>
-          <w:rFonts w:ascii="Helvetica" w:hAnsi="Helvetica"/>
-          <w:sz w:val="18"/>
-          <w:szCs w:val="18"/>
-        </w:rPr>
-        <w:t>every hour, starting 2 hours before the optical stimulation up to 4 hours after stimulation.</w:t>
-      </w:r>
-      <w:r>
-        <w:rPr>
-          <w:rFonts w:ascii="Helvetica" w:hAnsi="Helvetica"/>
-          <w:sz w:val="18"/>
-          <w:szCs w:val="18"/>
-        </w:rPr>
-        <w:t xml:space="preserve"> </w:t>
-      </w:r>
-      <w:r>
-        <w:rPr>
-          <w:rFonts w:ascii="Helvetica" w:hAnsi="Helvetica"/>
-          <w:sz w:val="18"/>
-          <w:szCs w:val="18"/>
-        </w:rPr>
-        <w:t>These measurements will allow to</w:t>
-      </w:r>
-      <w:r>
-        <w:rPr>
-          <w:rFonts w:ascii="Helvetica" w:hAnsi="Helvetica"/>
-          <w:sz w:val="18"/>
-          <w:szCs w:val="18"/>
-        </w:rPr>
-        <w:t xml:space="preserve"> investigate how ISF and CSF </w:t>
-      </w:r>
-      <w:r>
-        <w:rPr>
-          <w:rFonts w:ascii="Helvetica" w:hAnsi="Helvetica"/>
-          <w:sz w:val="18"/>
-          <w:szCs w:val="18"/>
-        </w:rPr>
-        <w:t>A</w:t>
-      </w:r>
-      <w:r>
-        <w:rPr>
-          <w:rFonts w:ascii="Helvetica" w:hAnsi="Helvetica"/>
-          <w:sz w:val="18"/>
-          <w:szCs w:val="18"/>
-        </w:rPr>
-        <w:sym w:font="Symbol" w:char="F062"/>
-      </w:r>
-      <w:r>
-        <w:rPr>
-          <w:rFonts w:ascii="Helvetica" w:hAnsi="Helvetica"/>
-          <w:sz w:val="18"/>
-          <w:szCs w:val="18"/>
-        </w:rPr>
-        <w:t xml:space="preserve"> and </w:t>
-      </w:r>
-      <w:r>
-        <w:rPr>
-          <w:rFonts w:ascii="Helvetica" w:hAnsi="Helvetica"/>
-          <w:sz w:val="18"/>
-          <w:szCs w:val="18"/>
-        </w:rPr>
-        <w:t>tau levels are related</w:t>
-      </w:r>
-      <w:r>
-        <w:rPr>
-          <w:rFonts w:ascii="Helvetica" w:hAnsi="Helvetica"/>
-          <w:sz w:val="18"/>
-          <w:szCs w:val="18"/>
-        </w:rPr>
-        <w:t xml:space="preserve"> by plotting % ISF and CSF levels every hour.</w:t>
-      </w:r>
-      <w:r>
-        <w:rPr>
-          <w:rFonts w:ascii="Helvetica" w:hAnsi="Helvetica"/>
-          <w:sz w:val="18"/>
-          <w:szCs w:val="18"/>
-        </w:rPr>
-        <w:t xml:space="preserve"> </w:t>
-      </w:r>
-      <w:r>
-        <w:rPr>
-          <w:rFonts w:ascii="Helvetica" w:hAnsi="Helvetica"/>
-          <w:sz w:val="18"/>
-          <w:szCs w:val="18"/>
-        </w:rPr>
-        <w:t>First</w:t>
-      </w:r>
-      <w:r>
-        <w:rPr>
-          <w:rFonts w:ascii="Helvetica" w:hAnsi="Helvetica"/>
-          <w:sz w:val="18"/>
-          <w:szCs w:val="18"/>
-        </w:rPr>
-        <w:t>, to assess the robustness of our experiments, w</w:t>
-      </w:r>
-      <w:r>
-        <w:rPr>
-          <w:rFonts w:ascii="Helvetica" w:hAnsi="Helvetica"/>
-          <w:sz w:val="18"/>
-          <w:szCs w:val="18"/>
-        </w:rPr>
-        <w:t>e will verify previous studies establishing ISF tau is 10-fold higher concentrated in brain interstitial fluid than in CSF, and how these concentrations change over time</w:t>
-      </w:r>
-      <w:r>
-        <w:rPr>
-          <w:rFonts w:ascii="Helvetica" w:hAnsi="Helvetica"/>
-          <w:sz w:val="18"/>
-          <w:szCs w:val="18"/>
-        </w:rPr>
-        <w:t xml:space="preserve"> </w:t>
-      </w:r>
-      <w:r>
-        <w:rPr>
-          <w:rFonts w:ascii="Helvetica" w:hAnsi="Helvetica"/>
-          <w:sz w:val="18"/>
-          <w:szCs w:val="18"/>
-        </w:rPr>
-        <w:fldChar w:fldCharType="begin"/>
-      </w:r>
-      <w:r>
-        <w:rPr>
-          <w:rFonts w:ascii="Helvetica" w:hAnsi="Helvetica"/>
-          <w:sz w:val="18"/>
-          <w:szCs w:val="18"/>
-        </w:rPr>
-        <w:instrText xml:space="preserve"> ADDIN ZOTERO_ITEM CSL_CITATION {"citationID":"2jG0VhQe","properties":{"formattedCitation":"[1]","plainCitation":"[1]","noteIndex":0},"citationItems":[{"id":391,"uris":["http://zotero.org/users/7286058/items/D4DCQTG7"],"uri":["http://zotero.org/users/7286058/items/D4DCQTG7"],"itemData":{"id":391,"type":"article-journal","abstract":"Although tau is a cytoplasmic protein, it is also found in brain extracellular fluids, e.g., CSF. Recent findings suggest that aggregated tau can be transferred between cells and extracellular tau aggregates might mediate spread of tau pathology. Despite these data, details of whether tau is normally released into the brain interstitial fluid (ISF), its concentration in ISF in relation to CSF, and whether ISF tau is influenced by its aggregation are unknown. To address these issues, we developed a microdialysis technique to analyze monomeric ISF tau levels within the hippocampus of awake, freely moving mice. We detected tau in ISF of wild-type mice, suggesting that tau is released in the absence of neurodegeneration. ISF tau was significantly higher than CSF tau and their concentrations were not significantly correlated. Using P301S human tau transgenic mice (P301S tg mice), we found that ISF tau is fivefold higher than endogenous murine tau, consistent with its elevated levels of expression. However, following the onset of tau aggregation, monomeric ISF tau decreased markedly. Biochemical analysis demonstrated that soluble tau in brain homogenates decreased along with the deposition of insoluble tau. Tau fibrils injected into the hippocampus decreased ISF tau, suggesting that extracellular tau is in equilibrium with extracellular or intracellular tau aggregates. This technique should facilitate further studies of tau secretion, spread of tau pathology, the effects of different disease states on ISF tau, and the efficacy of experimental treatments.","container-title":"The Journal of Neuroscience","DOI":"10.1523/JNEUROSCI.2569-11.2011","ISSN":"0270-6474","issue":"37","journalAbbreviation":"J Neurosci","note":"PMID: 21917794\nPMCID: PMC4299126","page":"13110-13117","source":"PubMed Central","title":"In Vivo Microdialysis Reveals Age-Dependent Decrease of Brain Interstitial Fluid Tau Levels in P301S Human Tau Transgenic Mice","URL":"https://www.ncbi.nlm.nih.gov/pmc/articles/PMC4299126/","volume":"31","author":[{"family":"Yamada","given":"Kaoru"},{"family":"Cirrito","given":"John R."},{"family":"Stewart","given":"Floy R."},{"family":"Jiang","given":"Hong"},{"family":"Finn","given":"Mary Beth"},{"family":"Holmes","given":"Brandon B."},{"family":"Binder","given":"Lester I."},{"family":"Mandelkow","given":"Eva-Maria"},{"family":"Diamond","given":"Marc I."},{"family":"Lee","given":"Virginia M.-Y."},{"family":"Holtzman","given":"David M."}],"accessed":{"date-parts":[["2021",10,29]]},"issued":{"date-parts":[["2011",9,14]]}}}],"schema":"https://github.com/citation-style-language/schema/raw/master/csl-citation.json"} </w:instrText>
-      </w:r>
-      <w:r>
-        <w:rPr>
-          <w:rFonts w:ascii="Helvetica" w:hAnsi="Helvetica"/>
-          <w:sz w:val="18"/>
-          <w:szCs w:val="18"/>
-        </w:rPr>
-        <w:fldChar w:fldCharType="separate"/>
-      </w:r>
-      <w:r>
-        <w:rPr>
-          <w:rFonts w:ascii="Helvetica" w:hAnsi="Helvetica"/>
-          <w:noProof/>
-          <w:sz w:val="18"/>
-          <w:szCs w:val="18"/>
-        </w:rPr>
-        <w:t>[1]</w:t>
-      </w:r>
-      <w:r>
-        <w:rPr>
-          <w:rFonts w:ascii="Helvetica" w:hAnsi="Helvetica"/>
-          <w:sz w:val="18"/>
-          <w:szCs w:val="18"/>
-        </w:rPr>
-        <w:fldChar w:fldCharType="end"/>
-      </w:r>
-      <w:r>
-        <w:rPr>
-          <w:rFonts w:ascii="Helvetica" w:hAnsi="Helvetica"/>
-          <w:sz w:val="18"/>
-          <w:szCs w:val="18"/>
-        </w:rPr>
-        <w:fldChar w:fldCharType="begin"/>
-      </w:r>
-      <w:r>
-        <w:rPr>
-          <w:rFonts w:ascii="Helvetica" w:hAnsi="Helvetica"/>
-          <w:sz w:val="18"/>
-          <w:szCs w:val="18"/>
-        </w:rPr>
-        <w:instrText xml:space="preserve"> ADDIN ZOTERO_ITEM CSL_CITATION {"citationID":"3PBuEpEM","properties":{"formattedCitation":"[2]","plainCitation":"[2]","noteIndex":0},"citationItems":[{"id":402,"uris":["http://zotero.org/users/7286058/items/ZR4AS5E7"],"uri":["http://zotero.org/users/7286058/items/ZR4AS5E7"],"itemData":{"id":402,"type":"article-journal","abstract":"In Alzheimer’s disease, neurofibrillary tangle pathology appears to spread along neuronal connections, proposed to be mediated by the release and uptake of abnormal, disease-specific forms of microtubule-binding protein tau MAPT. It is currently unclear whether transfer of tau between neurons is a toxic gain-of-function process in dementia or reflects a constitutive biological process. We report two entry mechanisms for monomeric tau to human neurons: a rapid dynamin-dependent phase typical of endocytosis and a second, slower actin-dependent phase of macropinocytosis. Aggregated tau entry is independent of actin polymerization and largely dynamin dependent, consistent with endocytosis and distinct from macropinocytosis, the major route for aggregated tau entry reported for non-neuronal cells. Anti-tau antibodies abrogate monomeric tau entry into neurons, but less efficiently in the case of aggregated tau, where internalized tau carries antibody with it into neurons. These data suggest that tau entry to human neurons is a physiological process and not a disease-specific phenomenon., \n          \n            \n              •\n              Extracellular tau protein enters human neurons by endocytosis and micropinocytosis\n            \n            \n              •\n              Aggregated tau enters human neurons primarily by endocytosis\n            \n            \n              •\n              Tau antibodies reduce uptake and are carried into neurons by tau\n            \n            \n              •\n              Findings suggest that tau uptake is dependent on carrier proteins or receptors\n            \n          \n        , In contrast with predictions that transfer of the microtubule-associated protein tau between neurons is a toxic gain-of-function process in dementia, Evans et al. show that healthy human neurons efficiently take up both normal and aggregated tau, by distinct but overlapping uptake mechanisms.","container-title":"Cell Reports","DOI":"10.1016/j.celrep.2018.03.021","ISSN":"2211-1247","issue":"13","journalAbbreviation":"Cell Rep","note":"PMID: 29590627\nPMCID: PMC5896171","page":"3612-3624","source":"PubMed Central","title":"Extracellular Monomeric and Aggregated Tau Efficiently Enter Human Neurons through Overlapping but Distinct Pathways","URL":"https://www.ncbi.nlm.nih.gov/pmc/articles/PMC5896171/","volume":"22","author":[{"family":"Evans","given":"Lewis D."},{"family":"Wassmer","given":"Thomas"},{"family":"Fraser","given":"Graham"},{"family":"Smith","given":"James"},{"family":"Perkinton","given":"Michael"},{"family":"Billinton","given":"Andrew"},{"family":"Livesey","given":"Frederick J."}],"accessed":{"date-parts":[["2021",10,30]]},"issued":{"date-parts":[["2018",3,27]]}}}],"schema":"https://github.com/citation-style-language/schema/raw/master/csl-citation.json"} </w:instrText>
-      </w:r>
-      <w:r>
-        <w:rPr>
-          <w:rFonts w:ascii="Helvetica" w:hAnsi="Helvetica"/>
-          <w:sz w:val="18"/>
-          <w:szCs w:val="18"/>
-        </w:rPr>
-        <w:fldChar w:fldCharType="separate"/>
-      </w:r>
-      <w:r>
-        <w:rPr>
-          <w:rFonts w:ascii="Helvetica" w:hAnsi="Helvetica"/>
-          <w:noProof/>
-          <w:sz w:val="18"/>
-          <w:szCs w:val="18"/>
-        </w:rPr>
-        <w:t>[2]</w:t>
-      </w:r>
-      <w:r>
-        <w:rPr>
-          <w:rFonts w:ascii="Helvetica" w:hAnsi="Helvetica"/>
-          <w:sz w:val="18"/>
-          <w:szCs w:val="18"/>
-        </w:rPr>
-        <w:fldChar w:fldCharType="end"/>
-      </w:r>
-      <w:r>
-        <w:rPr>
-          <w:rFonts w:ascii="Helvetica" w:hAnsi="Helvetica"/>
-          <w:sz w:val="18"/>
-          <w:szCs w:val="18"/>
-        </w:rPr>
-        <w:t>.</w:t>
-      </w:r>
-      <w:r>
-        <w:rPr>
-          <w:rFonts w:ascii="Helvetica" w:hAnsi="Helvetica"/>
-          <w:sz w:val="18"/>
-          <w:szCs w:val="18"/>
-        </w:rPr>
-        <w:t xml:space="preserve"> </w:t>
-      </w:r>
-      <w:r>
-        <w:rPr>
-          <w:rFonts w:ascii="Helvetica" w:hAnsi="Helvetica"/>
-          <w:sz w:val="18"/>
-          <w:szCs w:val="18"/>
-        </w:rPr>
-        <w:t xml:space="preserve">Then </w:t>
-      </w:r>
-      <w:r>
-        <w:rPr>
-          <w:rFonts w:ascii="Helvetica" w:hAnsi="Helvetica"/>
-          <w:sz w:val="18"/>
-          <w:szCs w:val="18"/>
-        </w:rPr>
-        <w:t xml:space="preserve">we will analyze potential correlations between ISF and CSF </w:t>
-      </w:r>
-      <w:r>
-        <w:rPr>
-          <w:rFonts w:ascii="Helvetica" w:hAnsi="Helvetica"/>
-          <w:sz w:val="18"/>
-          <w:szCs w:val="18"/>
-        </w:rPr>
-        <w:t>A</w:t>
-      </w:r>
-      <w:r>
-        <w:rPr>
-          <w:rFonts w:ascii="Helvetica" w:hAnsi="Helvetica"/>
-          <w:sz w:val="18"/>
-          <w:szCs w:val="18"/>
-        </w:rPr>
-        <w:sym w:font="Symbol" w:char="F062"/>
-      </w:r>
-      <w:r>
-        <w:rPr>
-          <w:rFonts w:ascii="Helvetica" w:hAnsi="Helvetica"/>
-          <w:sz w:val="18"/>
-          <w:szCs w:val="18"/>
-        </w:rPr>
-        <w:t xml:space="preserve">, ISF and CSF tau, ISF </w:t>
-      </w:r>
-      <w:r>
-        <w:rPr>
-          <w:rFonts w:ascii="Helvetica" w:hAnsi="Helvetica"/>
-          <w:sz w:val="18"/>
-          <w:szCs w:val="18"/>
-        </w:rPr>
-        <w:t>A</w:t>
-      </w:r>
-      <w:r>
-        <w:rPr>
-          <w:rFonts w:ascii="Helvetica" w:hAnsi="Helvetica"/>
-          <w:sz w:val="18"/>
-          <w:szCs w:val="18"/>
-        </w:rPr>
-        <w:sym w:font="Symbol" w:char="F062"/>
-      </w:r>
-      <w:r>
-        <w:rPr>
-          <w:rFonts w:ascii="Helvetica" w:hAnsi="Helvetica"/>
-          <w:sz w:val="18"/>
-          <w:szCs w:val="18"/>
-        </w:rPr>
-        <w:t xml:space="preserve"> and tau, ISF </w:t>
-      </w:r>
-      <w:r>
-        <w:rPr>
-          <w:rFonts w:ascii="Helvetica" w:hAnsi="Helvetica"/>
-          <w:sz w:val="18"/>
-          <w:szCs w:val="18"/>
-        </w:rPr>
-        <w:t>A</w:t>
-      </w:r>
-      <w:r>
-        <w:rPr>
-          <w:rFonts w:ascii="Helvetica" w:hAnsi="Helvetica"/>
-          <w:sz w:val="18"/>
-          <w:szCs w:val="18"/>
-        </w:rPr>
-        <w:sym w:font="Symbol" w:char="F062"/>
-      </w:r>
-      <w:r>
-        <w:rPr>
-          <w:rFonts w:ascii="Helvetica" w:hAnsi="Helvetica"/>
-          <w:sz w:val="18"/>
-          <w:szCs w:val="18"/>
-        </w:rPr>
-        <w:t xml:space="preserve"> and CSF tau, CSF </w:t>
-      </w:r>
-      <w:r>
-        <w:rPr>
-          <w:rFonts w:ascii="Helvetica" w:hAnsi="Helvetica"/>
-          <w:sz w:val="18"/>
-          <w:szCs w:val="18"/>
-        </w:rPr>
-        <w:t>A</w:t>
-      </w:r>
-      <w:r>
-        <w:rPr>
-          <w:rFonts w:ascii="Helvetica" w:hAnsi="Helvetica"/>
-          <w:sz w:val="18"/>
-          <w:szCs w:val="18"/>
-        </w:rPr>
-        <w:sym w:font="Symbol" w:char="F062"/>
-      </w:r>
-      <w:r>
-        <w:rPr>
-          <w:rFonts w:ascii="Helvetica" w:hAnsi="Helvetica"/>
-          <w:sz w:val="18"/>
-          <w:szCs w:val="18"/>
-        </w:rPr>
-        <w:t xml:space="preserve"> and tau. </w:t>
-      </w:r>
-      <w:r>
-        <w:rPr>
-          <w:rFonts w:ascii="Helvetica" w:hAnsi="Helvetica"/>
-          <w:sz w:val="18"/>
-          <w:szCs w:val="18"/>
-        </w:rPr>
-        <w:t xml:space="preserve">We will repeat </w:t>
-      </w:r>
-      <w:r>
-        <w:rPr>
-          <w:rFonts w:ascii="Helvetica" w:hAnsi="Helvetica"/>
-          <w:sz w:val="18"/>
-          <w:szCs w:val="18"/>
-        </w:rPr>
-        <w:t>the same</w:t>
-      </w:r>
-      <w:r>
-        <w:rPr>
-          <w:rFonts w:ascii="Helvetica" w:hAnsi="Helvetica"/>
-          <w:sz w:val="18"/>
-          <w:szCs w:val="18"/>
-        </w:rPr>
-        <w:t xml:space="preserve"> </w:t>
-      </w:r>
-      <w:r>
-        <w:rPr>
-          <w:rFonts w:ascii="Helvetica" w:hAnsi="Helvetica"/>
-          <w:sz w:val="18"/>
-          <w:szCs w:val="18"/>
-        </w:rPr>
-        <w:t>experiments</w:t>
-      </w:r>
-      <w:r>
-        <w:rPr>
-          <w:rFonts w:ascii="Helvetica" w:hAnsi="Helvetica"/>
-          <w:sz w:val="18"/>
-          <w:szCs w:val="18"/>
-        </w:rPr>
-        <w:t xml:space="preserve"> with younger mice</w:t>
-      </w:r>
-      <w:r>
-        <w:rPr>
-          <w:rFonts w:ascii="Helvetica" w:hAnsi="Helvetica"/>
-          <w:sz w:val="18"/>
-          <w:szCs w:val="18"/>
-        </w:rPr>
-        <w:t xml:space="preserve"> and draw conclusions</w:t>
-      </w:r>
-      <w:r>
-        <w:rPr>
-          <w:rFonts w:ascii="Helvetica" w:hAnsi="Helvetica"/>
-          <w:sz w:val="18"/>
-          <w:szCs w:val="18"/>
-        </w:rPr>
-        <w:t xml:space="preserve"> which will show that A</w:t>
-      </w:r>
-      <w:r>
-        <w:rPr>
-          <w:rFonts w:ascii="Helvetica" w:hAnsi="Helvetica"/>
-          <w:sz w:val="18"/>
-          <w:szCs w:val="18"/>
-        </w:rPr>
-        <w:sym w:font="Symbol" w:char="F062"/>
-      </w:r>
-      <w:r>
-        <w:rPr>
-          <w:rFonts w:ascii="Helvetica" w:hAnsi="Helvetica"/>
-          <w:sz w:val="18"/>
-          <w:szCs w:val="18"/>
-        </w:rPr>
-        <w:t xml:space="preserve"> and tau pathologies are age-dependent but </w:t>
-      </w:r>
-      <w:r>
-        <w:rPr>
-          <w:rFonts w:ascii="Helvetica" w:hAnsi="Helvetica"/>
-          <w:sz w:val="18"/>
-          <w:szCs w:val="18"/>
-        </w:rPr>
-        <w:t>also,</w:t>
-      </w:r>
-      <w:r>
-        <w:rPr>
-          <w:rFonts w:ascii="Helvetica" w:hAnsi="Helvetica"/>
-          <w:sz w:val="18"/>
-          <w:szCs w:val="18"/>
-        </w:rPr>
-        <w:t xml:space="preserve"> we will study how they change comparatively with age.</w:t>
+      <w:r>
+        <w:rPr>
+          <w:rFonts w:ascii="Helvetica" w:hAnsi="Helvetica"/>
+          <w:sz w:val="18"/>
+          <w:szCs w:val="18"/>
+        </w:rPr>
+        <w:t xml:space="preserve">tau concentration. </w:t>
       </w:r>
     </w:p>
     <w:p>
@@ -1473,29 +953,1366 @@
           <w:szCs w:val="18"/>
         </w:rPr>
       </w:pPr>
-      <w:r>
-        <w:rPr>
-          <w:rFonts w:ascii="Helvetica" w:hAnsi="Helvetica"/>
-          <w:sz w:val="18"/>
-          <w:szCs w:val="18"/>
-        </w:rPr>
-        <w:t xml:space="preserve">Hippocampal and brain extracts will be </w:t>
-      </w:r>
-      <w:r>
-        <w:rPr>
-          <w:rFonts w:ascii="Helvetica" w:hAnsi="Helvetica"/>
-          <w:sz w:val="18"/>
-          <w:szCs w:val="18"/>
-        </w:rPr>
-        <w:t>c</w:t>
-      </w:r>
-      <w:r>
-        <w:rPr>
-          <w:rFonts w:ascii="Helvetica" w:hAnsi="Helvetica"/>
-          <w:sz w:val="18"/>
-          <w:szCs w:val="18"/>
-        </w:rPr>
-        <w:t>ollected so:</w:t>
+    </w:p>
+    <w:p>
+      <w:pPr>
+        <w:pStyle w:val="ListParagraph"/>
+        <w:numPr>
+          <w:ilvl w:val="0"/>
+          <w:numId w:val="13"/>
+        </w:numPr>
+        <w:rPr>
+          <w:rFonts w:ascii="Helvetica" w:hAnsi="Helvetica"/>
+          <w:sz w:val="18"/>
+          <w:szCs w:val="18"/>
+        </w:rPr>
+      </w:pPr>
+      <w:r>
+        <w:rPr>
+          <w:rFonts w:ascii="Helvetica" w:hAnsi="Helvetica"/>
+          <w:sz w:val="18"/>
+          <w:szCs w:val="18"/>
+        </w:rPr>
+        <w:t>First, to assess the robustness of our experiments, we will verify previous studies establishing ISF tau is 10-fold higher concentrated in brain interstitial fluid than in CSF</w:t>
+      </w:r>
+      <w:r>
+        <w:rPr>
+          <w:rFonts w:ascii="Helvetica" w:hAnsi="Helvetica"/>
+          <w:sz w:val="18"/>
+          <w:szCs w:val="18"/>
+        </w:rPr>
+        <w:t>.</w:t>
+      </w:r>
+    </w:p>
+    <w:p>
+      <w:pPr>
+        <w:pStyle w:val="ListParagraph"/>
+        <w:numPr>
+          <w:ilvl w:val="0"/>
+          <w:numId w:val="13"/>
+        </w:numPr>
+        <w:rPr>
+          <w:rFonts w:ascii="Helvetica" w:hAnsi="Helvetica"/>
+          <w:sz w:val="18"/>
+          <w:szCs w:val="18"/>
+        </w:rPr>
+      </w:pPr>
+      <w:r>
+        <w:rPr>
+          <w:rFonts w:ascii="Helvetica" w:hAnsi="Helvetica"/>
+          <w:sz w:val="18"/>
+          <w:szCs w:val="18"/>
+        </w:rPr>
+        <w:t>Next, w</w:t>
+      </w:r>
+      <w:r>
+        <w:rPr>
+          <w:rFonts w:ascii="Helvetica" w:hAnsi="Helvetica"/>
+          <w:sz w:val="18"/>
+          <w:szCs w:val="18"/>
+        </w:rPr>
+        <w:t xml:space="preserve">e will </w:t>
+      </w:r>
+      <w:r>
+        <w:rPr>
+          <w:rFonts w:ascii="Helvetica" w:hAnsi="Helvetica"/>
+          <w:sz w:val="18"/>
+          <w:szCs w:val="18"/>
+        </w:rPr>
+        <w:t>measure</w:t>
+      </w:r>
+      <w:r>
+        <w:rPr>
+          <w:rFonts w:ascii="Helvetica" w:hAnsi="Helvetica"/>
+          <w:sz w:val="18"/>
+          <w:szCs w:val="18"/>
+        </w:rPr>
+        <w:t xml:space="preserve"> relative ISF </w:t>
+      </w:r>
+      <w:r>
+        <w:rPr>
+          <w:rFonts w:ascii="Helvetica" w:hAnsi="Helvetica"/>
+          <w:sz w:val="18"/>
+          <w:szCs w:val="18"/>
+        </w:rPr>
+        <w:t xml:space="preserve">and CSF </w:t>
+      </w:r>
+      <w:r>
+        <w:rPr>
+          <w:rFonts w:ascii="Helvetica" w:hAnsi="Helvetica"/>
+          <w:sz w:val="18"/>
+          <w:szCs w:val="18"/>
+        </w:rPr>
+        <w:t>A</w:t>
+      </w:r>
+      <w:r>
+        <w:rPr>
+          <w:rFonts w:ascii="Helvetica" w:hAnsi="Helvetica"/>
+          <w:sz w:val="18"/>
+          <w:szCs w:val="18"/>
+        </w:rPr>
+        <w:sym w:font="Symbol" w:char="F062"/>
+      </w:r>
+      <w:r>
+        <w:rPr>
+          <w:rFonts w:ascii="Helvetica" w:hAnsi="Helvetica"/>
+          <w:sz w:val="18"/>
+          <w:szCs w:val="18"/>
+        </w:rPr>
+        <w:t xml:space="preserve"> </w:t>
+      </w:r>
+      <w:r>
+        <w:rPr>
+          <w:rFonts w:ascii="Helvetica" w:hAnsi="Helvetica"/>
+          <w:sz w:val="18"/>
+          <w:szCs w:val="18"/>
+        </w:rPr>
+        <w:t xml:space="preserve">and </w:t>
+      </w:r>
+      <w:r>
+        <w:rPr>
+          <w:rFonts w:ascii="Helvetica" w:hAnsi="Helvetica"/>
+          <w:sz w:val="18"/>
+          <w:szCs w:val="18"/>
+        </w:rPr>
+        <w:t xml:space="preserve">tau </w:t>
+      </w:r>
+      <w:r>
+        <w:rPr>
+          <w:rFonts w:ascii="Helvetica" w:hAnsi="Helvetica"/>
+          <w:sz w:val="18"/>
+          <w:szCs w:val="18"/>
+        </w:rPr>
+        <w:t xml:space="preserve">levels </w:t>
+      </w:r>
+      <w:r>
+        <w:rPr>
+          <w:rFonts w:ascii="Helvetica" w:hAnsi="Helvetica"/>
+          <w:sz w:val="18"/>
+          <w:szCs w:val="18"/>
+        </w:rPr>
+        <w:t>every hour, starting 2 hours before the optical stimulation up to 4 hours after stimulation.</w:t>
+      </w:r>
+      <w:r>
+        <w:rPr>
+          <w:rFonts w:ascii="Helvetica" w:hAnsi="Helvetica"/>
+          <w:sz w:val="18"/>
+          <w:szCs w:val="18"/>
+        </w:rPr>
+        <w:t xml:space="preserve"> </w:t>
+      </w:r>
+      <w:r>
+        <w:rPr>
+          <w:rFonts w:ascii="Helvetica" w:hAnsi="Helvetica"/>
+          <w:sz w:val="18"/>
+          <w:szCs w:val="18"/>
+        </w:rPr>
+        <w:t>We will</w:t>
+      </w:r>
+      <w:r>
+        <w:rPr>
+          <w:rFonts w:ascii="Helvetica" w:hAnsi="Helvetica"/>
+          <w:sz w:val="18"/>
+          <w:szCs w:val="18"/>
+        </w:rPr>
+        <w:t xml:space="preserve"> investigate </w:t>
+      </w:r>
+      <w:r>
+        <w:rPr>
+          <w:rFonts w:ascii="Helvetica" w:hAnsi="Helvetica"/>
+          <w:sz w:val="18"/>
+          <w:szCs w:val="18"/>
+        </w:rPr>
+        <w:t>%</w:t>
+      </w:r>
+      <w:r>
+        <w:rPr>
+          <w:rFonts w:ascii="Helvetica" w:hAnsi="Helvetica"/>
+          <w:sz w:val="18"/>
+          <w:szCs w:val="18"/>
+        </w:rPr>
+        <w:t xml:space="preserve">ISF and CSF </w:t>
+      </w:r>
+      <w:r>
+        <w:rPr>
+          <w:rFonts w:ascii="Helvetica" w:hAnsi="Helvetica"/>
+          <w:sz w:val="18"/>
+          <w:szCs w:val="18"/>
+        </w:rPr>
+        <w:t>A</w:t>
+      </w:r>
+      <w:r>
+        <w:rPr>
+          <w:rFonts w:ascii="Helvetica" w:hAnsi="Helvetica"/>
+          <w:sz w:val="18"/>
+          <w:szCs w:val="18"/>
+        </w:rPr>
+        <w:sym w:font="Symbol" w:char="F062"/>
+      </w:r>
+      <w:r>
+        <w:rPr>
+          <w:rFonts w:ascii="Helvetica" w:hAnsi="Helvetica"/>
+          <w:sz w:val="18"/>
+          <w:szCs w:val="18"/>
+        </w:rPr>
+        <w:t xml:space="preserve"> and </w:t>
+      </w:r>
+      <w:r>
+        <w:rPr>
+          <w:rFonts w:ascii="Helvetica" w:hAnsi="Helvetica"/>
+          <w:sz w:val="18"/>
+          <w:szCs w:val="18"/>
+        </w:rPr>
+        <w:t xml:space="preserve">tau levels </w:t>
+      </w:r>
+      <w:r>
+        <w:rPr>
+          <w:rFonts w:ascii="Helvetica" w:hAnsi="Helvetica"/>
+          <w:sz w:val="18"/>
+          <w:szCs w:val="18"/>
+        </w:rPr>
+        <w:t xml:space="preserve">by plotting %ISF and </w:t>
+      </w:r>
+      <w:r>
+        <w:rPr>
+          <w:rFonts w:ascii="Helvetica" w:hAnsi="Helvetica"/>
+          <w:sz w:val="18"/>
+          <w:szCs w:val="18"/>
+        </w:rPr>
+        <w:t>%</w:t>
+      </w:r>
+      <w:r>
+        <w:rPr>
+          <w:rFonts w:ascii="Helvetica" w:hAnsi="Helvetica"/>
+          <w:sz w:val="18"/>
+          <w:szCs w:val="18"/>
+        </w:rPr>
+        <w:t>CSF levels every hour</w:t>
+      </w:r>
+      <w:r>
+        <w:rPr>
+          <w:rFonts w:ascii="Helvetica" w:hAnsi="Helvetica"/>
+          <w:sz w:val="18"/>
+          <w:szCs w:val="18"/>
+        </w:rPr>
+        <w:t>. We will analyze</w:t>
+      </w:r>
+      <w:r>
+        <w:rPr>
+          <w:rFonts w:ascii="Helvetica" w:hAnsi="Helvetica"/>
+          <w:sz w:val="18"/>
+          <w:szCs w:val="18"/>
+        </w:rPr>
+        <w:t xml:space="preserve"> concentrations change over time</w:t>
+      </w:r>
+      <w:r>
+        <w:rPr>
+          <w:rFonts w:ascii="Helvetica" w:hAnsi="Helvetica"/>
+          <w:sz w:val="18"/>
+          <w:szCs w:val="18"/>
+        </w:rPr>
+        <w:t xml:space="preserve"> </w:t>
+      </w:r>
+      <w:r>
+        <w:rPr>
+          <w:rFonts w:ascii="Helvetica" w:hAnsi="Helvetica"/>
+          <w:sz w:val="18"/>
+          <w:szCs w:val="18"/>
+        </w:rPr>
+        <w:fldChar w:fldCharType="begin"/>
+      </w:r>
+      <w:r>
+        <w:rPr>
+          <w:rFonts w:ascii="Helvetica" w:hAnsi="Helvetica"/>
+          <w:sz w:val="18"/>
+          <w:szCs w:val="18"/>
+        </w:rPr>
+        <w:instrText xml:space="preserve"> ADDIN ZOTERO_ITEM CSL_CITATION {"citationID":"2jG0VhQe","properties":{"formattedCitation":"[1]","plainCitation":"[1]","noteIndex":0},"citationItems":[{"id":391,"uris":["http://zotero.org/users/7286058/items/D4DCQTG7"],"uri":["http://zotero.org/users/7286058/items/D4DCQTG7"],"itemData":{"id":391,"type":"article-journal","abstract":"Although tau is a cytoplasmic protein, it is also found in brain extracellular fluids, e.g., CSF. Recent findings suggest that aggregated tau can be transferred between cells and extracellular tau aggregates might mediate spread of tau pathology. Despite these data, details of whether tau is normally released into the brain interstitial fluid (ISF), its concentration in ISF in relation to CSF, and whether ISF tau is influenced by its aggregation are unknown. To address these issues, we developed a microdialysis technique to analyze monomeric ISF tau levels within the hippocampus of awake, freely moving mice. We detected tau in ISF of wild-type mice, suggesting that tau is released in the absence of neurodegeneration. ISF tau was significantly higher than CSF tau and their concentrations were not significantly correlated. Using P301S human tau transgenic mice (P301S tg mice), we found that ISF tau is fivefold higher than endogenous murine tau, consistent with its elevated levels of expression. However, following the onset of tau aggregation, monomeric ISF tau decreased markedly. Biochemical analysis demonstrated that soluble tau in brain homogenates decreased along with the deposition of insoluble tau. Tau fibrils injected into the hippocampus decreased ISF tau, suggesting that extracellular tau is in equilibrium with extracellular or intracellular tau aggregates. This technique should facilitate further studies of tau secretion, spread of tau pathology, the effects of different disease states on ISF tau, and the efficacy of experimental treatments.","container-title":"The Journal of Neuroscience","DOI":"10.1523/JNEUROSCI.2569-11.2011","ISSN":"0270-6474","issue":"37","journalAbbreviation":"J Neurosci","note":"PMID: 21917794\nPMCID: PMC4299126","page":"13110-13117","source":"PubMed Central","title":"In Vivo Microdialysis Reveals Age-Dependent Decrease of Brain Interstitial Fluid Tau Levels in P301S Human Tau Transgenic Mice","URL":"https://www.ncbi.nlm.nih.gov/pmc/articles/PMC4299126/","volume":"31","author":[{"family":"Yamada","given":"Kaoru"},{"family":"Cirrito","given":"John R."},{"family":"Stewart","given":"Floy R."},{"family":"Jiang","given":"Hong"},{"family":"Finn","given":"Mary Beth"},{"family":"Holmes","given":"Brandon B."},{"family":"Binder","given":"Lester I."},{"family":"Mandelkow","given":"Eva-Maria"},{"family":"Diamond","given":"Marc I."},{"family":"Lee","given":"Virginia M.-Y."},{"family":"Holtzman","given":"David M."}],"accessed":{"date-parts":[["2021",10,29]]},"issued":{"date-parts":[["2011",9,14]]}}}],"schema":"https://github.com/citation-style-language/schema/raw/master/csl-citation.json"} </w:instrText>
+      </w:r>
+      <w:r>
+        <w:rPr>
+          <w:rFonts w:ascii="Helvetica" w:hAnsi="Helvetica"/>
+          <w:sz w:val="18"/>
+          <w:szCs w:val="18"/>
+        </w:rPr>
+        <w:fldChar w:fldCharType="separate"/>
+      </w:r>
+      <w:r>
+        <w:rPr>
+          <w:rFonts w:ascii="Helvetica" w:hAnsi="Helvetica"/>
+          <w:noProof/>
+          <w:sz w:val="18"/>
+          <w:szCs w:val="18"/>
+        </w:rPr>
+        <w:t>[1]</w:t>
+      </w:r>
+      <w:r>
+        <w:rPr>
+          <w:rFonts w:ascii="Helvetica" w:hAnsi="Helvetica"/>
+          <w:sz w:val="18"/>
+          <w:szCs w:val="18"/>
+        </w:rPr>
+        <w:fldChar w:fldCharType="end"/>
+      </w:r>
+      <w:r>
+        <w:rPr>
+          <w:rFonts w:ascii="Helvetica" w:hAnsi="Helvetica"/>
+          <w:sz w:val="18"/>
+          <w:szCs w:val="18"/>
+        </w:rPr>
+        <w:fldChar w:fldCharType="begin"/>
+      </w:r>
+      <w:r>
+        <w:rPr>
+          <w:rFonts w:ascii="Helvetica" w:hAnsi="Helvetica"/>
+          <w:sz w:val="18"/>
+          <w:szCs w:val="18"/>
+        </w:rPr>
+        <w:instrText xml:space="preserve"> ADDIN ZOTERO_ITEM CSL_CITATION {"citationID":"3PBuEpEM","properties":{"formattedCitation":"[2]","plainCitation":"[2]","noteIndex":0},"citationItems":[{"id":402,"uris":["http://zotero.org/users/7286058/items/ZR4AS5E7"],"uri":["http://zotero.org/users/7286058/items/ZR4AS5E7"],"itemData":{"id":402,"type":"article-journal","abstract":"In Alzheimer’s disease, neurofibrillary tangle pathology appears to spread along neuronal connections, proposed to be mediated by the release and uptake of abnormal, disease-specific forms of microtubule-binding protein tau MAPT. It is currently unclear whether transfer of tau between neurons is a toxic gain-of-function process in dementia or reflects a constitutive biological process. We report two entry mechanisms for monomeric tau to human neurons: a rapid dynamin-dependent phase typical of endocytosis and a second, slower actin-dependent phase of macropinocytosis. Aggregated tau entry is independent of actin polymerization and largely dynamin dependent, consistent with endocytosis and distinct from macropinocytosis, the major route for aggregated tau entry reported for non-neuronal cells. Anti-tau antibodies abrogate monomeric tau entry into neurons, but less efficiently in the case of aggregated tau, where internalized tau carries antibody with it into neurons. These data suggest that tau entry to human neurons is a physiological process and not a disease-specific phenomenon., \n          \n            \n              •\n              Extracellular tau protein enters human neurons by endocytosis and micropinocytosis\n            \n            \n              •\n              Aggregated tau enters human neurons primarily by endocytosis\n            \n            \n              •\n              Tau antibodies reduce uptake and are carried into neurons by tau\n            \n            \n              •\n              Findings suggest that tau uptake is dependent on carrier proteins or receptors\n            \n          \n        , In contrast with predictions that transfer of the microtubule-associated protein tau between neurons is a toxic gain-of-function process in dementia, Evans et al. show that healthy human neurons efficiently take up both normal and aggregated tau, by distinct but overlapping uptake mechanisms.","container-title":"Cell Reports","DOI":"10.1016/j.celrep.2018.03.021","ISSN":"2211-1247","issue":"13","journalAbbreviation":"Cell Rep","note":"PMID: 29590627\nPMCID: PMC5896171","page":"3612-3624","source":"PubMed Central","title":"Extracellular Monomeric and Aggregated Tau Efficiently Enter Human Neurons through Overlapping but Distinct Pathways","URL":"https://www.ncbi.nlm.nih.gov/pmc/articles/PMC5896171/","volume":"22","author":[{"family":"Evans","given":"Lewis D."},{"family":"Wassmer","given":"Thomas"},{"family":"Fraser","given":"Graham"},{"family":"Smith","given":"James"},{"family":"Perkinton","given":"Michael"},{"family":"Billinton","given":"Andrew"},{"family":"Livesey","given":"Frederick J."}],"accessed":{"date-parts":[["2021",10,30]]},"issued":{"date-parts":[["2018",3,27]]}}}],"schema":"https://github.com/citation-style-language/schema/raw/master/csl-citation.json"} </w:instrText>
+      </w:r>
+      <w:r>
+        <w:rPr>
+          <w:rFonts w:ascii="Helvetica" w:hAnsi="Helvetica"/>
+          <w:sz w:val="18"/>
+          <w:szCs w:val="18"/>
+        </w:rPr>
+        <w:fldChar w:fldCharType="separate"/>
+      </w:r>
+      <w:r>
+        <w:rPr>
+          <w:rFonts w:ascii="Helvetica" w:hAnsi="Helvetica"/>
+          <w:noProof/>
+          <w:sz w:val="18"/>
+          <w:szCs w:val="18"/>
+        </w:rPr>
+        <w:t>[2]</w:t>
+      </w:r>
+      <w:r>
+        <w:rPr>
+          <w:rFonts w:ascii="Helvetica" w:hAnsi="Helvetica"/>
+          <w:sz w:val="18"/>
+          <w:szCs w:val="18"/>
+        </w:rPr>
+        <w:fldChar w:fldCharType="end"/>
+      </w:r>
+      <w:r>
+        <w:rPr>
+          <w:rFonts w:ascii="Helvetica" w:hAnsi="Helvetica"/>
+          <w:sz w:val="18"/>
+          <w:szCs w:val="18"/>
+        </w:rPr>
+        <w:t>.</w:t>
+      </w:r>
+      <w:r>
+        <w:rPr>
+          <w:rFonts w:ascii="Helvetica" w:hAnsi="Helvetica"/>
+          <w:sz w:val="18"/>
+          <w:szCs w:val="18"/>
+        </w:rPr>
+        <w:t xml:space="preserve"> </w:t>
+      </w:r>
+      <w:r>
+        <w:rPr>
+          <w:rFonts w:ascii="Helvetica" w:hAnsi="Helvetica"/>
+          <w:sz w:val="18"/>
+          <w:szCs w:val="18"/>
+        </w:rPr>
+        <w:t xml:space="preserve"> </w:t>
+      </w:r>
+    </w:p>
+    <w:p>
+      <w:pPr>
+        <w:pStyle w:val="ListParagraph"/>
+        <w:numPr>
+          <w:ilvl w:val="0"/>
+          <w:numId w:val="13"/>
+        </w:numPr>
+        <w:rPr>
+          <w:rFonts w:ascii="Helvetica" w:hAnsi="Helvetica"/>
+          <w:sz w:val="18"/>
+          <w:szCs w:val="18"/>
+        </w:rPr>
+      </w:pPr>
+      <w:r>
+        <w:rPr>
+          <w:rFonts w:ascii="Helvetica" w:hAnsi="Helvetica"/>
+          <w:sz w:val="18"/>
+          <w:szCs w:val="18"/>
+        </w:rPr>
+        <w:t>Although it has been established that tau spreads from cell to cell through neuronal connections, facilitated by Aβ, researchers are still actively studying the release of tau in the extracellular space</w:t>
+      </w:r>
+      <w:r>
+        <w:rPr>
+          <w:rFonts w:ascii="Helvetica" w:hAnsi="Helvetica"/>
+          <w:sz w:val="18"/>
+          <w:szCs w:val="18"/>
+        </w:rPr>
+        <w:t xml:space="preserve"> </w:t>
+      </w:r>
+      <w:r>
+        <w:rPr>
+          <w:rFonts w:ascii="Helvetica" w:hAnsi="Helvetica"/>
+          <w:sz w:val="18"/>
+          <w:szCs w:val="18"/>
+        </w:rPr>
+        <w:fldChar w:fldCharType="begin"/>
+      </w:r>
+      <w:r>
+        <w:rPr>
+          <w:rFonts w:ascii="Helvetica" w:hAnsi="Helvetica"/>
+          <w:sz w:val="18"/>
+          <w:szCs w:val="18"/>
+        </w:rPr>
+        <w:instrText xml:space="preserve"> ADDIN ZOTERO_ITEM CSL_CITATION {"citationID":"LSikFp12","properties":{"formattedCitation":"[3]","plainCitation":"[3]","noteIndex":0},"citationItems":[{"id":367,"uris":["http://zotero.org/users/7286058/items/NWFVS35F"],"uri":["http://zotero.org/users/7286058/items/NWFVS35F"],"itemData":{"id":367,"type":"article-journal","container-title":"Nature Neuroscience","DOI":"10.1038/nn.4328","ISSN":"1097-6256, 1546-1726","issue":"8","journalAbbreviation":"Nat Neurosci","language":"en","page":"1085-1092","source":"DOI.org (Crossref)","title":"Neuronal activity enhances tau propagation and tau pathology in vivo","URL":"http://www.nature.com/articles/nn.4328","volume":"19","author":[{"family":"Wu","given":"Jessica W"},{"family":"Hussaini","given":"S Abid"},{"family":"Bastille","given":"Isle M"},{"family":"Rodriguez","given":"Gustavo A"},{"family":"Mrejeru","given":"Ana"},{"family":"Rilett","given":"Kelly"},{"family":"Sanders","given":"David W"},{"family":"Cook","given":"Casey"},{"family":"Fu","given":"Hongjun"},{"family":"Boonen","given":"Rick A C M"},{"family":"Herman","given":"Mathieu"},{"family":"Nahmani","given":"Eden"},{"family":"Emrani","given":"Sheina"},{"family":"Figueroa","given":"Y Helen"},{"family":"Diamond","given":"Marc I"},{"family":"Clelland","given":"Catherine L"},{"family":"Wray","given":"Selina"},{"family":"Duff","given":"Karen E"}],"accessed":{"date-parts":[["2021",10,28]]},"issued":{"date-parts":[["2016",8]]}}}],"schema":"https://github.com/citation-style-language/schema/raw/master/csl-citation.json"} </w:instrText>
+      </w:r>
+      <w:r>
+        <w:rPr>
+          <w:rFonts w:ascii="Helvetica" w:hAnsi="Helvetica"/>
+          <w:sz w:val="18"/>
+          <w:szCs w:val="18"/>
+        </w:rPr>
+        <w:fldChar w:fldCharType="separate"/>
+      </w:r>
+      <w:r>
+        <w:rPr>
+          <w:rFonts w:ascii="Helvetica" w:hAnsi="Helvetica"/>
+          <w:noProof/>
+          <w:sz w:val="18"/>
+          <w:szCs w:val="18"/>
+        </w:rPr>
+        <w:t>[3]</w:t>
+      </w:r>
+      <w:r>
+        <w:rPr>
+          <w:rFonts w:ascii="Helvetica" w:hAnsi="Helvetica"/>
+          <w:sz w:val="18"/>
+          <w:szCs w:val="18"/>
+        </w:rPr>
+        <w:fldChar w:fldCharType="end"/>
+      </w:r>
+      <w:r>
+        <w:rPr>
+          <w:rFonts w:ascii="Helvetica" w:hAnsi="Helvetica"/>
+          <w:sz w:val="18"/>
+          <w:szCs w:val="18"/>
+        </w:rPr>
+        <w:t>. During the course of our experiment, we will attempt to understand these mechanisms.</w:t>
+      </w:r>
+      <w:r>
+        <w:rPr>
+          <w:rFonts w:ascii="Helvetica" w:hAnsi="Helvetica"/>
+          <w:sz w:val="18"/>
+          <w:szCs w:val="18"/>
+        </w:rPr>
+        <w:t xml:space="preserve"> </w:t>
+      </w:r>
+      <w:r>
+        <w:rPr>
+          <w:rFonts w:ascii="Helvetica" w:hAnsi="Helvetica"/>
+          <w:sz w:val="18"/>
+          <w:szCs w:val="18"/>
+        </w:rPr>
+        <w:t>W</w:t>
+      </w:r>
+      <w:r>
+        <w:rPr>
+          <w:rFonts w:ascii="Helvetica" w:hAnsi="Helvetica"/>
+          <w:sz w:val="18"/>
+          <w:szCs w:val="18"/>
+        </w:rPr>
+        <w:t xml:space="preserve">e will </w:t>
+      </w:r>
+      <w:r>
+        <w:rPr>
+          <w:rFonts w:ascii="Helvetica" w:hAnsi="Helvetica"/>
+          <w:sz w:val="18"/>
+          <w:szCs w:val="18"/>
+        </w:rPr>
+        <w:t>compute</w:t>
+      </w:r>
+      <w:r>
+        <w:rPr>
+          <w:rFonts w:ascii="Helvetica" w:hAnsi="Helvetica"/>
+          <w:sz w:val="18"/>
+          <w:szCs w:val="18"/>
+        </w:rPr>
+        <w:t xml:space="preserve"> correlations between ISF and CSF A</w:t>
+      </w:r>
+      <w:r>
+        <w:rPr>
+          <w:rFonts w:ascii="Helvetica" w:hAnsi="Helvetica"/>
+          <w:sz w:val="18"/>
+          <w:szCs w:val="18"/>
+        </w:rPr>
+        <w:sym w:font="Symbol" w:char="F062"/>
+      </w:r>
+      <w:r>
+        <w:rPr>
+          <w:rFonts w:ascii="Helvetica" w:hAnsi="Helvetica"/>
+          <w:sz w:val="18"/>
+          <w:szCs w:val="18"/>
+        </w:rPr>
+        <w:t>, ISF and CSF tau, ISF A</w:t>
+      </w:r>
+      <w:r>
+        <w:rPr>
+          <w:rFonts w:ascii="Helvetica" w:hAnsi="Helvetica"/>
+          <w:sz w:val="18"/>
+          <w:szCs w:val="18"/>
+        </w:rPr>
+        <w:sym w:font="Symbol" w:char="F062"/>
+      </w:r>
+      <w:r>
+        <w:rPr>
+          <w:rFonts w:ascii="Helvetica" w:hAnsi="Helvetica"/>
+          <w:sz w:val="18"/>
+          <w:szCs w:val="18"/>
+        </w:rPr>
+        <w:t xml:space="preserve"> and tau, ISF A</w:t>
+      </w:r>
+      <w:r>
+        <w:rPr>
+          <w:rFonts w:ascii="Helvetica" w:hAnsi="Helvetica"/>
+          <w:sz w:val="18"/>
+          <w:szCs w:val="18"/>
+        </w:rPr>
+        <w:sym w:font="Symbol" w:char="F062"/>
+      </w:r>
+      <w:r>
+        <w:rPr>
+          <w:rFonts w:ascii="Helvetica" w:hAnsi="Helvetica"/>
+          <w:sz w:val="18"/>
+          <w:szCs w:val="18"/>
+        </w:rPr>
+        <w:t xml:space="preserve"> and CSF tau, CSF A</w:t>
+      </w:r>
+      <w:r>
+        <w:rPr>
+          <w:rFonts w:ascii="Helvetica" w:hAnsi="Helvetica"/>
+          <w:sz w:val="18"/>
+          <w:szCs w:val="18"/>
+        </w:rPr>
+        <w:sym w:font="Symbol" w:char="F062"/>
+      </w:r>
+      <w:r>
+        <w:rPr>
+          <w:rFonts w:ascii="Helvetica" w:hAnsi="Helvetica"/>
+          <w:sz w:val="18"/>
+          <w:szCs w:val="18"/>
+        </w:rPr>
+        <w:t xml:space="preserve"> and tau</w:t>
+      </w:r>
+      <w:r>
+        <w:rPr>
+          <w:rFonts w:ascii="Helvetica" w:hAnsi="Helvetica"/>
+          <w:sz w:val="18"/>
+          <w:szCs w:val="18"/>
+        </w:rPr>
+        <w:t>. W</w:t>
+      </w:r>
+      <w:r>
+        <w:rPr>
+          <w:rFonts w:ascii="Helvetica" w:hAnsi="Helvetica"/>
+          <w:sz w:val="18"/>
+          <w:szCs w:val="18"/>
+        </w:rPr>
+        <w:t xml:space="preserve">e will </w:t>
+      </w:r>
+      <w:r>
+        <w:rPr>
+          <w:rFonts w:ascii="Helvetica" w:hAnsi="Helvetica"/>
+          <w:sz w:val="18"/>
+          <w:szCs w:val="18"/>
+        </w:rPr>
+        <w:t xml:space="preserve">also </w:t>
+      </w:r>
+      <w:r>
+        <w:rPr>
+          <w:rFonts w:ascii="Helvetica" w:hAnsi="Helvetica"/>
+          <w:sz w:val="18"/>
+          <w:szCs w:val="18"/>
+        </w:rPr>
+        <w:t xml:space="preserve">compute </w:t>
+      </w:r>
+      <w:r>
+        <w:rPr>
+          <w:rFonts w:ascii="Helvetica" w:hAnsi="Helvetica"/>
+          <w:sz w:val="18"/>
+          <w:szCs w:val="18"/>
+        </w:rPr>
+        <w:t xml:space="preserve">the </w:t>
+      </w:r>
+      <w:r>
+        <w:rPr>
+          <w:rFonts w:ascii="Helvetica" w:hAnsi="Helvetica"/>
+          <w:sz w:val="18"/>
+          <w:szCs w:val="18"/>
+        </w:rPr>
+        <w:t>ratios CSF A</w:t>
+      </w:r>
+      <w:r>
+        <w:rPr>
+          <w:rFonts w:ascii="Helvetica" w:hAnsi="Helvetica"/>
+          <w:sz w:val="18"/>
+          <w:szCs w:val="18"/>
+        </w:rPr>
+        <w:sym w:font="Symbol" w:char="F062"/>
+      </w:r>
+      <w:r>
+        <w:rPr>
+          <w:rFonts w:ascii="Helvetica" w:hAnsi="Helvetica"/>
+          <w:sz w:val="18"/>
+          <w:szCs w:val="18"/>
+        </w:rPr>
+        <w:t>/ ISF A</w:t>
+      </w:r>
+      <w:r>
+        <w:rPr>
+          <w:rFonts w:ascii="Helvetica" w:hAnsi="Helvetica"/>
+          <w:sz w:val="18"/>
+          <w:szCs w:val="18"/>
+        </w:rPr>
+        <w:sym w:font="Symbol" w:char="F062"/>
+      </w:r>
+      <w:r>
+        <w:rPr>
+          <w:rFonts w:ascii="Helvetica" w:hAnsi="Helvetica"/>
+          <w:sz w:val="18"/>
+          <w:szCs w:val="18"/>
+        </w:rPr>
+        <w:t>, CSF tau/ISF tau in the infected mice and the W-T mice. We will compare these ratios over the time of the experiments (CSF A</w:t>
+      </w:r>
+      <w:r>
+        <w:rPr>
+          <w:rFonts w:ascii="Helvetica" w:hAnsi="Helvetica"/>
+          <w:sz w:val="18"/>
+          <w:szCs w:val="18"/>
+        </w:rPr>
+        <w:sym w:font="Symbol" w:char="F062"/>
+      </w:r>
+      <w:r>
+        <w:rPr>
+          <w:rFonts w:ascii="Helvetica" w:hAnsi="Helvetica"/>
+          <w:sz w:val="18"/>
+          <w:szCs w:val="18"/>
+        </w:rPr>
+        <w:t>/ ISF A</w:t>
+      </w:r>
+      <w:r>
+        <w:rPr>
+          <w:rFonts w:ascii="Helvetica" w:hAnsi="Helvetica"/>
+          <w:sz w:val="18"/>
+          <w:szCs w:val="18"/>
+        </w:rPr>
+        <w:sym w:font="Symbol" w:char="F062"/>
+      </w:r>
+      <w:r>
+        <w:rPr>
+          <w:rFonts w:ascii="Helvetica" w:hAnsi="Helvetica"/>
+          <w:sz w:val="18"/>
+          <w:szCs w:val="18"/>
+        </w:rPr>
+        <w:t>, CSF tau/ISF tau curves</w:t>
+      </w:r>
+      <w:r>
+        <w:rPr>
+          <w:rFonts w:ascii="Helvetica" w:hAnsi="Helvetica"/>
+          <w:sz w:val="18"/>
+          <w:szCs w:val="18"/>
+        </w:rPr>
+        <w:t>)</w:t>
+      </w:r>
+      <w:r>
+        <w:rPr>
+          <w:rFonts w:ascii="Helvetica" w:hAnsi="Helvetica"/>
+          <w:sz w:val="18"/>
+          <w:szCs w:val="18"/>
+        </w:rPr>
+        <w:t>.</w:t>
+      </w:r>
+    </w:p>
+    <w:p>
+      <w:pPr>
+        <w:pStyle w:val="ListParagraph"/>
+        <w:numPr>
+          <w:ilvl w:val="0"/>
+          <w:numId w:val="13"/>
+        </w:numPr>
+        <w:rPr>
+          <w:rFonts w:ascii="Helvetica" w:hAnsi="Helvetica"/>
+          <w:sz w:val="18"/>
+          <w:szCs w:val="18"/>
+        </w:rPr>
+      </w:pPr>
+      <w:r>
+        <w:rPr>
+          <w:rFonts w:ascii="Helvetica" w:hAnsi="Helvetica"/>
+          <w:sz w:val="18"/>
+          <w:szCs w:val="18"/>
+        </w:rPr>
+        <w:t>We will study the clearance pathway in wild-type mice and the Tg EC-Tau/hAPP mice. Results in previous studies have shown that increased brain A</w:t>
+      </w:r>
+      <w:r>
+        <w:rPr>
+          <w:rFonts w:ascii="Helvetica" w:hAnsi="Helvetica"/>
+          <w:sz w:val="18"/>
+          <w:szCs w:val="18"/>
+        </w:rPr>
+        <w:sym w:font="Symbol" w:char="F062"/>
+      </w:r>
+      <w:r>
+        <w:rPr>
+          <w:rFonts w:ascii="Helvetica" w:hAnsi="Helvetica"/>
+          <w:sz w:val="18"/>
+          <w:szCs w:val="18"/>
+        </w:rPr>
+        <w:t xml:space="preserve"> plaque burden in AD patients, is accompanied by a reduction in the amount of soluble A</w:t>
+      </w:r>
+      <w:r>
+        <w:rPr>
+          <w:rFonts w:ascii="Helvetica" w:hAnsi="Helvetica"/>
+          <w:sz w:val="18"/>
+          <w:szCs w:val="18"/>
+        </w:rPr>
+        <w:sym w:font="Symbol" w:char="F062"/>
+      </w:r>
+      <w:r>
+        <w:rPr>
+          <w:rFonts w:ascii="Helvetica" w:hAnsi="Helvetica"/>
+          <w:sz w:val="18"/>
+          <w:szCs w:val="18"/>
+        </w:rPr>
+        <w:t xml:space="preserve"> exchanging between the brain ISF and the CSF leading to a decrease of A</w:t>
+      </w:r>
+      <w:r>
+        <w:rPr>
+          <w:rFonts w:ascii="Helvetica" w:hAnsi="Helvetica"/>
+          <w:sz w:val="18"/>
+          <w:szCs w:val="18"/>
+        </w:rPr>
+        <w:sym w:font="Symbol" w:char="F062"/>
+      </w:r>
+      <w:r>
+        <w:rPr>
+          <w:rFonts w:ascii="Helvetica" w:hAnsi="Helvetica"/>
+          <w:sz w:val="18"/>
+          <w:szCs w:val="18"/>
+        </w:rPr>
+        <w:t xml:space="preserve"> rate clearance</w:t>
+      </w:r>
+      <w:r>
+        <w:rPr>
+          <w:rFonts w:ascii="Helvetica" w:hAnsi="Helvetica"/>
+          <w:sz w:val="18"/>
+          <w:szCs w:val="18"/>
+        </w:rPr>
+        <w:t xml:space="preserve"> </w:t>
+      </w:r>
+      <w:r>
+        <w:rPr>
+          <w:rFonts w:ascii="Helvetica" w:hAnsi="Helvetica"/>
+          <w:sz w:val="18"/>
+          <w:szCs w:val="18"/>
+        </w:rPr>
+        <w:fldChar w:fldCharType="begin"/>
+      </w:r>
+      <w:r>
+        <w:rPr>
+          <w:rFonts w:ascii="Helvetica" w:hAnsi="Helvetica"/>
+          <w:sz w:val="18"/>
+          <w:szCs w:val="18"/>
+        </w:rPr>
+        <w:instrText xml:space="preserve"> ADDIN ZOTERO_ITEM CSL_CITATION {"citationID":"urqnw9aW","properties":{"formattedCitation":"[4]","plainCitation":"[4]","noteIndex":0},"citationItems":[{"id":405,"uris":["http://zotero.org/users/7286058/items/ML5HSI8U"],"uri":["http://zotero.org/users/7286058/items/ML5HSI8U"],"itemData":{"id":405,"type":"article-journal","abstract":"Amyloid β (Aβ) plaques are a key histopathological hallmark of Alzheimer’s disease (AD) and soluble Aβ species are believed to play an important role in the clinical development of this disease. Emerging biomarker data demonstrates that Aβ plaque deposition begins decades before the onset of clinical symptoms, suggesting that understanding the biological determinants of the earliest steps in the development of AD pathology may provide key opportunities for AD treatment and prevention. Although a clinical association between sleep disruption and AD has long been appreciated, emerging clinical studies and insights from the basic neurosciences has shed important new light on how sleep and Aβ homeostasis may be connected in the setting of AD. Aβ, like many interstitial solutes, is cleared in part through the exchange of brain interstitial fluid and cerebrospinal fluid (CSF) along a brain-wide network of perivascular pathways recently termed the ‘glymphatic’ system. Glymphatic function is primarily a feature of the sleeping, rather than the waking brain, and is slowed in the aging and post-traumatic brain. These changes may underlie the diurnal fluctuations in interstitial and CSF Aβ levels observed in both the rodent and human. These and other emerging studies suggest that age-related sleep disruption may be one key factor rendering the aging brain vulnerable to Aβ deposition and the development of AD. If true, sleep may represent a key modifiable risk factor or therapeutic target in the pre-clinical phases of AD.","container-title":"Biological psychiatry","DOI":"10.1016/j.biopsych.2017.11.031","ISSN":"0006-3223","issue":"4","journalAbbreviation":"Biol Psychiatry","note":"PMID: 29279202\nPMCID: PMC5767516","page":"328-336","source":"PubMed Central","title":"The emerging relationship between interstitial fluid-cerebrospinal fluid exchange, amyloid β and sleep","URL":"https://www.ncbi.nlm.nih.gov/pmc/articles/PMC5767516/","volume":"83","author":[{"family":"Boespflug","given":"Erin L."},{"family":"Iliff","given":"Jeffrey J."}],"accessed":{"date-parts":[["2021",10,30]]},"issued":{"date-parts":[["2018",2,15]]}}}],"schema":"https://github.com/citation-style-language/schema/raw/master/csl-citation.json"} </w:instrText>
+      </w:r>
+      <w:r>
+        <w:rPr>
+          <w:rFonts w:ascii="Helvetica" w:hAnsi="Helvetica"/>
+          <w:sz w:val="18"/>
+          <w:szCs w:val="18"/>
+        </w:rPr>
+        <w:fldChar w:fldCharType="separate"/>
+      </w:r>
+      <w:r>
+        <w:rPr>
+          <w:rFonts w:ascii="Helvetica" w:hAnsi="Helvetica"/>
+          <w:noProof/>
+          <w:sz w:val="18"/>
+          <w:szCs w:val="18"/>
+        </w:rPr>
+        <w:t>[4]</w:t>
+      </w:r>
+      <w:r>
+        <w:rPr>
+          <w:rFonts w:ascii="Helvetica" w:hAnsi="Helvetica"/>
+          <w:sz w:val="18"/>
+          <w:szCs w:val="18"/>
+        </w:rPr>
+        <w:fldChar w:fldCharType="end"/>
+      </w:r>
+      <w:r>
+        <w:rPr>
+          <w:rFonts w:ascii="Helvetica" w:hAnsi="Helvetica"/>
+          <w:sz w:val="18"/>
+          <w:szCs w:val="18"/>
+        </w:rPr>
+        <w:t>.</w:t>
+      </w:r>
+      <w:r>
+        <w:rPr>
+          <w:rFonts w:ascii="Helvetica" w:hAnsi="Helvetica"/>
+          <w:sz w:val="18"/>
+          <w:szCs w:val="18"/>
+        </w:rPr>
+        <w:t xml:space="preserve"> For this step, we will inject radiolabeled soluble </w:t>
+      </w:r>
+      <w:r>
+        <w:rPr>
+          <w:rFonts w:ascii="Helvetica" w:hAnsi="Helvetica"/>
+          <w:sz w:val="18"/>
+          <w:szCs w:val="18"/>
+        </w:rPr>
+        <w:t>A</w:t>
+      </w:r>
+      <w:r>
+        <w:rPr>
+          <w:rFonts w:ascii="Helvetica" w:hAnsi="Helvetica"/>
+          <w:sz w:val="18"/>
+          <w:szCs w:val="18"/>
+        </w:rPr>
+        <w:sym w:font="Symbol" w:char="F062"/>
+      </w:r>
+      <w:r>
+        <w:rPr>
+          <w:rFonts w:ascii="Helvetica" w:hAnsi="Helvetica"/>
+          <w:sz w:val="18"/>
+          <w:szCs w:val="18"/>
+        </w:rPr>
+        <w:t xml:space="preserve"> , via a small cannula attached to the microdialysis probe, into the hippocampal ISF. We will then measure the ability to recover the radiolabeled ISF from the ISF and the CSF. We will check whether drop in soluble ISF </w:t>
+      </w:r>
+      <w:r>
+        <w:rPr>
+          <w:rFonts w:ascii="Helvetica" w:hAnsi="Helvetica"/>
+          <w:sz w:val="18"/>
+          <w:szCs w:val="18"/>
+        </w:rPr>
+        <w:t>A</w:t>
+      </w:r>
+      <w:r>
+        <w:rPr>
+          <w:rFonts w:ascii="Helvetica" w:hAnsi="Helvetica"/>
+          <w:sz w:val="18"/>
+          <w:szCs w:val="18"/>
+        </w:rPr>
+        <w:sym w:font="Symbol" w:char="F062"/>
+      </w:r>
+      <w:r>
+        <w:rPr>
+          <w:rFonts w:ascii="Helvetica" w:hAnsi="Helvetica"/>
+          <w:sz w:val="18"/>
+          <w:szCs w:val="18"/>
+        </w:rPr>
+        <w:t xml:space="preserve"> </w:t>
+      </w:r>
+      <w:r>
+        <w:rPr>
+          <w:rFonts w:ascii="Helvetica" w:hAnsi="Helvetica"/>
+          <w:sz w:val="18"/>
+          <w:szCs w:val="18"/>
+        </w:rPr>
+        <w:t>relates to increase in amyloids deposits</w:t>
+      </w:r>
+      <w:r>
+        <w:rPr>
+          <w:rFonts w:ascii="Helvetica" w:hAnsi="Helvetica"/>
+          <w:sz w:val="18"/>
+          <w:szCs w:val="18"/>
+        </w:rPr>
+        <w:t xml:space="preserve"> </w:t>
+      </w:r>
+      <w:r>
+        <w:rPr>
+          <w:rFonts w:ascii="Helvetica" w:hAnsi="Helvetica"/>
+          <w:sz w:val="18"/>
+          <w:szCs w:val="18"/>
+        </w:rPr>
+        <w:fldChar w:fldCharType="begin"/>
+      </w:r>
+      <w:r>
+        <w:rPr>
+          <w:rFonts w:ascii="Helvetica" w:hAnsi="Helvetica"/>
+          <w:sz w:val="18"/>
+          <w:szCs w:val="18"/>
+        </w:rPr>
+        <w:instrText xml:space="preserve"> ADDIN ZOTERO_ITEM CSL_CITATION {"citationID":"2oNrAoZg","properties":{"formattedCitation":"[5]","plainCitation":"[5]","noteIndex":0},"citationItems":[{"id":396,"uris":["http://zotero.org/users/7286058/items/CXRX7CIL"],"uri":["http://zotero.org/users/7286058/items/CXRX7CIL"],"itemData":{"id":396,"type":"article-journal","abstract":"Growing evidence supports the hypothesis that soluble, diffusible forms of the amyloid β-peptide (Aβ) are pathogenically important in Alzheimer's disease (AD) and thus have both diagnostic and therapeutic salience. To learn more about the dynamics of soluble Aβ economy in vivo, we used microdialysis to sample the brain interstitial fluid (ISF), which contains the most soluble Aβ species in brain at steady state, in &gt;40 wake, behaving APP transgenic mice before and during the process of Aβ plaque formation (age 3–28 months). Diffusible forms of Aβ, especially Aβ42, declined significantly in ISF as mice underwent progressive parenchymal deposition of Aβ. Moreover, radiolabeled Aβ administered at physiological concentrations into ISF revealed a striking difference in the fate of soluble Aβ in plaque-rich (vs plaque-free) mice: it clears more rapidly from the ISF and becomes more associated with the TBS-extractable pool, suggesting that cerebral amyloid deposits can rapidly sequester soluble Aβ from the ISF. Likewise, acute γ-secretase inhibition in plaque-free mice showed a marked decline of Aβ38, Aβ40, and Aβ42, whereas in plaque-rich mice, Aβ42 declined significantly less. These results suggest that most of the Aβ42 that populates the ISF in plaque-rich mice is derived not from new Aβ biosynthesis but rather from the large reservoir of less soluble Aβ42 in brain parenchyma. Together, these and other findings herein illuminate the in vivo dynamics of soluble Aβ during the development of AD-type neuropathology and after γ-secretase inhibition and help explain the apparent paradox that CSF Aβ42 levels fall as humans develop AD.","container-title":"The Journal of Neuroscience","DOI":"10.1523/JNEUROSCI.3272-11.2011","ISSN":"0270-6474","issue":"44","journalAbbreviation":"J Neurosci","note":"PMID: 22049429\nPMCID: PMC3227224","page":"15861-15869","source":"PubMed Central","title":"Dynamic Analysis of Amyloid β-Protein in Behaving Mice Reveals Opposing Changes in ISF versus Parenchymal Aβ during Age-Related Plaque Formation","URL":"https://www.ncbi.nlm.nih.gov/pmc/articles/PMC3227224/","volume":"31","author":[{"family":"Hong","given":"Soyon"},{"family":"Quintero-Monzon","given":"Omar"},{"family":"Ostaszewski","given":"Beth L."},{"family":"Podlisny","given":"Daniel R."},{"family":"Cavanaugh","given":"William T."},{"family":"Yang","given":"Ting"},{"family":"Holtzman","given":"David M."},{"family":"Cirrito","given":"John R."},{"family":"Selkoe","given":"Dennis J."}],"accessed":{"date-parts":[["2021",10,29]]},"issued":{"date-parts":[["2011",11,2]]}}}],"schema":"https://github.com/citation-style-language/schema/raw/master/csl-citation.json"} </w:instrText>
+      </w:r>
+      <w:r>
+        <w:rPr>
+          <w:rFonts w:ascii="Helvetica" w:hAnsi="Helvetica"/>
+          <w:sz w:val="18"/>
+          <w:szCs w:val="18"/>
+        </w:rPr>
+        <w:fldChar w:fldCharType="separate"/>
+      </w:r>
+      <w:r>
+        <w:rPr>
+          <w:rFonts w:ascii="Helvetica" w:hAnsi="Helvetica"/>
+          <w:noProof/>
+          <w:sz w:val="18"/>
+          <w:szCs w:val="18"/>
+        </w:rPr>
+        <w:t>[5]</w:t>
+      </w:r>
+      <w:r>
+        <w:rPr>
+          <w:rFonts w:ascii="Helvetica" w:hAnsi="Helvetica"/>
+          <w:sz w:val="18"/>
+          <w:szCs w:val="18"/>
+        </w:rPr>
+        <w:fldChar w:fldCharType="end"/>
+      </w:r>
+      <w:r>
+        <w:rPr>
+          <w:rFonts w:ascii="Helvetica" w:hAnsi="Helvetica"/>
+          <w:sz w:val="18"/>
+          <w:szCs w:val="18"/>
+        </w:rPr>
+        <w:t>.</w:t>
+      </w:r>
+    </w:p>
+    <w:p>
+      <w:pPr>
+        <w:pStyle w:val="ListParagraph"/>
+        <w:numPr>
+          <w:ilvl w:val="0"/>
+          <w:numId w:val="13"/>
+        </w:numPr>
+        <w:rPr>
+          <w:rFonts w:ascii="Helvetica" w:hAnsi="Helvetica"/>
+          <w:sz w:val="18"/>
+          <w:szCs w:val="18"/>
+        </w:rPr>
+      </w:pPr>
+      <w:r>
+        <w:rPr>
+          <w:rFonts w:ascii="Helvetica" w:hAnsi="Helvetica"/>
+          <w:sz w:val="18"/>
+          <w:szCs w:val="18"/>
+        </w:rPr>
+        <w:t xml:space="preserve">We will repeat </w:t>
+      </w:r>
+      <w:r>
+        <w:rPr>
+          <w:rFonts w:ascii="Helvetica" w:hAnsi="Helvetica"/>
+          <w:sz w:val="18"/>
+          <w:szCs w:val="18"/>
+        </w:rPr>
+        <w:t>the same</w:t>
+      </w:r>
+      <w:r>
+        <w:rPr>
+          <w:rFonts w:ascii="Helvetica" w:hAnsi="Helvetica"/>
+          <w:sz w:val="18"/>
+          <w:szCs w:val="18"/>
+        </w:rPr>
+        <w:t xml:space="preserve"> </w:t>
+      </w:r>
+      <w:r>
+        <w:rPr>
+          <w:rFonts w:ascii="Helvetica" w:hAnsi="Helvetica"/>
+          <w:sz w:val="18"/>
+          <w:szCs w:val="18"/>
+        </w:rPr>
+        <w:t>experiments</w:t>
+      </w:r>
+      <w:r>
+        <w:rPr>
+          <w:rFonts w:ascii="Helvetica" w:hAnsi="Helvetica"/>
+          <w:sz w:val="18"/>
+          <w:szCs w:val="18"/>
+        </w:rPr>
+        <w:t xml:space="preserve"> with younger mice</w:t>
+      </w:r>
+      <w:r>
+        <w:rPr>
+          <w:rFonts w:ascii="Helvetica" w:hAnsi="Helvetica"/>
+          <w:sz w:val="18"/>
+          <w:szCs w:val="18"/>
+        </w:rPr>
+        <w:t xml:space="preserve"> and draw conclusions</w:t>
+      </w:r>
+      <w:r>
+        <w:rPr>
+          <w:rFonts w:ascii="Helvetica" w:hAnsi="Helvetica"/>
+          <w:sz w:val="18"/>
+          <w:szCs w:val="18"/>
+        </w:rPr>
+        <w:t xml:space="preserve"> </w:t>
+      </w:r>
+      <w:r>
+        <w:rPr>
+          <w:rFonts w:ascii="Helvetica" w:hAnsi="Helvetica"/>
+          <w:sz w:val="18"/>
+          <w:szCs w:val="18"/>
+        </w:rPr>
+        <w:t xml:space="preserve">from </w:t>
+      </w:r>
+      <w:r>
+        <w:rPr>
+          <w:rFonts w:ascii="Helvetica" w:hAnsi="Helvetica"/>
+          <w:sz w:val="18"/>
+          <w:szCs w:val="18"/>
+        </w:rPr>
+        <w:t>the various</w:t>
+      </w:r>
+      <w:r>
+        <w:rPr>
+          <w:rFonts w:ascii="Helvetica" w:hAnsi="Helvetica"/>
+          <w:sz w:val="18"/>
+          <w:szCs w:val="18"/>
+        </w:rPr>
+        <w:t xml:space="preserve"> </w:t>
+      </w:r>
+      <w:r>
+        <w:rPr>
+          <w:rFonts w:ascii="Helvetica" w:hAnsi="Helvetica"/>
+          <w:sz w:val="18"/>
+          <w:szCs w:val="18"/>
+        </w:rPr>
+        <w:t>data scores</w:t>
+      </w:r>
+      <w:r>
+        <w:rPr>
+          <w:rFonts w:ascii="Helvetica" w:hAnsi="Helvetica"/>
+          <w:sz w:val="18"/>
+          <w:szCs w:val="18"/>
+        </w:rPr>
+        <w:t xml:space="preserve"> and ratios defined above </w:t>
+      </w:r>
+      <w:r>
+        <w:rPr>
+          <w:rFonts w:ascii="Helvetica" w:hAnsi="Helvetica"/>
+          <w:sz w:val="18"/>
+          <w:szCs w:val="18"/>
+        </w:rPr>
+        <w:t xml:space="preserve">which </w:t>
+      </w:r>
+      <w:r>
+        <w:rPr>
+          <w:rFonts w:ascii="Helvetica" w:hAnsi="Helvetica"/>
+          <w:sz w:val="18"/>
+          <w:szCs w:val="18"/>
+        </w:rPr>
+        <w:t xml:space="preserve">we expect to </w:t>
+      </w:r>
+      <w:r>
+        <w:rPr>
+          <w:rFonts w:ascii="Helvetica" w:hAnsi="Helvetica"/>
+          <w:sz w:val="18"/>
+          <w:szCs w:val="18"/>
+        </w:rPr>
+        <w:t>show that A</w:t>
+      </w:r>
+      <w:r>
+        <w:rPr>
+          <w:rFonts w:ascii="Helvetica" w:hAnsi="Helvetica"/>
+          <w:sz w:val="18"/>
+          <w:szCs w:val="18"/>
+        </w:rPr>
+        <w:sym w:font="Symbol" w:char="F062"/>
+      </w:r>
+      <w:r>
+        <w:rPr>
+          <w:rFonts w:ascii="Helvetica" w:hAnsi="Helvetica"/>
+          <w:sz w:val="18"/>
+          <w:szCs w:val="18"/>
+        </w:rPr>
+        <w:t xml:space="preserve"> and tau pathologies are age-dependent</w:t>
+      </w:r>
+      <w:r>
+        <w:rPr>
+          <w:rFonts w:ascii="Helvetica" w:hAnsi="Helvetica"/>
+          <w:sz w:val="18"/>
+          <w:szCs w:val="18"/>
+        </w:rPr>
+        <w:t xml:space="preserve"> and</w:t>
+      </w:r>
+      <w:r>
+        <w:rPr>
+          <w:rFonts w:ascii="Helvetica" w:hAnsi="Helvetica"/>
+          <w:sz w:val="18"/>
+          <w:szCs w:val="18"/>
+        </w:rPr>
+        <w:t xml:space="preserve"> change with age.</w:t>
+      </w:r>
+    </w:p>
+    <w:p>
+      <w:pPr>
+        <w:pStyle w:val="ListParagraph"/>
+        <w:numPr>
+          <w:ilvl w:val="0"/>
+          <w:numId w:val="13"/>
+        </w:numPr>
+        <w:rPr>
+          <w:rFonts w:ascii="Helvetica" w:hAnsi="Helvetica"/>
+          <w:sz w:val="18"/>
+          <w:szCs w:val="18"/>
+        </w:rPr>
+      </w:pPr>
+      <w:r>
+        <w:rPr>
+          <w:rFonts w:ascii="Helvetica" w:hAnsi="Helvetica"/>
+          <w:sz w:val="18"/>
+          <w:szCs w:val="18"/>
+        </w:rPr>
+        <w:t xml:space="preserve">We will </w:t>
+      </w:r>
+      <w:r>
+        <w:rPr>
+          <w:rFonts w:ascii="Helvetica" w:hAnsi="Helvetica"/>
+          <w:sz w:val="18"/>
+          <w:szCs w:val="18"/>
+        </w:rPr>
+        <w:t>unilaterally</w:t>
+      </w:r>
+      <w:r>
+        <w:rPr>
+          <w:rFonts w:ascii="Helvetica" w:hAnsi="Helvetica"/>
+          <w:sz w:val="18"/>
+          <w:szCs w:val="18"/>
+        </w:rPr>
+        <w:t xml:space="preserve"> stimulate the left hemisphere of the hippocampus and compare </w:t>
+      </w:r>
+      <w:r>
+        <w:rPr>
+          <w:rFonts w:ascii="Helvetica" w:hAnsi="Helvetica"/>
+          <w:sz w:val="18"/>
+          <w:szCs w:val="18"/>
+        </w:rPr>
+        <w:t>A</w:t>
+      </w:r>
+      <w:r>
+        <w:rPr>
+          <w:rFonts w:ascii="Helvetica" w:hAnsi="Helvetica"/>
+          <w:sz w:val="18"/>
+          <w:szCs w:val="18"/>
+        </w:rPr>
+        <w:sym w:font="Symbol" w:char="F062"/>
+      </w:r>
+      <w:r>
+        <w:rPr>
+          <w:rFonts w:ascii="Helvetica" w:hAnsi="Helvetica"/>
+          <w:sz w:val="18"/>
+          <w:szCs w:val="18"/>
+        </w:rPr>
+        <w:t xml:space="preserve">  and tau pathologies between left and right hemisphere</w:t>
+      </w:r>
+      <w:r>
+        <w:rPr>
+          <w:rFonts w:ascii="Helvetica" w:hAnsi="Helvetica"/>
+          <w:sz w:val="18"/>
+          <w:szCs w:val="18"/>
+        </w:rPr>
+        <w:t>.</w:t>
+      </w:r>
+    </w:p>
+    <w:p>
+      <w:pPr>
+        <w:rPr>
+          <w:rFonts w:ascii="Helvetica" w:hAnsi="Helvetica"/>
+          <w:sz w:val="18"/>
+          <w:szCs w:val="18"/>
+        </w:rPr>
+      </w:pPr>
+    </w:p>
+    <w:p>
+      <w:pPr>
+        <w:pStyle w:val="ListParagraph"/>
+        <w:numPr>
+          <w:ilvl w:val="0"/>
+          <w:numId w:val="12"/>
+        </w:numPr>
+        <w:rPr>
+          <w:rFonts w:ascii="Helvetica" w:hAnsi="Helvetica"/>
+          <w:sz w:val="18"/>
+          <w:szCs w:val="18"/>
+        </w:rPr>
+      </w:pPr>
+      <w:r>
+        <w:rPr>
+          <w:rFonts w:ascii="Helvetica" w:hAnsi="Helvetica"/>
+          <w:sz w:val="18"/>
+          <w:szCs w:val="18"/>
+        </w:rPr>
+        <w:t>Chronic</w:t>
+      </w:r>
+      <w:r>
+        <w:rPr>
+          <w:rFonts w:ascii="Helvetica" w:hAnsi="Helvetica"/>
+          <w:sz w:val="18"/>
+          <w:szCs w:val="18"/>
+        </w:rPr>
+        <w:t xml:space="preserve"> optogenetic stimulation</w:t>
+      </w:r>
+    </w:p>
+    <w:p>
+      <w:pPr>
+        <w:rPr>
+          <w:rFonts w:ascii="Helvetica" w:hAnsi="Helvetica"/>
+          <w:sz w:val="18"/>
+          <w:szCs w:val="18"/>
+        </w:rPr>
+      </w:pPr>
+      <w:r>
+        <w:rPr>
+          <w:rFonts w:ascii="Helvetica" w:hAnsi="Helvetica"/>
+          <w:sz w:val="18"/>
+          <w:szCs w:val="18"/>
+        </w:rPr>
+        <w:t xml:space="preserve">We will increase the period of optical </w:t>
+      </w:r>
+      <w:r>
+        <w:rPr>
+          <w:rFonts w:ascii="Helvetica" w:hAnsi="Helvetica"/>
+          <w:sz w:val="18"/>
+          <w:szCs w:val="18"/>
+        </w:rPr>
+        <w:t>stimulation;</w:t>
+      </w:r>
+      <w:r>
+        <w:rPr>
+          <w:rFonts w:ascii="Helvetica" w:hAnsi="Helvetica"/>
+          <w:sz w:val="18"/>
+          <w:szCs w:val="18"/>
+        </w:rPr>
+        <w:t xml:space="preserve"> </w:t>
+      </w:r>
+      <w:r>
+        <w:rPr>
+          <w:rFonts w:ascii="Helvetica" w:hAnsi="Helvetica"/>
+          <w:sz w:val="18"/>
+          <w:szCs w:val="18"/>
+        </w:rPr>
+        <w:t>we will stimulate the LEC of older mice for 2</w:t>
+      </w:r>
+      <w:r>
+        <w:rPr>
+          <w:rFonts w:ascii="Helvetica" w:hAnsi="Helvetica"/>
+          <w:sz w:val="18"/>
+          <w:szCs w:val="18"/>
+        </w:rPr>
+        <w:t>s</w:t>
+      </w:r>
+      <w:r>
+        <w:rPr>
+          <w:rFonts w:ascii="Helvetica" w:hAnsi="Helvetica"/>
+          <w:sz w:val="18"/>
+          <w:szCs w:val="18"/>
+        </w:rPr>
+        <w:t xml:space="preserve"> every 24 </w:t>
+      </w:r>
+      <w:r>
+        <w:rPr>
+          <w:rFonts w:ascii="Helvetica" w:hAnsi="Helvetica"/>
+          <w:sz w:val="18"/>
+          <w:szCs w:val="18"/>
+        </w:rPr>
+        <w:t>Hr.</w:t>
+      </w:r>
+      <w:r>
+        <w:rPr>
+          <w:rFonts w:ascii="Helvetica" w:hAnsi="Helvetica"/>
+          <w:sz w:val="18"/>
+          <w:szCs w:val="18"/>
+        </w:rPr>
+        <w:t xml:space="preserve"> </w:t>
+      </w:r>
+      <w:r>
+        <w:rPr>
+          <w:rFonts w:ascii="Helvetica" w:hAnsi="Helvetica"/>
+          <w:sz w:val="18"/>
+          <w:szCs w:val="18"/>
+        </w:rPr>
+        <w:t xml:space="preserve">up to </w:t>
+      </w:r>
+      <w:r>
+        <w:rPr>
+          <w:rFonts w:ascii="Helvetica" w:hAnsi="Helvetica"/>
+          <w:sz w:val="18"/>
+          <w:szCs w:val="18"/>
+        </w:rPr>
+        <w:t>5 months and we will run the same analyses detailed above.</w:t>
+      </w:r>
+    </w:p>
+    <w:p>
+      <w:pPr>
+        <w:rPr>
+          <w:rFonts w:ascii="Helvetica" w:hAnsi="Helvetica"/>
+          <w:sz w:val="18"/>
+          <w:szCs w:val="18"/>
+        </w:rPr>
+      </w:pPr>
+    </w:p>
+    <w:p>
+      <w:pPr>
+        <w:rPr>
+          <w:rFonts w:ascii="Helvetica" w:hAnsi="Helvetica"/>
+          <w:sz w:val="18"/>
+          <w:szCs w:val="18"/>
+        </w:rPr>
+      </w:pPr>
+      <w:r>
+        <w:rPr>
+          <w:rFonts w:ascii="Helvetica" w:hAnsi="Helvetica"/>
+          <w:sz w:val="18"/>
+          <w:szCs w:val="18"/>
+        </w:rPr>
+        <w:t>Finally, h</w:t>
+      </w:r>
+      <w:r>
+        <w:rPr>
+          <w:rFonts w:ascii="Helvetica" w:hAnsi="Helvetica"/>
+          <w:sz w:val="18"/>
+          <w:szCs w:val="18"/>
+        </w:rPr>
+        <w:t>ippocampal and brain extracts will be collected and sections will be analyzed by immunofluorescence of c-Fos and SSFO-EYFP</w:t>
+      </w:r>
+      <w:r>
+        <w:rPr>
+          <w:rFonts w:ascii="Helvetica" w:hAnsi="Helvetica"/>
+          <w:sz w:val="18"/>
+          <w:szCs w:val="18"/>
+        </w:rPr>
+        <w:t>:</w:t>
+      </w:r>
+      <w:r>
+        <w:rPr>
+          <w:rFonts w:ascii="Helvetica" w:hAnsi="Helvetica"/>
+          <w:sz w:val="18"/>
+          <w:szCs w:val="18"/>
+        </w:rPr>
+        <w:t xml:space="preserve"> </w:t>
+      </w:r>
+    </w:p>
+    <w:p>
+      <w:pPr>
+        <w:pStyle w:val="ListParagraph"/>
+        <w:numPr>
+          <w:ilvl w:val="0"/>
+          <w:numId w:val="14"/>
+        </w:numPr>
+        <w:rPr>
+          <w:rFonts w:ascii="Helvetica" w:hAnsi="Helvetica"/>
+          <w:sz w:val="18"/>
+          <w:szCs w:val="18"/>
+        </w:rPr>
+      </w:pPr>
+      <w:r>
+        <w:rPr>
+          <w:rFonts w:ascii="Helvetica" w:hAnsi="Helvetica"/>
+          <w:sz w:val="18"/>
+          <w:szCs w:val="18"/>
+        </w:rPr>
+        <w:t>We will use brain extracts to visualize amyloid plaque and bands of tau aggregates</w:t>
       </w:r>
     </w:p>
     <w:p>
@@ -1517,23 +2334,23 @@
           <w:sz w:val="18"/>
           <w:szCs w:val="18"/>
         </w:rPr>
-        <w:t>We will perform Immunohistochemistry</w:t>
-      </w:r>
-      <w:r>
-        <w:rPr>
-          <w:rFonts w:ascii="Helvetica" w:hAnsi="Helvetica"/>
-          <w:sz w:val="18"/>
-          <w:szCs w:val="18"/>
-        </w:rPr>
-        <w:t xml:space="preserve"> and morphometr</w:t>
-      </w:r>
-      <w:r>
-        <w:rPr>
-          <w:rFonts w:ascii="Helvetica" w:hAnsi="Helvetica"/>
-          <w:sz w:val="18"/>
-          <w:szCs w:val="18"/>
-        </w:rPr>
-        <w:t>ic analyses of</w:t>
+        <w:t>We will stain mouse brain slices with anti-</w:t>
+      </w:r>
+      <w:r>
+        <w:rPr>
+          <w:rFonts w:ascii="Helvetica" w:hAnsi="Helvetica"/>
+          <w:sz w:val="18"/>
+          <w:szCs w:val="18"/>
+        </w:rPr>
+        <w:t>A</w:t>
+      </w:r>
+      <w:r>
+        <w:rPr>
+          <w:rFonts w:ascii="Helvetica" w:hAnsi="Helvetica"/>
+          <w:sz w:val="18"/>
+          <w:szCs w:val="18"/>
+        </w:rPr>
+        <w:sym w:font="Symbol" w:char="F062"/>
       </w:r>
       <w:r>
         <w:rPr>
@@ -1549,6 +2366,14 @@
           <w:sz w:val="18"/>
           <w:szCs w:val="18"/>
         </w:rPr>
+        <w:t xml:space="preserve">antibody to quantify </w:t>
+      </w:r>
+      <w:r>
+        <w:rPr>
+          <w:rFonts w:ascii="Helvetica" w:hAnsi="Helvetica"/>
+          <w:sz w:val="18"/>
+          <w:szCs w:val="18"/>
+        </w:rPr>
         <w:t>A</w:t>
       </w:r>
       <w:r>
@@ -1565,149 +2390,34 @@
           <w:sz w:val="18"/>
           <w:szCs w:val="18"/>
         </w:rPr>
-        <w:t xml:space="preserve"> depositions and</w:t>
-      </w:r>
-      <w:r>
-        <w:rPr>
-          <w:rFonts w:ascii="Helvetica" w:hAnsi="Helvetica"/>
-          <w:sz w:val="18"/>
-          <w:szCs w:val="18"/>
-        </w:rPr>
-        <w:t xml:space="preserve"> </w:t>
-      </w:r>
-      <w:r>
-        <w:rPr>
-          <w:rFonts w:ascii="Helvetica" w:hAnsi="Helvetica"/>
-          <w:sz w:val="18"/>
-          <w:szCs w:val="18"/>
-        </w:rPr>
-        <w:t>quantification of</w:t>
-      </w:r>
-      <w:r>
-        <w:rPr>
-          <w:rFonts w:ascii="Helvetica" w:hAnsi="Helvetica"/>
-          <w:sz w:val="18"/>
-          <w:szCs w:val="18"/>
-        </w:rPr>
-        <w:t xml:space="preserve"> </w:t>
-      </w:r>
-      <w:r>
-        <w:rPr>
-          <w:rFonts w:ascii="Helvetica" w:hAnsi="Helvetica"/>
-          <w:sz w:val="18"/>
-          <w:szCs w:val="18"/>
-        </w:rPr>
-        <w:t>A</w:t>
-      </w:r>
-      <w:r>
-        <w:rPr>
-          <w:rFonts w:ascii="Helvetica" w:hAnsi="Helvetica"/>
-          <w:sz w:val="18"/>
-          <w:szCs w:val="18"/>
-        </w:rPr>
-        <w:sym w:font="Symbol" w:char="F062"/>
-      </w:r>
-      <w:r>
-        <w:rPr>
-          <w:rFonts w:ascii="Helvetica" w:hAnsi="Helvetica"/>
-          <w:sz w:val="18"/>
-          <w:szCs w:val="18"/>
-        </w:rPr>
-        <w:t xml:space="preserve"> </w:t>
-      </w:r>
-      <w:r>
-        <w:rPr>
-          <w:rFonts w:ascii="Helvetica" w:hAnsi="Helvetica"/>
-          <w:sz w:val="18"/>
-          <w:szCs w:val="18"/>
-        </w:rPr>
-        <w:t>burden</w:t>
-      </w:r>
-      <w:r>
-        <w:rPr>
-          <w:rFonts w:ascii="Helvetica" w:hAnsi="Helvetica"/>
-          <w:sz w:val="18"/>
-          <w:szCs w:val="18"/>
-        </w:rPr>
-        <w:t xml:space="preserve"> </w:t>
+        <w:t xml:space="preserve"> burden </w:t>
+      </w:r>
+      <w:r>
+        <w:rPr>
+          <w:rFonts w:ascii="Helvetica" w:hAnsi="Helvetica"/>
+          <w:sz w:val="18"/>
+          <w:szCs w:val="18"/>
+        </w:rPr>
+        <w:t>and anti-tau antibodies to measure tau levels.</w:t>
       </w:r>
     </w:p>
     <w:p>
       <w:pPr>
-        <w:pStyle w:val="ListParagraph"/>
-        <w:numPr>
-          <w:ilvl w:val="0"/>
-          <w:numId w:val="11"/>
-        </w:numPr>
-        <w:rPr>
-          <w:rFonts w:ascii="Helvetica" w:hAnsi="Helvetica"/>
-          <w:sz w:val="18"/>
-          <w:szCs w:val="18"/>
-        </w:rPr>
-      </w:pPr>
-      <w:r>
-        <w:rPr>
-          <w:rFonts w:ascii="Helvetica" w:hAnsi="Helvetica"/>
-          <w:sz w:val="18"/>
-          <w:szCs w:val="18"/>
-        </w:rPr>
-        <w:t>A</w:t>
-      </w:r>
-      <w:r>
-        <w:rPr>
-          <w:rFonts w:ascii="Helvetica" w:hAnsi="Helvetica"/>
-          <w:sz w:val="18"/>
-          <w:szCs w:val="18"/>
-        </w:rPr>
-        <w:t xml:space="preserve">nd </w:t>
-      </w:r>
-      <w:r>
-        <w:rPr>
-          <w:rFonts w:ascii="Helvetica" w:hAnsi="Helvetica"/>
-          <w:sz w:val="18"/>
-          <w:szCs w:val="18"/>
-        </w:rPr>
-        <w:t xml:space="preserve">fractions of brain extracts will be used to be able to visual bands of tau and quantify </w:t>
-      </w:r>
-      <w:r>
-        <w:rPr>
-          <w:rFonts w:ascii="Helvetica" w:hAnsi="Helvetica"/>
-          <w:sz w:val="18"/>
-          <w:szCs w:val="18"/>
-        </w:rPr>
-        <w:t>tau aggregates</w:t>
-      </w:r>
+        <w:rPr>
+          <w:rFonts w:ascii="Helvetica" w:hAnsi="Helvetica"/>
+          <w:sz w:val="18"/>
+          <w:szCs w:val="18"/>
+        </w:rPr>
+      </w:pPr>
     </w:p>
     <w:p>
       <w:pPr>
-        <w:pStyle w:val="ListParagraph"/>
-        <w:numPr>
-          <w:ilvl w:val="0"/>
-          <w:numId w:val="10"/>
-        </w:numPr>
-        <w:ind w:left="360"/>
-        <w:rPr>
-          <w:rFonts w:ascii="Helvetica" w:hAnsi="Helvetica"/>
-          <w:sz w:val="18"/>
-          <w:szCs w:val="18"/>
-        </w:rPr>
-      </w:pPr>
-      <w:r>
-        <w:rPr>
-          <w:rFonts w:ascii="Helvetica" w:hAnsi="Helvetica"/>
-          <w:sz w:val="18"/>
-          <w:szCs w:val="18"/>
-        </w:rPr>
-        <w:t>Chronic</w:t>
-      </w:r>
-      <w:r>
-        <w:rPr>
-          <w:rFonts w:ascii="Helvetica" w:hAnsi="Helvetica"/>
-          <w:sz w:val="18"/>
-          <w:szCs w:val="18"/>
-        </w:rPr>
-        <w:t xml:space="preserve"> optogenetic stimulation</w:t>
-      </w:r>
+        <w:rPr>
+          <w:rFonts w:ascii="Helvetica" w:hAnsi="Helvetica"/>
+          <w:sz w:val="18"/>
+          <w:szCs w:val="18"/>
+        </w:rPr>
+      </w:pPr>
     </w:p>
     <w:p>
       <w:pPr>
@@ -1723,25 +2433,103 @@
           <w:sz w:val="18"/>
           <w:szCs w:val="18"/>
         </w:rPr>
-        <w:t xml:space="preserve">Instead of applying an acute optical stimulation, we will stimulate the LEC of older mice once for 2 every 24 </w:t>
-      </w:r>
-      <w:proofErr w:type="spellStart"/>
-      <w:r>
-        <w:rPr>
-          <w:rFonts w:ascii="Helvetica" w:hAnsi="Helvetica"/>
-          <w:sz w:val="18"/>
-          <w:szCs w:val="18"/>
-        </w:rPr>
-        <w:t>Hr</w:t>
-      </w:r>
-      <w:proofErr w:type="spellEnd"/>
-      <w:r>
-        <w:rPr>
-          <w:rFonts w:ascii="Helvetica" w:hAnsi="Helvetica"/>
-          <w:sz w:val="18"/>
-          <w:szCs w:val="18"/>
-        </w:rPr>
-        <w:t xml:space="preserve"> for at least 5 months and we will run the same analyses detailed above.</w:t>
+        <w:t xml:space="preserve">In </w:t>
+      </w:r>
+      <w:r>
+        <w:rPr>
+          <w:rFonts w:ascii="Helvetica" w:hAnsi="Helvetica"/>
+          <w:sz w:val="18"/>
+          <w:szCs w:val="18"/>
+        </w:rPr>
+        <w:t>conclusion</w:t>
+      </w:r>
+      <w:r>
+        <w:rPr>
+          <w:rFonts w:ascii="Helvetica" w:hAnsi="Helvetica"/>
+          <w:sz w:val="18"/>
+          <w:szCs w:val="18"/>
+        </w:rPr>
+        <w:t xml:space="preserve">, we are </w:t>
+      </w:r>
+      <w:r>
+        <w:rPr>
+          <w:rFonts w:ascii="Helvetica" w:hAnsi="Helvetica"/>
+          <w:sz w:val="18"/>
+          <w:szCs w:val="18"/>
+        </w:rPr>
+        <w:t xml:space="preserve">investigating dynamics between </w:t>
+      </w:r>
+      <w:r>
+        <w:rPr>
+          <w:rFonts w:ascii="Helvetica" w:hAnsi="Helvetica"/>
+          <w:sz w:val="18"/>
+          <w:szCs w:val="18"/>
+        </w:rPr>
+        <w:t>A</w:t>
+      </w:r>
+      <w:r>
+        <w:rPr>
+          <w:rFonts w:ascii="Helvetica" w:hAnsi="Helvetica"/>
+          <w:sz w:val="18"/>
+          <w:szCs w:val="18"/>
+        </w:rPr>
+        <w:sym w:font="Symbol" w:char="F062"/>
+      </w:r>
+      <w:r>
+        <w:rPr>
+          <w:rFonts w:ascii="Helvetica" w:hAnsi="Helvetica"/>
+          <w:sz w:val="18"/>
+          <w:szCs w:val="18"/>
+        </w:rPr>
+        <w:t xml:space="preserve"> deposits in the ISF and CSF and </w:t>
+      </w:r>
+      <w:r>
+        <w:rPr>
+          <w:rFonts w:ascii="Helvetica" w:hAnsi="Helvetica"/>
+          <w:sz w:val="18"/>
+          <w:szCs w:val="18"/>
+        </w:rPr>
+        <w:t xml:space="preserve">its connection to </w:t>
+      </w:r>
+      <w:r>
+        <w:rPr>
+          <w:rFonts w:ascii="Helvetica" w:hAnsi="Helvetica"/>
+          <w:sz w:val="18"/>
+          <w:szCs w:val="18"/>
+        </w:rPr>
+        <w:t>tau pathology using optog</w:t>
+      </w:r>
+      <w:r>
+        <w:rPr>
+          <w:rFonts w:ascii="Helvetica" w:hAnsi="Helvetica"/>
+          <w:sz w:val="18"/>
+          <w:szCs w:val="18"/>
+        </w:rPr>
+        <w:t>e</w:t>
+      </w:r>
+      <w:r>
+        <w:rPr>
+          <w:rFonts w:ascii="Helvetica" w:hAnsi="Helvetica"/>
+          <w:sz w:val="18"/>
+          <w:szCs w:val="18"/>
+        </w:rPr>
+        <w:t xml:space="preserve">netic stimulation </w:t>
+      </w:r>
+      <w:r>
+        <w:rPr>
+          <w:rFonts w:ascii="Helvetica" w:hAnsi="Helvetica"/>
+          <w:sz w:val="18"/>
+          <w:szCs w:val="18"/>
+        </w:rPr>
+        <w:t>in</w:t>
+      </w:r>
+      <w:r>
+        <w:rPr>
+          <w:rFonts w:ascii="Helvetica" w:hAnsi="Helvetica"/>
+          <w:sz w:val="18"/>
+          <w:szCs w:val="18"/>
+        </w:rPr>
+        <w:t xml:space="preserve"> specific neuronal pathway.</w:t>
       </w:r>
     </w:p>
     <w:p>
@@ -1761,163 +2549,6 @@
           <w:szCs w:val="18"/>
         </w:rPr>
       </w:pPr>
-      <w:r>
-        <w:rPr>
-          <w:rFonts w:ascii="Helvetica" w:hAnsi="Helvetica"/>
-          <w:sz w:val="18"/>
-          <w:szCs w:val="18"/>
-        </w:rPr>
-        <w:t xml:space="preserve">We will then study the clearance pathway in wild-type mice and the </w:t>
-      </w:r>
-      <w:proofErr w:type="spellStart"/>
-      <w:r>
-        <w:rPr>
-          <w:rFonts w:ascii="Helvetica" w:hAnsi="Helvetica"/>
-          <w:sz w:val="18"/>
-          <w:szCs w:val="18"/>
-        </w:rPr>
-        <w:t>Tg</w:t>
-      </w:r>
-      <w:proofErr w:type="spellEnd"/>
-      <w:r>
-        <w:rPr>
-          <w:rFonts w:ascii="Helvetica" w:hAnsi="Helvetica"/>
-          <w:sz w:val="18"/>
-          <w:szCs w:val="18"/>
-        </w:rPr>
-        <w:t xml:space="preserve"> EC-Tau/</w:t>
-      </w:r>
-      <w:proofErr w:type="spellStart"/>
-      <w:r>
-        <w:rPr>
-          <w:rFonts w:ascii="Helvetica" w:hAnsi="Helvetica"/>
-          <w:sz w:val="18"/>
-          <w:szCs w:val="18"/>
-        </w:rPr>
-        <w:t>hAPP</w:t>
-      </w:r>
-      <w:proofErr w:type="spellEnd"/>
-      <w:r>
-        <w:rPr>
-          <w:rFonts w:ascii="Helvetica" w:hAnsi="Helvetica"/>
-          <w:sz w:val="18"/>
-          <w:szCs w:val="18"/>
-        </w:rPr>
-        <w:t xml:space="preserve"> mice. Results in previous studies have shown that increased brain </w:t>
-      </w:r>
-      <w:r>
-        <w:rPr>
-          <w:rFonts w:ascii="Helvetica" w:hAnsi="Helvetica"/>
-          <w:sz w:val="18"/>
-          <w:szCs w:val="18"/>
-        </w:rPr>
-        <w:t>A</w:t>
-      </w:r>
-      <w:r>
-        <w:rPr>
-          <w:rFonts w:ascii="Helvetica" w:hAnsi="Helvetica"/>
-          <w:sz w:val="18"/>
-          <w:szCs w:val="18"/>
-        </w:rPr>
-        <w:sym w:font="Symbol" w:char="F062"/>
-      </w:r>
-      <w:r>
-        <w:rPr>
-          <w:rFonts w:ascii="Helvetica" w:hAnsi="Helvetica"/>
-          <w:sz w:val="18"/>
-          <w:szCs w:val="18"/>
-        </w:rPr>
-        <w:t xml:space="preserve"> plaque burden in AD patients, is accompanied by a reduction in the amount of soluble A</w:t>
-      </w:r>
-      <w:r>
-        <w:rPr>
-          <w:rFonts w:ascii="Helvetica" w:hAnsi="Helvetica"/>
-          <w:sz w:val="18"/>
-          <w:szCs w:val="18"/>
-        </w:rPr>
-        <w:sym w:font="Symbol" w:char="F062"/>
-      </w:r>
-      <w:r>
-        <w:rPr>
-          <w:rFonts w:ascii="Helvetica" w:hAnsi="Helvetica"/>
-          <w:sz w:val="18"/>
-          <w:szCs w:val="18"/>
-        </w:rPr>
-        <w:t xml:space="preserve"> exchanging between the brain ISF and the CSF leading to a decrease of </w:t>
-      </w:r>
-      <w:r>
-        <w:rPr>
-          <w:rFonts w:ascii="Helvetica" w:hAnsi="Helvetica"/>
-          <w:sz w:val="18"/>
-          <w:szCs w:val="18"/>
-        </w:rPr>
-        <w:t>A</w:t>
-      </w:r>
-      <w:r>
-        <w:rPr>
-          <w:rFonts w:ascii="Helvetica" w:hAnsi="Helvetica"/>
-          <w:sz w:val="18"/>
-          <w:szCs w:val="18"/>
-        </w:rPr>
-        <w:sym w:font="Symbol" w:char="F062"/>
-      </w:r>
-      <w:r>
-        <w:rPr>
-          <w:rFonts w:ascii="Helvetica" w:hAnsi="Helvetica"/>
-          <w:sz w:val="18"/>
-          <w:szCs w:val="18"/>
-        </w:rPr>
-        <w:t xml:space="preserve"> rate clearance </w:t>
-      </w:r>
-      <w:r>
-        <w:rPr>
-          <w:rFonts w:ascii="Helvetica" w:hAnsi="Helvetica"/>
-          <w:sz w:val="18"/>
-          <w:szCs w:val="18"/>
-        </w:rPr>
-        <w:fldChar w:fldCharType="begin"/>
-      </w:r>
-      <w:r>
-        <w:rPr>
-          <w:rFonts w:ascii="Helvetica" w:hAnsi="Helvetica"/>
-          <w:sz w:val="18"/>
-          <w:szCs w:val="18"/>
-        </w:rPr>
-        <w:instrText xml:space="preserve"> ADDIN ZOTERO_ITEM CSL_CITATION {"citationID":"urqnw9aW","properties":{"formattedCitation":"[3]","plainCitation":"[3]","noteIndex":0},"citationItems":[{"id":405,"uris":["http://zotero.org/users/7286058/items/ML5HSI8U"],"uri":["http://zotero.org/users/7286058/items/ML5HSI8U"],"itemData":{"id":405,"type":"article-journal","abstract":"Amyloid β (Aβ) plaques are a key histopathological hallmark of Alzheimer’s disease (AD) and soluble Aβ species are believed to play an important role in the clinical development of this disease. Emerging biomarker data demonstrates that Aβ plaque deposition begins decades before the onset of clinical symptoms, suggesting that understanding the biological determinants of the earliest steps in the development of AD pathology may provide key opportunities for AD treatment and prevention. Although a clinical association between sleep disruption and AD has long been appreciated, emerging clinical studies and insights from the basic neurosciences has shed important new light on how sleep and Aβ homeostasis may be connected in the setting of AD. Aβ, like many interstitial solutes, is cleared in part through the exchange of brain interstitial fluid and cerebrospinal fluid (CSF) along a brain-wide network of perivascular pathways recently termed the ‘glymphatic’ system. Glymphatic function is primarily a feature of the sleeping, rather than the waking brain, and is slowed in the aging and post-traumatic brain. These changes may underlie the diurnal fluctuations in interstitial and CSF Aβ levels observed in both the rodent and human. These and other emerging studies suggest that age-related sleep disruption may be one key factor rendering the aging brain vulnerable to Aβ deposition and the development of AD. If true, sleep may represent a key modifiable risk factor or therapeutic target in the pre-clinical phases of AD.","container-title":"Biological psychiatry","DOI":"10.1016/j.biopsych.2017.11.031","ISSN":"0006-3223","issue":"4","journalAbbreviation":"Biol Psychiatry","note":"PMID: 29279202\nPMCID: PMC5767516","page":"328-336","source":"PubMed Central","title":"The emerging relationship between interstitial fluid-cerebrospinal fluid exchange, amyloid β and sleep","URL":"https://www.ncbi.nlm.nih.gov/pmc/articles/PMC5767516/","volume":"83","author":[{"family":"Boespflug","given":"Erin L."},{"family":"Iliff","given":"Jeffrey J."}],"accessed":{"date-parts":[["2021",10,30]]},"issued":{"date-parts":[["2018",2,15]]}}}],"schema":"https://github.com/citation-style-language/schema/raw/master/csl-citation.json"} </w:instrText>
-      </w:r>
-      <w:r>
-        <w:rPr>
-          <w:rFonts w:ascii="Helvetica" w:hAnsi="Helvetica"/>
-          <w:sz w:val="18"/>
-          <w:szCs w:val="18"/>
-        </w:rPr>
-        <w:fldChar w:fldCharType="separate"/>
-      </w:r>
-      <w:r>
-        <w:rPr>
-          <w:rFonts w:ascii="Helvetica" w:hAnsi="Helvetica"/>
-          <w:noProof/>
-          <w:sz w:val="18"/>
-          <w:szCs w:val="18"/>
-        </w:rPr>
-        <w:t>[3]</w:t>
-      </w:r>
-      <w:r>
-        <w:rPr>
-          <w:rFonts w:ascii="Helvetica" w:hAnsi="Helvetica"/>
-          <w:sz w:val="18"/>
-          <w:szCs w:val="18"/>
-        </w:rPr>
-        <w:fldChar w:fldCharType="end"/>
-      </w:r>
-      <w:r>
-        <w:rPr>
-          <w:rFonts w:ascii="Helvetica" w:hAnsi="Helvetica"/>
-          <w:sz w:val="18"/>
-          <w:szCs w:val="18"/>
-        </w:rPr>
-        <w:t>.</w:t>
-      </w:r>
     </w:p>
     <w:p>
       <w:pPr>
@@ -1927,118 +2558,6 @@
           <w:szCs w:val="18"/>
         </w:rPr>
       </w:pPr>
-      <w:r>
-        <w:rPr>
-          <w:rFonts w:ascii="Helvetica" w:hAnsi="Helvetica"/>
-          <w:sz w:val="18"/>
-          <w:szCs w:val="18"/>
-        </w:rPr>
-        <w:t xml:space="preserve">We will repeat the measurements described above with optical stimulation of the </w:t>
-      </w:r>
-      <w:proofErr w:type="spellStart"/>
-      <w:r>
-        <w:rPr>
-          <w:rFonts w:ascii="Helvetica" w:hAnsi="Helvetica"/>
-          <w:sz w:val="18"/>
-          <w:szCs w:val="18"/>
-        </w:rPr>
-        <w:t>Tg</w:t>
-      </w:r>
-      <w:proofErr w:type="spellEnd"/>
-      <w:r>
-        <w:rPr>
-          <w:rFonts w:ascii="Helvetica" w:hAnsi="Helvetica"/>
-          <w:sz w:val="18"/>
-          <w:szCs w:val="18"/>
-        </w:rPr>
-        <w:t xml:space="preserve"> EC-Tau/</w:t>
-      </w:r>
-      <w:proofErr w:type="spellStart"/>
-      <w:r>
-        <w:rPr>
-          <w:rFonts w:ascii="Helvetica" w:hAnsi="Helvetica"/>
-          <w:sz w:val="18"/>
-          <w:szCs w:val="18"/>
-        </w:rPr>
-        <w:t>hAPP</w:t>
-      </w:r>
-      <w:proofErr w:type="spellEnd"/>
-      <w:r>
-        <w:rPr>
-          <w:rFonts w:ascii="Helvetica" w:hAnsi="Helvetica"/>
-          <w:sz w:val="18"/>
-          <w:szCs w:val="18"/>
-        </w:rPr>
-        <w:t xml:space="preserve"> mice and will measure ICF and CSF </w:t>
-      </w:r>
-      <w:r>
-        <w:rPr>
-          <w:rFonts w:ascii="Helvetica" w:hAnsi="Helvetica"/>
-          <w:sz w:val="18"/>
-          <w:szCs w:val="18"/>
-        </w:rPr>
-        <w:t>A</w:t>
-      </w:r>
-      <w:r>
-        <w:rPr>
-          <w:rFonts w:ascii="Helvetica" w:hAnsi="Helvetica"/>
-          <w:sz w:val="18"/>
-          <w:szCs w:val="18"/>
-        </w:rPr>
-        <w:sym w:font="Symbol" w:char="F062"/>
-      </w:r>
-      <w:r>
-        <w:rPr>
-          <w:rFonts w:ascii="Helvetica" w:hAnsi="Helvetica"/>
-          <w:sz w:val="18"/>
-          <w:szCs w:val="18"/>
-        </w:rPr>
-        <w:t xml:space="preserve"> and tau in a control group of W-T mice and an experimental group of </w:t>
-      </w:r>
-      <w:proofErr w:type="spellStart"/>
-      <w:r>
-        <w:rPr>
-          <w:rFonts w:ascii="Helvetica" w:hAnsi="Helvetica"/>
-          <w:sz w:val="18"/>
-          <w:szCs w:val="18"/>
-        </w:rPr>
-        <w:t>Tg</w:t>
-      </w:r>
-      <w:proofErr w:type="spellEnd"/>
-      <w:r>
-        <w:rPr>
-          <w:rFonts w:ascii="Helvetica" w:hAnsi="Helvetica"/>
-          <w:sz w:val="18"/>
-          <w:szCs w:val="18"/>
-        </w:rPr>
-        <w:t xml:space="preserve"> EC-Tau/</w:t>
-      </w:r>
-      <w:proofErr w:type="spellStart"/>
-      <w:r>
-        <w:rPr>
-          <w:rFonts w:ascii="Helvetica" w:hAnsi="Helvetica"/>
-          <w:sz w:val="18"/>
-          <w:szCs w:val="18"/>
-        </w:rPr>
-        <w:t>hAPP</w:t>
-      </w:r>
-      <w:proofErr w:type="spellEnd"/>
-      <w:r>
-        <w:rPr>
-          <w:rFonts w:ascii="Helvetica" w:hAnsi="Helvetica"/>
-          <w:sz w:val="18"/>
-          <w:szCs w:val="18"/>
-        </w:rPr>
-        <w:t xml:space="preserve"> mice</w:t>
-      </w:r>
-      <w:r>
-        <w:rPr>
-          <w:rFonts w:ascii="Helvetica" w:hAnsi="Helvetica"/>
-          <w:sz w:val="18"/>
-          <w:szCs w:val="18"/>
-        </w:rPr>
-        <w:t>.</w:t>
-      </w:r>
     </w:p>
     <w:p>
       <w:pPr>
@@ -2057,6 +2576,25 @@
           <w:szCs w:val="18"/>
         </w:rPr>
       </w:pPr>
+      <w:r>
+        <w:rPr>
+          <w:rFonts w:ascii="Helvetica" w:hAnsi="Helvetica"/>
+          <w:b/>
+          <w:bCs/>
+          <w:sz w:val="18"/>
+          <w:szCs w:val="18"/>
+          <w:u w:val="single"/>
+        </w:rPr>
+        <w:t>Reference</w:t>
+      </w:r>
+      <w:r>
+        <w:rPr>
+          <w:rFonts w:ascii="Helvetica" w:hAnsi="Helvetica"/>
+          <w:sz w:val="18"/>
+          <w:szCs w:val="18"/>
+        </w:rPr>
+        <w:t>:</w:t>
+      </w:r>
     </w:p>
     <w:p>
       <w:pPr>
@@ -2066,23 +2604,86 @@
           <w:szCs w:val="18"/>
         </w:rPr>
       </w:pPr>
-      <w:r>
-        <w:rPr>
-          <w:rFonts w:ascii="Helvetica" w:hAnsi="Helvetica"/>
-          <w:sz w:val="18"/>
-          <w:szCs w:val="18"/>
-        </w:rPr>
-        <w:t>Reference:</w:t>
-      </w:r>
     </w:p>
     <w:p>
       <w:pPr>
-        <w:rPr>
-          <w:rFonts w:ascii="Helvetica" w:hAnsi="Helvetica"/>
-          <w:sz w:val="18"/>
-          <w:szCs w:val="18"/>
-        </w:rPr>
-      </w:pPr>
+        <w:pStyle w:val="Bibliography"/>
+        <w:rPr>
+          <w:rFonts w:ascii="Helvetica" w:hAnsi="Helvetica"/>
+          <w:sz w:val="18"/>
+        </w:rPr>
+      </w:pPr>
+      <w:r>
+        <w:rPr>
+          <w:rFonts w:ascii="Helvetica" w:hAnsi="Helvetica"/>
+          <w:sz w:val="18"/>
+          <w:szCs w:val="18"/>
+        </w:rPr>
+        <w:fldChar w:fldCharType="begin"/>
+      </w:r>
+      <w:r>
+        <w:rPr>
+          <w:rFonts w:ascii="Helvetica" w:hAnsi="Helvetica"/>
+          <w:sz w:val="18"/>
+          <w:szCs w:val="18"/>
+        </w:rPr>
+        <w:instrText xml:space="preserve"> ADDIN ZOTERO_BIBL {"uncited":[],"omitted":[],"custom":[]} CSL_BIBLIOGRAPHY </w:instrText>
+      </w:r>
+      <w:r>
+        <w:rPr>
+          <w:rFonts w:ascii="Helvetica" w:hAnsi="Helvetica"/>
+          <w:sz w:val="18"/>
+          <w:szCs w:val="18"/>
+        </w:rPr>
+        <w:fldChar w:fldCharType="separate"/>
+      </w:r>
+      <w:r>
+        <w:rPr>
+          <w:rFonts w:ascii="Helvetica" w:hAnsi="Helvetica"/>
+          <w:sz w:val="18"/>
+        </w:rPr>
+        <w:t>[1]</w:t>
+      </w:r>
+      <w:r>
+        <w:rPr>
+          <w:rFonts w:ascii="Helvetica" w:hAnsi="Helvetica"/>
+          <w:sz w:val="18"/>
+        </w:rPr>
+        <w:tab/>
+        <w:t xml:space="preserve">K. Yamada </w:t>
+      </w:r>
+      <w:r>
+        <w:rPr>
+          <w:rFonts w:ascii="Helvetica" w:hAnsi="Helvetica"/>
+          <w:i/>
+          <w:iCs/>
+          <w:sz w:val="18"/>
+        </w:rPr>
+        <w:t>et al.</w:t>
+      </w:r>
+      <w:r>
+        <w:rPr>
+          <w:rFonts w:ascii="Helvetica" w:hAnsi="Helvetica"/>
+          <w:sz w:val="18"/>
+        </w:rPr>
+        <w:t xml:space="preserve">, “In Vivo Microdialysis Reveals Age-Dependent Decrease of Brain Interstitial Fluid Tau Levels in P301S Human Tau Transgenic Mice,” </w:t>
+      </w:r>
+      <w:r>
+        <w:rPr>
+          <w:rFonts w:ascii="Helvetica" w:hAnsi="Helvetica"/>
+          <w:i/>
+          <w:iCs/>
+          <w:sz w:val="18"/>
+        </w:rPr>
+        <w:t>J. Neurosci.</w:t>
+      </w:r>
+      <w:r>
+        <w:rPr>
+          <w:rFonts w:ascii="Helvetica" w:hAnsi="Helvetica"/>
+          <w:sz w:val="18"/>
+        </w:rPr>
+        <w:t>, vol. 31, no. 37, pp. 13110–13117, Sep. 2011, doi: 10.1523/JNEUROSCI.2569-11.2011.</w:t>
+      </w:r>
     </w:p>
     <w:p>
       <w:pPr>
@@ -2096,32 +2697,8 @@
         <w:rPr>
           <w:rFonts w:ascii="Helvetica" w:hAnsi="Helvetica"/>
           <w:sz w:val="18"/>
-          <w:szCs w:val="18"/>
-        </w:rPr>
-        <w:fldChar w:fldCharType="begin"/>
-      </w:r>
-      <w:r>
-        <w:rPr>
-          <w:rFonts w:ascii="Helvetica" w:hAnsi="Helvetica"/>
-          <w:sz w:val="18"/>
-          <w:szCs w:val="18"/>
-        </w:rPr>
-        <w:instrText xml:space="preserve"> ADDIN ZOTERO_BIBL {"uncited":[],"omitted":[],"custom":[]} CSL_BIBLIOGRAPHY </w:instrText>
-      </w:r>
-      <w:r>
-        <w:rPr>
-          <w:rFonts w:ascii="Helvetica" w:hAnsi="Helvetica"/>
-          <w:sz w:val="18"/>
-          <w:szCs w:val="18"/>
-        </w:rPr>
-        <w:fldChar w:fldCharType="separate"/>
-      </w:r>
-      <w:r>
-        <w:rPr>
-          <w:rFonts w:ascii="Helvetica" w:hAnsi="Helvetica"/>
-          <w:sz w:val="18"/>
-        </w:rPr>
-        <w:t>[1]</w:t>
+        </w:rPr>
+        <w:t>[2]</w:t>
       </w:r>
       <w:r>
         <w:rPr>
@@ -2129,7 +2706,7 @@
           <w:sz w:val="18"/>
         </w:rPr>
         <w:tab/>
-        <w:t xml:space="preserve">K. Yamada </w:t>
+        <w:t xml:space="preserve">L. D. Evans </w:t>
       </w:r>
       <w:r>
         <w:rPr>
@@ -2145,23 +2722,7 @@
           <w:rFonts w:ascii="Helvetica" w:hAnsi="Helvetica"/>
           <w:sz w:val="18"/>
         </w:rPr>
-        <w:t xml:space="preserve">, “In Vivo </w:t>
-      </w:r>
-      <w:proofErr w:type="spellStart"/>
-      <w:r>
-        <w:rPr>
-          <w:rFonts w:ascii="Helvetica" w:hAnsi="Helvetica"/>
-          <w:sz w:val="18"/>
-        </w:rPr>
-        <w:t>Microdialysis</w:t>
-      </w:r>
-      <w:proofErr w:type="spellEnd"/>
-      <w:r>
-        <w:rPr>
-          <w:rFonts w:ascii="Helvetica" w:hAnsi="Helvetica"/>
-          <w:sz w:val="18"/>
-        </w:rPr>
-        <w:t xml:space="preserve"> Reveals Age-Dependent Decrease of Brain Interstitial Fluid Tau Levels in P301S Human Tau Transgenic Mice,” </w:t>
+        <w:t xml:space="preserve">, “Extracellular Monomeric and Aggregated Tau Efficiently Enter Human Neurons through Overlapping but Distinct Pathways,” </w:t>
       </w:r>
       <w:r>
         <w:rPr>
@@ -2170,9 +2731,39 @@
           <w:iCs/>
           <w:sz w:val="18"/>
         </w:rPr>
-        <w:t xml:space="preserve">J. </w:t>
-      </w:r>
-      <w:proofErr w:type="spellStart"/>
+        <w:t>Cell Rep.</w:t>
+      </w:r>
+      <w:r>
+        <w:rPr>
+          <w:rFonts w:ascii="Helvetica" w:hAnsi="Helvetica"/>
+          <w:sz w:val="18"/>
+        </w:rPr>
+        <w:t>, vol. 22, no. 13, pp. 3612–3624, Mar. 2018, doi: 10.1016/j.celrep.2018.03.021.</w:t>
+      </w:r>
+    </w:p>
+    <w:p>
+      <w:pPr>
+        <w:pStyle w:val="Bibliography"/>
+        <w:rPr>
+          <w:rFonts w:ascii="Helvetica" w:hAnsi="Helvetica"/>
+          <w:sz w:val="18"/>
+        </w:rPr>
+      </w:pPr>
+      <w:r>
+        <w:rPr>
+          <w:rFonts w:ascii="Helvetica" w:hAnsi="Helvetica"/>
+          <w:sz w:val="18"/>
+        </w:rPr>
+        <w:t>[3]</w:t>
+      </w:r>
+      <w:r>
+        <w:rPr>
+          <w:rFonts w:ascii="Helvetica" w:hAnsi="Helvetica"/>
+          <w:sz w:val="18"/>
+        </w:rPr>
+        <w:tab/>
+        <w:t xml:space="preserve">J. W. Wu </w:t>
+      </w:r>
       <w:r>
         <w:rPr>
           <w:rFonts w:ascii="Helvetica" w:hAnsi="Helvetica"/>
@@ -2180,9 +2771,15 @@
           <w:iCs/>
           <w:sz w:val="18"/>
         </w:rPr>
-        <w:t>Neurosci</w:t>
-      </w:r>
-      <w:proofErr w:type="spellEnd"/>
+        <w:t>et al.</w:t>
+      </w:r>
+      <w:r>
+        <w:rPr>
+          <w:rFonts w:ascii="Helvetica" w:hAnsi="Helvetica"/>
+          <w:sz w:val="18"/>
+        </w:rPr>
+        <w:t xml:space="preserve">, “Neuronal activity enhances tau propagation and tau pathology in vivo,” </w:t>
+      </w:r>
       <w:r>
         <w:rPr>
           <w:rFonts w:ascii="Helvetica" w:hAnsi="Helvetica"/>
@@ -2190,30 +2787,14 @@
           <w:iCs/>
           <w:sz w:val="18"/>
         </w:rPr>
-        <w:t>.</w:t>
-      </w:r>
-      <w:r>
-        <w:rPr>
-          <w:rFonts w:ascii="Helvetica" w:hAnsi="Helvetica"/>
-          <w:sz w:val="18"/>
-        </w:rPr>
-        <w:t xml:space="preserve">, vol. 31, no. 37, pp. 13110–13117, Sep. 2011, </w:t>
-      </w:r>
-      <w:proofErr w:type="spellStart"/>
-      <w:r>
-        <w:rPr>
-          <w:rFonts w:ascii="Helvetica" w:hAnsi="Helvetica"/>
-          <w:sz w:val="18"/>
-        </w:rPr>
-        <w:t>doi</w:t>
-      </w:r>
-      <w:proofErr w:type="spellEnd"/>
-      <w:r>
-        <w:rPr>
-          <w:rFonts w:ascii="Helvetica" w:hAnsi="Helvetica"/>
-          <w:sz w:val="18"/>
-        </w:rPr>
-        <w:t>: 10.1523/JNEUROSCI.2569-11.2011.</w:t>
+        <w:t>Nat. Neurosci.</w:t>
+      </w:r>
+      <w:r>
+        <w:rPr>
+          <w:rFonts w:ascii="Helvetica" w:hAnsi="Helvetica"/>
+          <w:sz w:val="18"/>
+        </w:rPr>
+        <w:t>, vol. 19, no. 8, pp. 1085–1092, Aug. 2016, doi: 10.1038/nn.4328.</w:t>
       </w:r>
     </w:p>
     <w:p>
@@ -2229,7 +2810,7 @@
           <w:rFonts w:ascii="Helvetica" w:hAnsi="Helvetica"/>
           <w:sz w:val="18"/>
         </w:rPr>
-        <w:t>[2]</w:t>
+        <w:t>[4]</w:t>
       </w:r>
       <w:r>
         <w:rPr>
@@ -2237,7 +2818,7 @@
           <w:sz w:val="18"/>
         </w:rPr>
         <w:tab/>
-        <w:t xml:space="preserve">L. D. Evans </w:t>
+        <w:t xml:space="preserve">E. L. Boespflug and J. J. Iliff, “The emerging relationship between interstitial fluid-cerebrospinal fluid exchange, amyloid β and sleep,” </w:t>
       </w:r>
       <w:r>
         <w:rPr>
@@ -2246,14 +2827,38 @@
           <w:iCs/>
           <w:sz w:val="18"/>
         </w:rPr>
-        <w:t>et al.</w:t>
-      </w:r>
-      <w:r>
-        <w:rPr>
-          <w:rFonts w:ascii="Helvetica" w:hAnsi="Helvetica"/>
-          <w:sz w:val="18"/>
-        </w:rPr>
-        <w:t xml:space="preserve">, “Extracellular Monomeric and Aggregated Tau Efficiently Enter Human Neurons through Overlapping but Distinct Pathways,” </w:t>
+        <w:t>Biol. Psychiatry</w:t>
+      </w:r>
+      <w:r>
+        <w:rPr>
+          <w:rFonts w:ascii="Helvetica" w:hAnsi="Helvetica"/>
+          <w:sz w:val="18"/>
+        </w:rPr>
+        <w:t>, vol. 83, no. 4, pp. 328–336, Feb. 2018, doi: 10.1016/j.biopsych.2017.11.031.</w:t>
+      </w:r>
+    </w:p>
+    <w:p>
+      <w:pPr>
+        <w:pStyle w:val="Bibliography"/>
+        <w:rPr>
+          <w:rFonts w:ascii="Helvetica" w:hAnsi="Helvetica"/>
+          <w:sz w:val="18"/>
+        </w:rPr>
+      </w:pPr>
+      <w:r>
+        <w:rPr>
+          <w:rFonts w:ascii="Helvetica" w:hAnsi="Helvetica"/>
+          <w:sz w:val="18"/>
+        </w:rPr>
+        <w:t>[5]</w:t>
+      </w:r>
+      <w:r>
+        <w:rPr>
+          <w:rFonts w:ascii="Helvetica" w:hAnsi="Helvetica"/>
+          <w:sz w:val="18"/>
+        </w:rPr>
+        <w:tab/>
+        <w:t xml:space="preserve">S. Hong </w:t>
       </w:r>
       <w:r>
         <w:rPr>
@@ -2262,86 +2867,14 @@
           <w:iCs/>
           <w:sz w:val="18"/>
         </w:rPr>
-        <w:t>Cell Rep.</w:t>
-      </w:r>
-      <w:r>
-        <w:rPr>
-          <w:rFonts w:ascii="Helvetica" w:hAnsi="Helvetica"/>
-          <w:sz w:val="18"/>
-        </w:rPr>
-        <w:t xml:space="preserve">, vol. 22, no. 13, pp. 3612–3624, Mar. 2018, </w:t>
-      </w:r>
-      <w:proofErr w:type="spellStart"/>
-      <w:r>
-        <w:rPr>
-          <w:rFonts w:ascii="Helvetica" w:hAnsi="Helvetica"/>
-          <w:sz w:val="18"/>
-        </w:rPr>
-        <w:t>doi</w:t>
-      </w:r>
-      <w:proofErr w:type="spellEnd"/>
-      <w:r>
-        <w:rPr>
-          <w:rFonts w:ascii="Helvetica" w:hAnsi="Helvetica"/>
-          <w:sz w:val="18"/>
-        </w:rPr>
-        <w:t>: 10.1016/j.celrep.2018.03.021.</w:t>
-      </w:r>
-    </w:p>
-    <w:p>
-      <w:pPr>
-        <w:pStyle w:val="Bibliography"/>
-        <w:rPr>
-          <w:rFonts w:ascii="Helvetica" w:hAnsi="Helvetica"/>
-          <w:sz w:val="18"/>
-        </w:rPr>
-      </w:pPr>
-      <w:r>
-        <w:rPr>
-          <w:rFonts w:ascii="Helvetica" w:hAnsi="Helvetica"/>
-          <w:sz w:val="18"/>
-        </w:rPr>
-        <w:t>[3]</w:t>
-      </w:r>
-      <w:r>
-        <w:rPr>
-          <w:rFonts w:ascii="Helvetica" w:hAnsi="Helvetica"/>
-          <w:sz w:val="18"/>
-        </w:rPr>
-        <w:tab/>
-        <w:t xml:space="preserve">E. L. </w:t>
-      </w:r>
-      <w:proofErr w:type="spellStart"/>
-      <w:r>
-        <w:rPr>
-          <w:rFonts w:ascii="Helvetica" w:hAnsi="Helvetica"/>
-          <w:sz w:val="18"/>
-        </w:rPr>
-        <w:t>Boespflug</w:t>
-      </w:r>
-      <w:proofErr w:type="spellEnd"/>
-      <w:r>
-        <w:rPr>
-          <w:rFonts w:ascii="Helvetica" w:hAnsi="Helvetica"/>
-          <w:sz w:val="18"/>
-        </w:rPr>
-        <w:t xml:space="preserve"> and J. J. </w:t>
-      </w:r>
-      <w:proofErr w:type="spellStart"/>
-      <w:r>
-        <w:rPr>
-          <w:rFonts w:ascii="Helvetica" w:hAnsi="Helvetica"/>
-          <w:sz w:val="18"/>
-        </w:rPr>
-        <w:t>Iliff</w:t>
-      </w:r>
-      <w:proofErr w:type="spellEnd"/>
-      <w:r>
-        <w:rPr>
-          <w:rFonts w:ascii="Helvetica" w:hAnsi="Helvetica"/>
-          <w:sz w:val="18"/>
-        </w:rPr>
-        <w:t xml:space="preserve">, “The emerging relationship between interstitial fluid-cerebrospinal fluid exchange, amyloid β and sleep,” </w:t>
+        <w:t>et al.</w:t>
+      </w:r>
+      <w:r>
+        <w:rPr>
+          <w:rFonts w:ascii="Helvetica" w:hAnsi="Helvetica"/>
+          <w:sz w:val="18"/>
+        </w:rPr>
+        <w:t xml:space="preserve">, “Dynamic Analysis of Amyloid β-Protein in Behaving Mice Reveals Opposing Changes in ISF versus Parenchymal Aβ during Age-Related Plaque Formation,” </w:t>
       </w:r>
       <w:r>
         <w:rPr>
@@ -2350,30 +2883,14 @@
           <w:iCs/>
           <w:sz w:val="18"/>
         </w:rPr>
-        <w:t>Biol. Psychiatry</w:t>
-      </w:r>
-      <w:r>
-        <w:rPr>
-          <w:rFonts w:ascii="Helvetica" w:hAnsi="Helvetica"/>
-          <w:sz w:val="18"/>
-        </w:rPr>
-        <w:t xml:space="preserve">, vol. 83, no. 4, pp. 328–336, Feb. 2018, </w:t>
-      </w:r>
-      <w:proofErr w:type="spellStart"/>
-      <w:r>
-        <w:rPr>
-          <w:rFonts w:ascii="Helvetica" w:hAnsi="Helvetica"/>
-          <w:sz w:val="18"/>
-        </w:rPr>
-        <w:t>doi</w:t>
-      </w:r>
-      <w:proofErr w:type="spellEnd"/>
-      <w:r>
-        <w:rPr>
-          <w:rFonts w:ascii="Helvetica" w:hAnsi="Helvetica"/>
-          <w:sz w:val="18"/>
-        </w:rPr>
-        <w:t>: 10.1016/j.biopsych.2017.11.031.</w:t>
+        <w:t>J. Neurosci.</w:t>
+      </w:r>
+      <w:r>
+        <w:rPr>
+          <w:rFonts w:ascii="Helvetica" w:hAnsi="Helvetica"/>
+          <w:sz w:val="18"/>
+        </w:rPr>
+        <w:t>, vol. 31, no. 44, pp. 15861–15869, Nov. 2011, doi: 10.1523/JNEUROSCI.3272-11.2011.</w:t>
       </w:r>
     </w:p>
     <w:p>
@@ -2506,20 +3023,8 @@
         <w:sz w:val="16"/>
         <w:szCs w:val="16"/>
       </w:rPr>
-      <w:t xml:space="preserve">Yves </w:t>
+      <w:t>Yves Greatti</w:t>
     </w:r>
-    <w:proofErr w:type="spellStart"/>
-    <w:r>
-      <w:rPr>
-        <w:rFonts w:ascii="Helvetica" w:hAnsi="Helvetica"/>
-        <w:b/>
-        <w:bCs/>
-        <w:sz w:val="16"/>
-        <w:szCs w:val="16"/>
-      </w:rPr>
-      <w:t>Greatti</w:t>
-    </w:r>
-    <w:proofErr w:type="spellEnd"/>
     <w:r>
       <w:rPr>
         <w:rFonts w:ascii="Helvetica" w:hAnsi="Helvetica"/>
@@ -2801,6 +3306,95 @@
     </w:lvl>
   </w:abstractNum>
   <w:abstractNum w:abstractNumId="1" w15:restartNumberingAfterBreak="0">
+    <w:nsid w:val="07B968D9"/>
+    <w:multiLevelType w:val="hybridMultilevel"/>
+    <w:tmpl w:val="95C8A000"/>
+    <w:lvl w:ilvl="0" w:tplc="0409000F">
+      <w:start w:val="1"/>
+      <w:numFmt w:val="decimal"/>
+      <w:lvlText w:val="%1."/>
+      <w:lvlJc w:val="left"/>
+      <w:pPr>
+        <w:ind w:left="360" w:hanging="360"/>
+      </w:pPr>
+      <w:rPr>
+        <w:rFonts w:hint="default"/>
+      </w:rPr>
+    </w:lvl>
+    <w:lvl w:ilvl="1" w:tplc="04090019" w:tentative="1">
+      <w:start w:val="1"/>
+      <w:numFmt w:val="lowerLetter"/>
+      <w:lvlText w:val="%2."/>
+      <w:lvlJc w:val="left"/>
+      <w:pPr>
+        <w:ind w:left="1080" w:hanging="360"/>
+      </w:pPr>
+    </w:lvl>
+    <w:lvl w:ilvl="2" w:tplc="0409001B" w:tentative="1">
+      <w:start w:val="1"/>
+      <w:numFmt w:val="lowerRoman"/>
+      <w:lvlText w:val="%3."/>
+      <w:lvlJc w:val="right"/>
+      <w:pPr>
+        <w:ind w:left="1800" w:hanging="180"/>
+      </w:pPr>
+    </w:lvl>
+    <w:lvl w:ilvl="3" w:tplc="0409000F" w:tentative="1">
+      <w:start w:val="1"/>
+      <w:numFmt w:val="decimal"/>
+      <w:lvlText w:val="%4."/>
+      <w:lvlJc w:val="left"/>
+      <w:pPr>
+        <w:ind w:left="2520" w:hanging="360"/>
+      </w:pPr>
+    </w:lvl>
+    <w:lvl w:ilvl="4" w:tplc="04090019" w:tentative="1">
+      <w:start w:val="1"/>
+      <w:numFmt w:val="lowerLetter"/>
+      <w:lvlText w:val="%5."/>
+      <w:lvlJc w:val="left"/>
+      <w:pPr>
+        <w:ind w:left="3240" w:hanging="360"/>
+      </w:pPr>
+    </w:lvl>
+    <w:lvl w:ilvl="5" w:tplc="0409001B" w:tentative="1">
+      <w:start w:val="1"/>
+      <w:numFmt w:val="lowerRoman"/>
+      <w:lvlText w:val="%6."/>
+      <w:lvlJc w:val="right"/>
+      <w:pPr>
+        <w:ind w:left="3960" w:hanging="180"/>
+      </w:pPr>
+    </w:lvl>
+    <w:lvl w:ilvl="6" w:tplc="0409000F" w:tentative="1">
+      <w:start w:val="1"/>
+      <w:numFmt w:val="decimal"/>
+      <w:lvlText w:val="%7."/>
+      <w:lvlJc w:val="left"/>
+      <w:pPr>
+        <w:ind w:left="4680" w:hanging="360"/>
+      </w:pPr>
+    </w:lvl>
+    <w:lvl w:ilvl="7" w:tplc="04090019" w:tentative="1">
+      <w:start w:val="1"/>
+      <w:numFmt w:val="lowerLetter"/>
+      <w:lvlText w:val="%8."/>
+      <w:lvlJc w:val="left"/>
+      <w:pPr>
+        <w:ind w:left="5400" w:hanging="360"/>
+      </w:pPr>
+    </w:lvl>
+    <w:lvl w:ilvl="8" w:tplc="0409001B" w:tentative="1">
+      <w:start w:val="1"/>
+      <w:numFmt w:val="lowerRoman"/>
+      <w:lvlText w:val="%9."/>
+      <w:lvlJc w:val="right"/>
+      <w:pPr>
+        <w:ind w:left="6120" w:hanging="180"/>
+      </w:pPr>
+    </w:lvl>
+  </w:abstractNum>
+  <w:abstractNum w:abstractNumId="2" w15:restartNumberingAfterBreak="0">
     <w:nsid w:val="0B8B7EA7"/>
     <w:multiLevelType w:val="hybridMultilevel"/>
     <w:tmpl w:val="1958C85A"/>
@@ -2913,7 +3507,7 @@
       </w:rPr>
     </w:lvl>
   </w:abstractNum>
-  <w:abstractNum w:abstractNumId="2" w15:restartNumberingAfterBreak="0">
+  <w:abstractNum w:abstractNumId="3" w15:restartNumberingAfterBreak="0">
     <w:nsid w:val="1A9B6E28"/>
     <w:multiLevelType w:val="hybridMultilevel"/>
     <w:tmpl w:val="820EED1E"/>
@@ -3026,7 +3620,7 @@
       </w:rPr>
     </w:lvl>
   </w:abstractNum>
-  <w:abstractNum w:abstractNumId="3" w15:restartNumberingAfterBreak="0">
+  <w:abstractNum w:abstractNumId="4" w15:restartNumberingAfterBreak="0">
     <w:nsid w:val="1B76426F"/>
     <w:multiLevelType w:val="hybridMultilevel"/>
     <w:tmpl w:val="9D740F40"/>
@@ -3112,7 +3706,7 @@
       </w:pPr>
     </w:lvl>
   </w:abstractNum>
-  <w:abstractNum w:abstractNumId="4" w15:restartNumberingAfterBreak="0">
+  <w:abstractNum w:abstractNumId="5" w15:restartNumberingAfterBreak="0">
     <w:nsid w:val="28FB595C"/>
     <w:multiLevelType w:val="hybridMultilevel"/>
     <w:tmpl w:val="7E94674C"/>
@@ -3225,7 +3819,7 @@
       </w:rPr>
     </w:lvl>
   </w:abstractNum>
-  <w:abstractNum w:abstractNumId="5" w15:restartNumberingAfterBreak="0">
+  <w:abstractNum w:abstractNumId="6" w15:restartNumberingAfterBreak="0">
     <w:nsid w:val="55740A23"/>
     <w:multiLevelType w:val="hybridMultilevel"/>
     <w:tmpl w:val="A906CF4E"/>
@@ -3337,7 +3931,7 @@
       </w:rPr>
     </w:lvl>
   </w:abstractNum>
-  <w:abstractNum w:abstractNumId="6" w15:restartNumberingAfterBreak="0">
+  <w:abstractNum w:abstractNumId="7" w15:restartNumberingAfterBreak="0">
     <w:nsid w:val="647B0C5E"/>
     <w:multiLevelType w:val="hybridMultilevel"/>
     <w:tmpl w:val="49A00D86"/>
@@ -3450,7 +4044,7 @@
       </w:rPr>
     </w:lvl>
   </w:abstractNum>
-  <w:abstractNum w:abstractNumId="7" w15:restartNumberingAfterBreak="0">
+  <w:abstractNum w:abstractNumId="8" w15:restartNumberingAfterBreak="0">
     <w:nsid w:val="671B55FC"/>
     <w:multiLevelType w:val="hybridMultilevel"/>
     <w:tmpl w:val="644C19AE"/>
@@ -3563,7 +4157,7 @@
       </w:rPr>
     </w:lvl>
   </w:abstractNum>
-  <w:abstractNum w:abstractNumId="8" w15:restartNumberingAfterBreak="0">
+  <w:abstractNum w:abstractNumId="9" w15:restartNumberingAfterBreak="0">
     <w:nsid w:val="6EDA5FF3"/>
     <w:multiLevelType w:val="hybridMultilevel"/>
     <w:tmpl w:val="869467D0"/>
@@ -3652,7 +4246,7 @@
       </w:pPr>
     </w:lvl>
   </w:abstractNum>
-  <w:abstractNum w:abstractNumId="9" w15:restartNumberingAfterBreak="0">
+  <w:abstractNum w:abstractNumId="10" w15:restartNumberingAfterBreak="0">
     <w:nsid w:val="708025E8"/>
     <w:multiLevelType w:val="hybridMultilevel"/>
     <w:tmpl w:val="E688A15E"/>
@@ -3738,7 +4332,120 @@
       </w:pPr>
     </w:lvl>
   </w:abstractNum>
-  <w:abstractNum w:abstractNumId="10" w15:restartNumberingAfterBreak="0">
+  <w:abstractNum w:abstractNumId="11" w15:restartNumberingAfterBreak="0">
+    <w:nsid w:val="755219FE"/>
+    <w:multiLevelType w:val="hybridMultilevel"/>
+    <w:tmpl w:val="DB329E5C"/>
+    <w:lvl w:ilvl="0" w:tplc="04090001">
+      <w:start w:val="1"/>
+      <w:numFmt w:val="bullet"/>
+      <w:lvlText w:val=""/>
+      <w:lvlJc w:val="left"/>
+      <w:pPr>
+        <w:ind w:left="360" w:hanging="360"/>
+      </w:pPr>
+      <w:rPr>
+        <w:rFonts w:ascii="Symbol" w:hAnsi="Symbol" w:hint="default"/>
+      </w:rPr>
+    </w:lvl>
+    <w:lvl w:ilvl="1" w:tplc="04090003" w:tentative="1">
+      <w:start w:val="1"/>
+      <w:numFmt w:val="bullet"/>
+      <w:lvlText w:val="o"/>
+      <w:lvlJc w:val="left"/>
+      <w:pPr>
+        <w:ind w:left="1080" w:hanging="360"/>
+      </w:pPr>
+      <w:rPr>
+        <w:rFonts w:ascii="Courier New" w:hAnsi="Courier New" w:cs="Courier New" w:hint="default"/>
+      </w:rPr>
+    </w:lvl>
+    <w:lvl w:ilvl="2" w:tplc="04090005" w:tentative="1">
+      <w:start w:val="1"/>
+      <w:numFmt w:val="bullet"/>
+      <w:lvlText w:val=""/>
+      <w:lvlJc w:val="left"/>
+      <w:pPr>
+        <w:ind w:left="1800" w:hanging="360"/>
+      </w:pPr>
+      <w:rPr>
+        <w:rFonts w:ascii="Wingdings" w:hAnsi="Wingdings" w:hint="default"/>
+      </w:rPr>
+    </w:lvl>
+    <w:lvl w:ilvl="3" w:tplc="04090001" w:tentative="1">
+      <w:start w:val="1"/>
+      <w:numFmt w:val="bullet"/>
+      <w:lvlText w:val=""/>
+      <w:lvlJc w:val="left"/>
+      <w:pPr>
+        <w:ind w:left="2520" w:hanging="360"/>
+      </w:pPr>
+      <w:rPr>
+        <w:rFonts w:ascii="Symbol" w:hAnsi="Symbol" w:hint="default"/>
+      </w:rPr>
+    </w:lvl>
+    <w:lvl w:ilvl="4" w:tplc="04090003" w:tentative="1">
+      <w:start w:val="1"/>
+      <w:numFmt w:val="bullet"/>
+      <w:lvlText w:val="o"/>
+      <w:lvlJc w:val="left"/>
+      <w:pPr>
+        <w:ind w:left="3240" w:hanging="360"/>
+      </w:pPr>
+      <w:rPr>
+        <w:rFonts w:ascii="Courier New" w:hAnsi="Courier New" w:cs="Courier New" w:hint="default"/>
+      </w:rPr>
+    </w:lvl>
+    <w:lvl w:ilvl="5" w:tplc="04090005" w:tentative="1">
+      <w:start w:val="1"/>
+      <w:numFmt w:val="bullet"/>
+      <w:lvlText w:val=""/>
+      <w:lvlJc w:val="left"/>
+      <w:pPr>
+        <w:ind w:left="3960" w:hanging="360"/>
+      </w:pPr>
+      <w:rPr>
+        <w:rFonts w:ascii="Wingdings" w:hAnsi="Wingdings" w:hint="default"/>
+      </w:rPr>
+    </w:lvl>
+    <w:lvl w:ilvl="6" w:tplc="04090001" w:tentative="1">
+      <w:start w:val="1"/>
+      <w:numFmt w:val="bullet"/>
+      <w:lvlText w:val=""/>
+      <w:lvlJc w:val="left"/>
+      <w:pPr>
+        <w:ind w:left="4680" w:hanging="360"/>
+      </w:pPr>
+      <w:rPr>
+        <w:rFonts w:ascii="Symbol" w:hAnsi="Symbol" w:hint="default"/>
+      </w:rPr>
+    </w:lvl>
+    <w:lvl w:ilvl="7" w:tplc="04090003" w:tentative="1">
+      <w:start w:val="1"/>
+      <w:numFmt w:val="bullet"/>
+      <w:lvlText w:val="o"/>
+      <w:lvlJc w:val="left"/>
+      <w:pPr>
+        <w:ind w:left="5400" w:hanging="360"/>
+      </w:pPr>
+      <w:rPr>
+        <w:rFonts w:ascii="Courier New" w:hAnsi="Courier New" w:cs="Courier New" w:hint="default"/>
+      </w:rPr>
+    </w:lvl>
+    <w:lvl w:ilvl="8" w:tplc="04090005" w:tentative="1">
+      <w:start w:val="1"/>
+      <w:numFmt w:val="bullet"/>
+      <w:lvlText w:val=""/>
+      <w:lvlJc w:val="left"/>
+      <w:pPr>
+        <w:ind w:left="6120" w:hanging="360"/>
+      </w:pPr>
+      <w:rPr>
+        <w:rFonts w:ascii="Wingdings" w:hAnsi="Wingdings" w:hint="default"/>
+      </w:rPr>
+    </w:lvl>
+  </w:abstractNum>
+  <w:abstractNum w:abstractNumId="12" w15:restartNumberingAfterBreak="0">
     <w:nsid w:val="799D4613"/>
     <w:multiLevelType w:val="hybridMultilevel"/>
     <w:tmpl w:val="259C150C"/>
@@ -3851,38 +4558,160 @@
       </w:rPr>
     </w:lvl>
   </w:abstractNum>
+  <w:abstractNum w:abstractNumId="13" w15:restartNumberingAfterBreak="0">
+    <w:nsid w:val="7F2C101F"/>
+    <w:multiLevelType w:val="hybridMultilevel"/>
+    <w:tmpl w:val="E6CCE486"/>
+    <w:lvl w:ilvl="0" w:tplc="04090001">
+      <w:start w:val="1"/>
+      <w:numFmt w:val="bullet"/>
+      <w:lvlText w:val=""/>
+      <w:lvlJc w:val="left"/>
+      <w:pPr>
+        <w:ind w:left="360" w:hanging="360"/>
+      </w:pPr>
+      <w:rPr>
+        <w:rFonts w:ascii="Symbol" w:hAnsi="Symbol" w:hint="default"/>
+      </w:rPr>
+    </w:lvl>
+    <w:lvl w:ilvl="1" w:tplc="04090003" w:tentative="1">
+      <w:start w:val="1"/>
+      <w:numFmt w:val="bullet"/>
+      <w:lvlText w:val="o"/>
+      <w:lvlJc w:val="left"/>
+      <w:pPr>
+        <w:ind w:left="1080" w:hanging="360"/>
+      </w:pPr>
+      <w:rPr>
+        <w:rFonts w:ascii="Courier New" w:hAnsi="Courier New" w:cs="Courier New" w:hint="default"/>
+      </w:rPr>
+    </w:lvl>
+    <w:lvl w:ilvl="2" w:tplc="04090005" w:tentative="1">
+      <w:start w:val="1"/>
+      <w:numFmt w:val="bullet"/>
+      <w:lvlText w:val=""/>
+      <w:lvlJc w:val="left"/>
+      <w:pPr>
+        <w:ind w:left="1800" w:hanging="360"/>
+      </w:pPr>
+      <w:rPr>
+        <w:rFonts w:ascii="Wingdings" w:hAnsi="Wingdings" w:hint="default"/>
+      </w:rPr>
+    </w:lvl>
+    <w:lvl w:ilvl="3" w:tplc="04090001" w:tentative="1">
+      <w:start w:val="1"/>
+      <w:numFmt w:val="bullet"/>
+      <w:lvlText w:val=""/>
+      <w:lvlJc w:val="left"/>
+      <w:pPr>
+        <w:ind w:left="2520" w:hanging="360"/>
+      </w:pPr>
+      <w:rPr>
+        <w:rFonts w:ascii="Symbol" w:hAnsi="Symbol" w:hint="default"/>
+      </w:rPr>
+    </w:lvl>
+    <w:lvl w:ilvl="4" w:tplc="04090003" w:tentative="1">
+      <w:start w:val="1"/>
+      <w:numFmt w:val="bullet"/>
+      <w:lvlText w:val="o"/>
+      <w:lvlJc w:val="left"/>
+      <w:pPr>
+        <w:ind w:left="3240" w:hanging="360"/>
+      </w:pPr>
+      <w:rPr>
+        <w:rFonts w:ascii="Courier New" w:hAnsi="Courier New" w:cs="Courier New" w:hint="default"/>
+      </w:rPr>
+    </w:lvl>
+    <w:lvl w:ilvl="5" w:tplc="04090005" w:tentative="1">
+      <w:start w:val="1"/>
+      <w:numFmt w:val="bullet"/>
+      <w:lvlText w:val=""/>
+      <w:lvlJc w:val="left"/>
+      <w:pPr>
+        <w:ind w:left="3960" w:hanging="360"/>
+      </w:pPr>
+      <w:rPr>
+        <w:rFonts w:ascii="Wingdings" w:hAnsi="Wingdings" w:hint="default"/>
+      </w:rPr>
+    </w:lvl>
+    <w:lvl w:ilvl="6" w:tplc="04090001" w:tentative="1">
+      <w:start w:val="1"/>
+      <w:numFmt w:val="bullet"/>
+      <w:lvlText w:val=""/>
+      <w:lvlJc w:val="left"/>
+      <w:pPr>
+        <w:ind w:left="4680" w:hanging="360"/>
+      </w:pPr>
+      <w:rPr>
+        <w:rFonts w:ascii="Symbol" w:hAnsi="Symbol" w:hint="default"/>
+      </w:rPr>
+    </w:lvl>
+    <w:lvl w:ilvl="7" w:tplc="04090003" w:tentative="1">
+      <w:start w:val="1"/>
+      <w:numFmt w:val="bullet"/>
+      <w:lvlText w:val="o"/>
+      <w:lvlJc w:val="left"/>
+      <w:pPr>
+        <w:ind w:left="5400" w:hanging="360"/>
+      </w:pPr>
+      <w:rPr>
+        <w:rFonts w:ascii="Courier New" w:hAnsi="Courier New" w:cs="Courier New" w:hint="default"/>
+      </w:rPr>
+    </w:lvl>
+    <w:lvl w:ilvl="8" w:tplc="04090005" w:tentative="1">
+      <w:start w:val="1"/>
+      <w:numFmt w:val="bullet"/>
+      <w:lvlText w:val=""/>
+      <w:lvlJc w:val="left"/>
+      <w:pPr>
+        <w:ind w:left="6120" w:hanging="360"/>
+      </w:pPr>
+      <w:rPr>
+        <w:rFonts w:ascii="Wingdings" w:hAnsi="Wingdings" w:hint="default"/>
+      </w:rPr>
+    </w:lvl>
+  </w:abstractNum>
   <w:num w:numId="1">
+    <w:abstractNumId w:val="8"/>
+  </w:num>
+  <w:num w:numId="2">
+    <w:abstractNumId w:val="4"/>
+  </w:num>
+  <w:num w:numId="3">
+    <w:abstractNumId w:val="9"/>
+  </w:num>
+  <w:num w:numId="4">
+    <w:abstractNumId w:val="10"/>
+  </w:num>
+  <w:num w:numId="5">
     <w:abstractNumId w:val="7"/>
   </w:num>
-  <w:num w:numId="2">
+  <w:num w:numId="6">
     <w:abstractNumId w:val="3"/>
   </w:num>
-  <w:num w:numId="3">
-    <w:abstractNumId w:val="8"/>
-  </w:num>
-  <w:num w:numId="4">
-    <w:abstractNumId w:val="9"/>
-  </w:num>
-  <w:num w:numId="5">
-    <w:abstractNumId w:val="6"/>
-  </w:num>
-  <w:num w:numId="6">
+  <w:num w:numId="7">
     <w:abstractNumId w:val="2"/>
   </w:num>
-  <w:num w:numId="7">
-    <w:abstractNumId w:val="1"/>
-  </w:num>
   <w:num w:numId="8">
-    <w:abstractNumId w:val="4"/>
+    <w:abstractNumId w:val="5"/>
   </w:num>
   <w:num w:numId="9">
-    <w:abstractNumId w:val="10"/>
+    <w:abstractNumId w:val="12"/>
   </w:num>
   <w:num w:numId="10">
-    <w:abstractNumId w:val="5"/>
+    <w:abstractNumId w:val="6"/>
   </w:num>
   <w:num w:numId="11">
     <w:abstractNumId w:val="0"/>
+  </w:num>
+  <w:num w:numId="12">
+    <w:abstractNumId w:val="1"/>
+  </w:num>
+  <w:num w:numId="13">
+    <w:abstractNumId w:val="13"/>
+  </w:num>
+  <w:num w:numId="14">
+    <w:abstractNumId w:val="11"/>
   </w:num>
   <w:numIdMacAtCleanup w:val="1"/>
 </w:numbering>

</xml_diff>

<commit_message>
Add latest case study 2
</commit_message>
<xml_diff>
--- a/Module10_NeurodegenerationAndQuantitativeBehaviorTests/case_study/Case Study_Neurodegeneration_2.docx
+++ b/Module10_NeurodegenerationAndQuantitativeBehaviorTests/case_study/Case Study_Neurodegeneration_2.docx
@@ -6,290 +6,23 @@
       <w:pPr>
         <w:rPr>
           <w:rFonts w:ascii="Helvetica" w:hAnsi="Helvetica"/>
-          <w:sz w:val="18"/>
-          <w:szCs w:val="18"/>
-        </w:rPr>
-      </w:pPr>
-      <w:r>
-        <w:rPr>
-          <w:rFonts w:ascii="Helvetica" w:hAnsi="Helvetica"/>
-          <w:sz w:val="18"/>
-          <w:szCs w:val="18"/>
-        </w:rPr>
-        <w:t xml:space="preserve">We saw in the previous </w:t>
-      </w:r>
-      <w:r>
-        <w:rPr>
-          <w:rFonts w:ascii="Helvetica" w:hAnsi="Helvetica"/>
-          <w:sz w:val="18"/>
-          <w:szCs w:val="18"/>
-        </w:rPr>
-        <w:t xml:space="preserve">optogenetic </w:t>
-      </w:r>
-      <w:r>
-        <w:rPr>
-          <w:rFonts w:ascii="Helvetica" w:hAnsi="Helvetica"/>
-          <w:sz w:val="18"/>
-          <w:szCs w:val="18"/>
-        </w:rPr>
-        <w:t xml:space="preserve">experiment </w:t>
-      </w:r>
-      <w:r>
-        <w:rPr>
-          <w:rFonts w:ascii="Helvetica" w:hAnsi="Helvetica"/>
-          <w:sz w:val="18"/>
-          <w:szCs w:val="18"/>
-        </w:rPr>
-        <w:t>about 2</w:t>
-      </w:r>
-      <w:r>
-        <w:rPr>
-          <w:rFonts w:ascii="Helvetica" w:hAnsi="Helvetica"/>
-          <w:sz w:val="18"/>
-          <w:szCs w:val="18"/>
-        </w:rPr>
-        <w:t>5</w:t>
-      </w:r>
-      <w:r>
-        <w:rPr>
-          <w:rFonts w:ascii="Helvetica" w:hAnsi="Helvetica"/>
-          <w:sz w:val="18"/>
-          <w:szCs w:val="18"/>
-        </w:rPr>
-        <w:t>% increase in the hippocampal interstitial fluid of A</w:t>
-      </w:r>
-      <w:r>
-        <w:rPr>
-          <w:rFonts w:ascii="Helvetica" w:hAnsi="Helvetica"/>
-          <w:sz w:val="18"/>
-          <w:szCs w:val="18"/>
-        </w:rPr>
-        <w:sym w:font="Symbol" w:char="F062"/>
-      </w:r>
-      <w:r>
-        <w:rPr>
-          <w:rFonts w:ascii="Helvetica" w:hAnsi="Helvetica"/>
-          <w:sz w:val="18"/>
-          <w:szCs w:val="18"/>
-          <w:vertAlign w:val="subscript"/>
-        </w:rPr>
-        <w:t>42</w:t>
-      </w:r>
-      <w:r>
-        <w:rPr>
-          <w:rFonts w:ascii="Helvetica" w:hAnsi="Helvetica"/>
-          <w:sz w:val="18"/>
-          <w:szCs w:val="18"/>
-        </w:rPr>
-        <w:t xml:space="preserve"> level immediately following </w:t>
-      </w:r>
-      <w:r>
-        <w:rPr>
-          <w:rFonts w:ascii="Helvetica" w:hAnsi="Helvetica"/>
-          <w:sz w:val="18"/>
-          <w:szCs w:val="18"/>
-        </w:rPr>
-        <w:t xml:space="preserve">acute </w:t>
-      </w:r>
-      <w:r>
-        <w:rPr>
-          <w:rFonts w:ascii="Helvetica" w:hAnsi="Helvetica"/>
-          <w:sz w:val="18"/>
-          <w:szCs w:val="18"/>
-        </w:rPr>
-        <w:t>opsin light activation</w:t>
-      </w:r>
-      <w:r>
-        <w:rPr>
-          <w:rFonts w:ascii="Helvetica" w:hAnsi="Helvetica"/>
-          <w:sz w:val="18"/>
-          <w:szCs w:val="18"/>
-        </w:rPr>
-        <w:t xml:space="preserve"> of the LEC</w:t>
-      </w:r>
-      <w:r>
-        <w:rPr>
-          <w:rFonts w:ascii="Helvetica" w:hAnsi="Helvetica"/>
-          <w:sz w:val="18"/>
-          <w:szCs w:val="18"/>
-        </w:rPr>
-        <w:t>.</w:t>
-      </w:r>
-      <w:r>
-        <w:rPr>
-          <w:rFonts w:ascii="Helvetica" w:hAnsi="Helvetica"/>
-          <w:sz w:val="18"/>
-          <w:szCs w:val="18"/>
-        </w:rPr>
-        <w:t xml:space="preserve"> </w:t>
-      </w:r>
-      <w:r>
-        <w:rPr>
-          <w:rFonts w:ascii="Helvetica" w:hAnsi="Helvetica"/>
-          <w:sz w:val="18"/>
-          <w:szCs w:val="18"/>
-        </w:rPr>
-        <w:t>In t</w:t>
-      </w:r>
-      <w:r>
-        <w:rPr>
-          <w:rFonts w:ascii="Helvetica" w:hAnsi="Helvetica"/>
-          <w:sz w:val="18"/>
-          <w:szCs w:val="18"/>
-        </w:rPr>
-        <w:t>his experiment</w:t>
-      </w:r>
-      <w:r>
-        <w:rPr>
-          <w:rFonts w:ascii="Helvetica" w:hAnsi="Helvetica"/>
-          <w:sz w:val="18"/>
-          <w:szCs w:val="18"/>
-        </w:rPr>
-        <w:t xml:space="preserve"> which is a follow-up experiment,</w:t>
-      </w:r>
-      <w:r>
-        <w:rPr>
-          <w:rFonts w:ascii="Helvetica" w:hAnsi="Helvetica"/>
-          <w:sz w:val="18"/>
-          <w:szCs w:val="18"/>
-        </w:rPr>
-        <w:t xml:space="preserve"> </w:t>
-      </w:r>
-      <w:r>
-        <w:rPr>
-          <w:rFonts w:ascii="Helvetica" w:hAnsi="Helvetica"/>
-          <w:sz w:val="18"/>
-          <w:szCs w:val="18"/>
-        </w:rPr>
-        <w:t>w</w:t>
-      </w:r>
-      <w:r>
-        <w:rPr>
-          <w:rFonts w:ascii="Helvetica" w:hAnsi="Helvetica"/>
-          <w:sz w:val="18"/>
-          <w:szCs w:val="18"/>
-        </w:rPr>
-        <w:t xml:space="preserve">e want to show that </w:t>
-      </w:r>
-      <w:r>
-        <w:rPr>
-          <w:rFonts w:ascii="Helvetica" w:hAnsi="Helvetica"/>
-          <w:sz w:val="18"/>
-          <w:szCs w:val="18"/>
-        </w:rPr>
-        <w:t xml:space="preserve">tauopathy in the brain is aggravated by increased accumulation of APP fragments leading to </w:t>
-      </w:r>
-      <w:r>
-        <w:rPr>
-          <w:rFonts w:ascii="Helvetica" w:hAnsi="Helvetica"/>
-          <w:sz w:val="18"/>
-          <w:szCs w:val="18"/>
-        </w:rPr>
-        <w:t xml:space="preserve">an </w:t>
-      </w:r>
-      <w:r>
-        <w:rPr>
-          <w:rFonts w:ascii="Helvetica" w:hAnsi="Helvetica"/>
-          <w:sz w:val="18"/>
-          <w:szCs w:val="18"/>
-        </w:rPr>
-        <w:t xml:space="preserve">increase </w:t>
-      </w:r>
-      <w:r>
-        <w:rPr>
-          <w:rFonts w:ascii="Helvetica" w:hAnsi="Helvetica"/>
-          <w:sz w:val="18"/>
-          <w:szCs w:val="18"/>
-        </w:rPr>
-        <w:t xml:space="preserve">phosphorylation of </w:t>
-      </w:r>
-      <w:r>
-        <w:rPr>
-          <w:rFonts w:ascii="Helvetica" w:hAnsi="Helvetica"/>
-          <w:sz w:val="18"/>
-          <w:szCs w:val="18"/>
-        </w:rPr>
-        <w:t>tau and</w:t>
-      </w:r>
-      <w:r>
-        <w:rPr>
-          <w:rFonts w:ascii="Helvetica" w:hAnsi="Helvetica"/>
-          <w:sz w:val="18"/>
-          <w:szCs w:val="18"/>
-        </w:rPr>
-        <w:t xml:space="preserve"> increase</w:t>
-      </w:r>
-      <w:r>
-        <w:rPr>
-          <w:rFonts w:ascii="Helvetica" w:hAnsi="Helvetica"/>
-          <w:sz w:val="18"/>
-          <w:szCs w:val="18"/>
-        </w:rPr>
-        <w:t>d</w:t>
-      </w:r>
-      <w:r>
-        <w:rPr>
-          <w:rFonts w:ascii="Helvetica" w:hAnsi="Helvetica"/>
-          <w:sz w:val="18"/>
-          <w:szCs w:val="18"/>
-        </w:rPr>
-        <w:t xml:space="preserve"> </w:t>
-      </w:r>
-      <w:r>
-        <w:rPr>
-          <w:rFonts w:ascii="Helvetica" w:hAnsi="Helvetica"/>
-          <w:sz w:val="18"/>
-          <w:szCs w:val="18"/>
-        </w:rPr>
-        <w:t>induction of neurofibrillary tangles (NFTs).</w:t>
-      </w:r>
-      <w:r>
-        <w:rPr>
-          <w:rFonts w:ascii="Helvetica" w:hAnsi="Helvetica"/>
-          <w:sz w:val="18"/>
-          <w:szCs w:val="18"/>
-        </w:rPr>
-        <w:t xml:space="preserve"> Mature tau pathology in turn spreads and could aggravate A</w:t>
-      </w:r>
-      <w:r>
-        <w:rPr>
-          <w:rFonts w:ascii="Helvetica" w:hAnsi="Helvetica"/>
-          <w:sz w:val="18"/>
-          <w:szCs w:val="18"/>
-        </w:rPr>
-        <w:sym w:font="Symbol" w:char="F062"/>
-      </w:r>
-      <w:r>
-        <w:rPr>
-          <w:rFonts w:ascii="Helvetica" w:hAnsi="Helvetica"/>
-          <w:sz w:val="18"/>
-          <w:szCs w:val="18"/>
-        </w:rPr>
-        <w:t>-associated neuronal dysfunction</w:t>
-      </w:r>
-      <w:r>
-        <w:rPr>
-          <w:rFonts w:ascii="Helvetica" w:hAnsi="Helvetica"/>
-          <w:sz w:val="18"/>
-          <w:szCs w:val="18"/>
-        </w:rPr>
-        <w:t xml:space="preserve"> and aberrant </w:t>
-      </w:r>
-      <w:r>
-        <w:rPr>
-          <w:rFonts w:ascii="Helvetica" w:hAnsi="Helvetica"/>
-          <w:sz w:val="18"/>
-          <w:szCs w:val="18"/>
-        </w:rPr>
-        <w:t>signaling,</w:t>
-      </w:r>
-      <w:r>
-        <w:rPr>
-          <w:rFonts w:ascii="Helvetica" w:hAnsi="Helvetica"/>
-          <w:sz w:val="18"/>
-          <w:szCs w:val="18"/>
-        </w:rPr>
-        <w:t xml:space="preserve"> leading to a harmful feedback loop.</w:t>
+          <w:b/>
+          <w:bCs/>
+          <w:sz w:val="18"/>
+          <w:szCs w:val="18"/>
+          <w:u w:val="single"/>
+        </w:rPr>
+      </w:pPr>
+      <w:r>
+        <w:rPr>
+          <w:rFonts w:ascii="Helvetica" w:hAnsi="Helvetica"/>
+          <w:b/>
+          <w:bCs/>
+          <w:sz w:val="18"/>
+          <w:szCs w:val="18"/>
+          <w:u w:val="single"/>
+        </w:rPr>
+        <w:t>Background</w:t>
       </w:r>
     </w:p>
     <w:p>
@@ -300,11 +33,301 @@
           <w:szCs w:val="18"/>
         </w:rPr>
       </w:pPr>
+      <w:r>
+        <w:rPr>
+          <w:rFonts w:ascii="Helvetica" w:hAnsi="Helvetica"/>
+          <w:sz w:val="18"/>
+          <w:szCs w:val="18"/>
+        </w:rPr>
+        <w:t xml:space="preserve">We saw in the previous </w:t>
+      </w:r>
+      <w:r>
+        <w:rPr>
+          <w:rFonts w:ascii="Helvetica" w:hAnsi="Helvetica"/>
+          <w:sz w:val="18"/>
+          <w:szCs w:val="18"/>
+        </w:rPr>
+        <w:t xml:space="preserve">optogenetic </w:t>
+      </w:r>
+      <w:r>
+        <w:rPr>
+          <w:rFonts w:ascii="Helvetica" w:hAnsi="Helvetica"/>
+          <w:sz w:val="18"/>
+          <w:szCs w:val="18"/>
+        </w:rPr>
+        <w:t xml:space="preserve">experiment </w:t>
+      </w:r>
+      <w:r>
+        <w:rPr>
+          <w:rFonts w:ascii="Helvetica" w:hAnsi="Helvetica"/>
+          <w:sz w:val="18"/>
+          <w:szCs w:val="18"/>
+        </w:rPr>
+        <w:t>about 2</w:t>
+      </w:r>
+      <w:r>
+        <w:rPr>
+          <w:rFonts w:ascii="Helvetica" w:hAnsi="Helvetica"/>
+          <w:sz w:val="18"/>
+          <w:szCs w:val="18"/>
+        </w:rPr>
+        <w:t>5</w:t>
+      </w:r>
+      <w:r>
+        <w:rPr>
+          <w:rFonts w:ascii="Helvetica" w:hAnsi="Helvetica"/>
+          <w:sz w:val="18"/>
+          <w:szCs w:val="18"/>
+        </w:rPr>
+        <w:t>% increase in the hippocampal interstitial fluid of A</w:t>
+      </w:r>
+      <w:r>
+        <w:rPr>
+          <w:rFonts w:ascii="Helvetica" w:hAnsi="Helvetica"/>
+          <w:sz w:val="18"/>
+          <w:szCs w:val="18"/>
+        </w:rPr>
+        <w:sym w:font="Symbol" w:char="F062"/>
+      </w:r>
+      <w:r>
+        <w:rPr>
+          <w:rFonts w:ascii="Helvetica" w:hAnsi="Helvetica"/>
+          <w:sz w:val="18"/>
+          <w:szCs w:val="18"/>
+          <w:vertAlign w:val="subscript"/>
+        </w:rPr>
+        <w:t>42</w:t>
+      </w:r>
+      <w:r>
+        <w:rPr>
+          <w:rFonts w:ascii="Helvetica" w:hAnsi="Helvetica"/>
+          <w:sz w:val="18"/>
+          <w:szCs w:val="18"/>
+        </w:rPr>
+        <w:t xml:space="preserve"> level immediately following </w:t>
+      </w:r>
+      <w:r>
+        <w:rPr>
+          <w:rFonts w:ascii="Helvetica" w:hAnsi="Helvetica"/>
+          <w:sz w:val="18"/>
+          <w:szCs w:val="18"/>
+        </w:rPr>
+        <w:t xml:space="preserve">acute </w:t>
+      </w:r>
+      <w:r>
+        <w:rPr>
+          <w:rFonts w:ascii="Helvetica" w:hAnsi="Helvetica"/>
+          <w:sz w:val="18"/>
+          <w:szCs w:val="18"/>
+        </w:rPr>
+        <w:t>opsin light activation</w:t>
+      </w:r>
+      <w:r>
+        <w:rPr>
+          <w:rFonts w:ascii="Helvetica" w:hAnsi="Helvetica"/>
+          <w:sz w:val="18"/>
+          <w:szCs w:val="18"/>
+        </w:rPr>
+        <w:t xml:space="preserve"> of the LEC</w:t>
+      </w:r>
+      <w:r>
+        <w:rPr>
+          <w:rFonts w:ascii="Helvetica" w:hAnsi="Helvetica"/>
+          <w:sz w:val="18"/>
+          <w:szCs w:val="18"/>
+        </w:rPr>
+        <w:t>.</w:t>
+      </w:r>
+      <w:r>
+        <w:rPr>
+          <w:rFonts w:ascii="Helvetica" w:hAnsi="Helvetica"/>
+          <w:sz w:val="18"/>
+          <w:szCs w:val="18"/>
+        </w:rPr>
+        <w:t xml:space="preserve"> </w:t>
+      </w:r>
+      <w:r>
+        <w:rPr>
+          <w:rFonts w:ascii="Helvetica" w:hAnsi="Helvetica"/>
+          <w:sz w:val="18"/>
+          <w:szCs w:val="18"/>
+        </w:rPr>
+        <w:t>In t</w:t>
+      </w:r>
+      <w:r>
+        <w:rPr>
+          <w:rFonts w:ascii="Helvetica" w:hAnsi="Helvetica"/>
+          <w:sz w:val="18"/>
+          <w:szCs w:val="18"/>
+        </w:rPr>
+        <w:t>his experiment</w:t>
+      </w:r>
+      <w:r>
+        <w:rPr>
+          <w:rFonts w:ascii="Helvetica" w:hAnsi="Helvetica"/>
+          <w:sz w:val="18"/>
+          <w:szCs w:val="18"/>
+        </w:rPr>
+        <w:t xml:space="preserve"> which is a follow-up experiment,</w:t>
+      </w:r>
+      <w:r>
+        <w:rPr>
+          <w:rFonts w:ascii="Helvetica" w:hAnsi="Helvetica"/>
+          <w:sz w:val="18"/>
+          <w:szCs w:val="18"/>
+        </w:rPr>
+        <w:t xml:space="preserve"> </w:t>
+      </w:r>
+      <w:r>
+        <w:rPr>
+          <w:rFonts w:ascii="Helvetica" w:hAnsi="Helvetica"/>
+          <w:sz w:val="18"/>
+          <w:szCs w:val="18"/>
+        </w:rPr>
+        <w:t>w</w:t>
+      </w:r>
+      <w:r>
+        <w:rPr>
+          <w:rFonts w:ascii="Helvetica" w:hAnsi="Helvetica"/>
+          <w:sz w:val="18"/>
+          <w:szCs w:val="18"/>
+        </w:rPr>
+        <w:t xml:space="preserve">e want to show that </w:t>
+      </w:r>
+      <w:r>
+        <w:rPr>
+          <w:rFonts w:ascii="Helvetica" w:hAnsi="Helvetica"/>
+          <w:sz w:val="18"/>
+          <w:szCs w:val="18"/>
+        </w:rPr>
+        <w:t xml:space="preserve">tauopathy in the brain is aggravated by increased accumulation of APP fragments leading to </w:t>
+      </w:r>
+      <w:r>
+        <w:rPr>
+          <w:rFonts w:ascii="Helvetica" w:hAnsi="Helvetica"/>
+          <w:sz w:val="18"/>
+          <w:szCs w:val="18"/>
+        </w:rPr>
+        <w:t xml:space="preserve">an </w:t>
+      </w:r>
+      <w:r>
+        <w:rPr>
+          <w:rFonts w:ascii="Helvetica" w:hAnsi="Helvetica"/>
+          <w:sz w:val="18"/>
+          <w:szCs w:val="18"/>
+        </w:rPr>
+        <w:t xml:space="preserve">increase </w:t>
+      </w:r>
+      <w:r>
+        <w:rPr>
+          <w:rFonts w:ascii="Helvetica" w:hAnsi="Helvetica"/>
+          <w:sz w:val="18"/>
+          <w:szCs w:val="18"/>
+        </w:rPr>
+        <w:t xml:space="preserve">phosphorylation of </w:t>
+      </w:r>
+      <w:r>
+        <w:rPr>
+          <w:rFonts w:ascii="Helvetica" w:hAnsi="Helvetica"/>
+          <w:sz w:val="18"/>
+          <w:szCs w:val="18"/>
+        </w:rPr>
+        <w:t>tau and</w:t>
+      </w:r>
+      <w:r>
+        <w:rPr>
+          <w:rFonts w:ascii="Helvetica" w:hAnsi="Helvetica"/>
+          <w:sz w:val="18"/>
+          <w:szCs w:val="18"/>
+        </w:rPr>
+        <w:t xml:space="preserve"> increase</w:t>
+      </w:r>
+      <w:r>
+        <w:rPr>
+          <w:rFonts w:ascii="Helvetica" w:hAnsi="Helvetica"/>
+          <w:sz w:val="18"/>
+          <w:szCs w:val="18"/>
+        </w:rPr>
+        <w:t>d</w:t>
+      </w:r>
+      <w:r>
+        <w:rPr>
+          <w:rFonts w:ascii="Helvetica" w:hAnsi="Helvetica"/>
+          <w:sz w:val="18"/>
+          <w:szCs w:val="18"/>
+        </w:rPr>
+        <w:t xml:space="preserve"> </w:t>
+      </w:r>
+      <w:r>
+        <w:rPr>
+          <w:rFonts w:ascii="Helvetica" w:hAnsi="Helvetica"/>
+          <w:sz w:val="18"/>
+          <w:szCs w:val="18"/>
+        </w:rPr>
+        <w:t>induction of neurofibrillary tangles (NFTs).</w:t>
+      </w:r>
+      <w:r>
+        <w:rPr>
+          <w:rFonts w:ascii="Helvetica" w:hAnsi="Helvetica"/>
+          <w:sz w:val="18"/>
+          <w:szCs w:val="18"/>
+        </w:rPr>
+        <w:t xml:space="preserve"> Mature tau pathology in turn spreads and could aggravate A</w:t>
+      </w:r>
+      <w:r>
+        <w:rPr>
+          <w:rFonts w:ascii="Helvetica" w:hAnsi="Helvetica"/>
+          <w:sz w:val="18"/>
+          <w:szCs w:val="18"/>
+        </w:rPr>
+        <w:sym w:font="Symbol" w:char="F062"/>
+      </w:r>
+      <w:r>
+        <w:rPr>
+          <w:rFonts w:ascii="Helvetica" w:hAnsi="Helvetica"/>
+          <w:sz w:val="18"/>
+          <w:szCs w:val="18"/>
+        </w:rPr>
+        <w:t>-associated neuronal dysfunction</w:t>
+      </w:r>
+      <w:r>
+        <w:rPr>
+          <w:rFonts w:ascii="Helvetica" w:hAnsi="Helvetica"/>
+          <w:sz w:val="18"/>
+          <w:szCs w:val="18"/>
+        </w:rPr>
+        <w:t xml:space="preserve"> and aberrant </w:t>
+      </w:r>
+      <w:r>
+        <w:rPr>
+          <w:rFonts w:ascii="Helvetica" w:hAnsi="Helvetica"/>
+          <w:sz w:val="18"/>
+          <w:szCs w:val="18"/>
+        </w:rPr>
+        <w:t>signaling,</w:t>
+      </w:r>
+      <w:r>
+        <w:rPr>
+          <w:rFonts w:ascii="Helvetica" w:hAnsi="Helvetica"/>
+          <w:sz w:val="18"/>
+          <w:szCs w:val="18"/>
+        </w:rPr>
+        <w:t xml:space="preserve"> leading to a harmful feedback loop.</w:t>
+      </w:r>
     </w:p>
     <w:p>
       <w:pPr>
         <w:rPr>
           <w:rFonts w:ascii="Helvetica" w:hAnsi="Helvetica"/>
+          <w:sz w:val="18"/>
+          <w:szCs w:val="18"/>
+        </w:rPr>
+      </w:pPr>
+    </w:p>
+    <w:p>
+      <w:pPr>
+        <w:rPr>
+          <w:rFonts w:ascii="Helvetica" w:hAnsi="Helvetica"/>
           <w:b/>
           <w:bCs/>
           <w:sz w:val="18"/>
@@ -338,7 +361,25 @@
           <w:sz w:val="18"/>
           <w:szCs w:val="18"/>
         </w:rPr>
-        <w:t xml:space="preserve">In optogenetically induced mice, </w:t>
+        <w:t xml:space="preserve">In </w:t>
+      </w:r>
+      <w:proofErr w:type="spellStart"/>
+      <w:r>
+        <w:rPr>
+          <w:rFonts w:ascii="Helvetica" w:hAnsi="Helvetica"/>
+          <w:sz w:val="18"/>
+          <w:szCs w:val="18"/>
+        </w:rPr>
+        <w:t>optogenetically</w:t>
+      </w:r>
+      <w:proofErr w:type="spellEnd"/>
+      <w:r>
+        <w:rPr>
+          <w:rFonts w:ascii="Helvetica" w:hAnsi="Helvetica"/>
+          <w:sz w:val="18"/>
+          <w:szCs w:val="18"/>
+        </w:rPr>
+        <w:t xml:space="preserve"> induced mice, </w:t>
       </w:r>
       <w:r>
         <w:rPr>
@@ -500,16 +541,62 @@
           <w:sz w:val="18"/>
           <w:szCs w:val="18"/>
         </w:rPr>
-        <w:t xml:space="preserve">For the research, we will use the Tg </w:t>
-      </w:r>
-      <w:r>
-        <w:rPr>
-          <w:rFonts w:ascii="Helvetica" w:hAnsi="Helvetica"/>
-          <w:sz w:val="18"/>
-          <w:szCs w:val="18"/>
-        </w:rPr>
-        <w:t>EC-Tau/hAPP mice, which overexpress a mutant amyloid precursor protein (hAPP</w:t>
-      </w:r>
+        <w:t xml:space="preserve">For the research, we will use the </w:t>
+      </w:r>
+      <w:proofErr w:type="spellStart"/>
+      <w:r>
+        <w:rPr>
+          <w:rFonts w:ascii="Helvetica" w:hAnsi="Helvetica"/>
+          <w:sz w:val="18"/>
+          <w:szCs w:val="18"/>
+        </w:rPr>
+        <w:t>Tg</w:t>
+      </w:r>
+      <w:proofErr w:type="spellEnd"/>
+      <w:r>
+        <w:rPr>
+          <w:rFonts w:ascii="Helvetica" w:hAnsi="Helvetica"/>
+          <w:sz w:val="18"/>
+          <w:szCs w:val="18"/>
+        </w:rPr>
+        <w:t xml:space="preserve"> </w:t>
+      </w:r>
+      <w:r>
+        <w:rPr>
+          <w:rFonts w:ascii="Helvetica" w:hAnsi="Helvetica"/>
+          <w:sz w:val="18"/>
+          <w:szCs w:val="18"/>
+        </w:rPr>
+        <w:t>EC-Tau/</w:t>
+      </w:r>
+      <w:proofErr w:type="spellStart"/>
+      <w:r>
+        <w:rPr>
+          <w:rFonts w:ascii="Helvetica" w:hAnsi="Helvetica"/>
+          <w:sz w:val="18"/>
+          <w:szCs w:val="18"/>
+        </w:rPr>
+        <w:t>hAPP</w:t>
+      </w:r>
+      <w:proofErr w:type="spellEnd"/>
+      <w:r>
+        <w:rPr>
+          <w:rFonts w:ascii="Helvetica" w:hAnsi="Helvetica"/>
+          <w:sz w:val="18"/>
+          <w:szCs w:val="18"/>
+        </w:rPr>
+        <w:t xml:space="preserve"> mice, which overexpress a mutant amyloid precursor protein (</w:t>
+      </w:r>
+      <w:proofErr w:type="spellStart"/>
+      <w:r>
+        <w:rPr>
+          <w:rFonts w:ascii="Helvetica" w:hAnsi="Helvetica"/>
+          <w:sz w:val="18"/>
+          <w:szCs w:val="18"/>
+        </w:rPr>
+        <w:t>hAPP</w:t>
+      </w:r>
+      <w:proofErr w:type="spellEnd"/>
       <w:r>
         <w:rPr>
           <w:rFonts w:ascii="Helvetica" w:hAnsi="Helvetica"/>
@@ -733,8 +820,18 @@
           <w:sz w:val="18"/>
           <w:szCs w:val="18"/>
         </w:rPr>
-        <w:t xml:space="preserve"> for 2s every minute for 4 hr</w:t>
-      </w:r>
+        <w:t xml:space="preserve"> for 2s every minute for 4 </w:t>
+      </w:r>
+      <w:proofErr w:type="spellStart"/>
+      <w:r>
+        <w:rPr>
+          <w:rFonts w:ascii="Helvetica" w:hAnsi="Helvetica"/>
+          <w:sz w:val="18"/>
+          <w:szCs w:val="18"/>
+        </w:rPr>
+        <w:t>hr</w:t>
+      </w:r>
+      <w:proofErr w:type="spellEnd"/>
       <w:r>
         <w:rPr>
           <w:rFonts w:ascii="Helvetica" w:hAnsi="Helvetica"/>
@@ -783,13 +880,23 @@
         </w:rPr>
         <w:t xml:space="preserve">. Using </w:t>
       </w:r>
-      <w:r>
-        <w:rPr>
-          <w:rFonts w:ascii="Helvetica" w:hAnsi="Helvetica"/>
-          <w:sz w:val="18"/>
-          <w:szCs w:val="18"/>
-        </w:rPr>
-        <w:t>microdialisys techniques</w:t>
+      <w:proofErr w:type="spellStart"/>
+      <w:r>
+        <w:rPr>
+          <w:rFonts w:ascii="Helvetica" w:hAnsi="Helvetica"/>
+          <w:sz w:val="18"/>
+          <w:szCs w:val="18"/>
+        </w:rPr>
+        <w:t>microdialisys</w:t>
+      </w:r>
+      <w:proofErr w:type="spellEnd"/>
+      <w:r>
+        <w:rPr>
+          <w:rFonts w:ascii="Helvetica" w:hAnsi="Helvetica"/>
+          <w:sz w:val="18"/>
+          <w:szCs w:val="18"/>
+        </w:rPr>
+        <w:t xml:space="preserve"> techniques</w:t>
       </w:r>
       <w:r>
         <w:rPr>
@@ -973,15 +1080,7 @@
           <w:sz w:val="18"/>
           <w:szCs w:val="18"/>
         </w:rPr>
-        <w:t>First, to assess the robustness of our experiments, we will verify previous studies establishing ISF tau is 10-fold higher concentrated in brain interstitial fluid than in CSF</w:t>
-      </w:r>
-      <w:r>
-        <w:rPr>
-          <w:rFonts w:ascii="Helvetica" w:hAnsi="Helvetica"/>
-          <w:sz w:val="18"/>
-          <w:szCs w:val="18"/>
-        </w:rPr>
-        <w:t>.</w:t>
+        <w:t>First, to assess the robustness of our experiments, we will verify previous studies establishing ISF tau is 10-fold higher concentrated in brain interstitial fluid than in CSF.</w:t>
       </w:r>
     </w:p>
     <w:p>
@@ -1396,15 +1495,7 @@
           <w:sz w:val="18"/>
           <w:szCs w:val="18"/>
         </w:rPr>
-        <w:t>. During the course of our experiment, we will attempt to understand these mechanisms.</w:t>
-      </w:r>
-      <w:r>
-        <w:rPr>
-          <w:rFonts w:ascii="Helvetica" w:hAnsi="Helvetica"/>
-          <w:sz w:val="18"/>
-          <w:szCs w:val="18"/>
-        </w:rPr>
-        <w:t xml:space="preserve"> </w:t>
+        <w:t xml:space="preserve">. During the course of our experiment, we will attempt to understand these mechanisms. </w:t>
       </w:r>
       <w:r>
         <w:rPr>
@@ -1650,7 +1741,43 @@
           <w:sz w:val="18"/>
           <w:szCs w:val="18"/>
         </w:rPr>
-        <w:t>We will study the clearance pathway in wild-type mice and the Tg EC-Tau/hAPP mice. Results in previous studies have shown that increased brain A</w:t>
+        <w:t xml:space="preserve">We will study the clearance pathway in wild-type mice and the </w:t>
+      </w:r>
+      <w:proofErr w:type="spellStart"/>
+      <w:r>
+        <w:rPr>
+          <w:rFonts w:ascii="Helvetica" w:hAnsi="Helvetica"/>
+          <w:sz w:val="18"/>
+          <w:szCs w:val="18"/>
+        </w:rPr>
+        <w:t>Tg</w:t>
+      </w:r>
+      <w:proofErr w:type="spellEnd"/>
+      <w:r>
+        <w:rPr>
+          <w:rFonts w:ascii="Helvetica" w:hAnsi="Helvetica"/>
+          <w:sz w:val="18"/>
+          <w:szCs w:val="18"/>
+        </w:rPr>
+        <w:t xml:space="preserve"> EC-Tau/</w:t>
+      </w:r>
+      <w:proofErr w:type="spellStart"/>
+      <w:r>
+        <w:rPr>
+          <w:rFonts w:ascii="Helvetica" w:hAnsi="Helvetica"/>
+          <w:sz w:val="18"/>
+          <w:szCs w:val="18"/>
+        </w:rPr>
+        <w:t>hAPP</w:t>
+      </w:r>
+      <w:proofErr w:type="spellEnd"/>
+      <w:r>
+        <w:rPr>
+          <w:rFonts w:ascii="Helvetica" w:hAnsi="Helvetica"/>
+          <w:sz w:val="18"/>
+          <w:szCs w:val="18"/>
+        </w:rPr>
+        <w:t xml:space="preserve"> mice. Results in previous studies have shown that increased brain A</w:t>
       </w:r>
       <w:r>
         <w:rPr>
@@ -1787,7 +1914,25 @@
           <w:sz w:val="18"/>
           <w:szCs w:val="18"/>
         </w:rPr>
-        <w:t xml:space="preserve"> , via a small cannula attached to the microdialysis probe, into the hippocampal ISF. We will then measure the ability to recover the radiolabeled ISF from the ISF and the CSF. We will check whether drop in soluble ISF </w:t>
+        <w:t xml:space="preserve"> , via a small cannula attached to the </w:t>
+      </w:r>
+      <w:proofErr w:type="spellStart"/>
+      <w:r>
+        <w:rPr>
+          <w:rFonts w:ascii="Helvetica" w:hAnsi="Helvetica"/>
+          <w:sz w:val="18"/>
+          <w:szCs w:val="18"/>
+        </w:rPr>
+        <w:t>microdialysis</w:t>
+      </w:r>
+      <w:proofErr w:type="spellEnd"/>
+      <w:r>
+        <w:rPr>
+          <w:rFonts w:ascii="Helvetica" w:hAnsi="Helvetica"/>
+          <w:sz w:val="18"/>
+          <w:szCs w:val="18"/>
+        </w:rPr>
+        <w:t xml:space="preserve"> probe, into the hippocampal ISF. We will then measure the ability to recover the radiolabeled ISF from the ISF and the CSF. We will check whether drop in soluble ISF </w:t>
       </w:r>
       <w:r>
         <w:rPr>
@@ -2080,15 +2225,7 @@
           <w:sz w:val="18"/>
           <w:szCs w:val="18"/>
         </w:rPr>
-        <w:t xml:space="preserve"> stimulate the left hemisphere of the hippocampus and compare </w:t>
-      </w:r>
-      <w:r>
-        <w:rPr>
-          <w:rFonts w:ascii="Helvetica" w:hAnsi="Helvetica"/>
-          <w:sz w:val="18"/>
-          <w:szCs w:val="18"/>
-        </w:rPr>
-        <w:t>A</w:t>
+        <w:t xml:space="preserve"> stimulate the left hemisphere of the hippocampus and compare A</w:t>
       </w:r>
       <w:r>
         <w:rPr>
@@ -2266,31 +2403,25 @@
           <w:sz w:val="18"/>
           <w:szCs w:val="18"/>
         </w:rPr>
-        <w:t>Finally, h</w:t>
-      </w:r>
-      <w:r>
-        <w:rPr>
-          <w:rFonts w:ascii="Helvetica" w:hAnsi="Helvetica"/>
-          <w:sz w:val="18"/>
-          <w:szCs w:val="18"/>
-        </w:rPr>
-        <w:t>ippocampal and brain extracts will be collected and sections will be analyzed by immunofluorescence of c-Fos and SSFO-EYFP</w:t>
-      </w:r>
-      <w:r>
-        <w:rPr>
-          <w:rFonts w:ascii="Helvetica" w:hAnsi="Helvetica"/>
-          <w:sz w:val="18"/>
-          <w:szCs w:val="18"/>
-        </w:rPr>
-        <w:t>:</w:t>
-      </w:r>
-      <w:r>
-        <w:rPr>
-          <w:rFonts w:ascii="Helvetica" w:hAnsi="Helvetica"/>
-          <w:sz w:val="18"/>
-          <w:szCs w:val="18"/>
-        </w:rPr>
-        <w:t xml:space="preserve"> </w:t>
+        <w:t>Finally, hippocampal and brain extracts will be collected and sections will be analyzed by immunofluorescence of c-</w:t>
+      </w:r>
+      <w:proofErr w:type="spellStart"/>
+      <w:r>
+        <w:rPr>
+          <w:rFonts w:ascii="Helvetica" w:hAnsi="Helvetica"/>
+          <w:sz w:val="18"/>
+          <w:szCs w:val="18"/>
+        </w:rPr>
+        <w:t>Fos</w:t>
+      </w:r>
+      <w:proofErr w:type="spellEnd"/>
+      <w:r>
+        <w:rPr>
+          <w:rFonts w:ascii="Helvetica" w:hAnsi="Helvetica"/>
+          <w:sz w:val="18"/>
+          <w:szCs w:val="18"/>
+        </w:rPr>
+        <w:t xml:space="preserve"> and SSFO-EYFP: </w:t>
       </w:r>
     </w:p>
     <w:p>
@@ -3023,8 +3154,20 @@
         <w:sz w:val="16"/>
         <w:szCs w:val="16"/>
       </w:rPr>
-      <w:t>Yves Greatti</w:t>
+      <w:t xml:space="preserve">Yves </w:t>
     </w:r>
+    <w:proofErr w:type="spellStart"/>
+    <w:r>
+      <w:rPr>
+        <w:rFonts w:ascii="Helvetica" w:hAnsi="Helvetica"/>
+        <w:b/>
+        <w:bCs/>
+        <w:sz w:val="16"/>
+        <w:szCs w:val="16"/>
+      </w:rPr>
+      <w:t>Greatti</w:t>
+    </w:r>
+    <w:proofErr w:type="spellEnd"/>
     <w:r>
       <w:rPr>
         <w:rFonts w:ascii="Helvetica" w:hAnsi="Helvetica"/>

</xml_diff>